<commit_message>
se quita el encabezado
</commit_message>
<xml_diff>
--- a/Análisis de Caso Des. Sust._E1_P.docx
+++ b/Análisis de Caso Des. Sust._E1_P.docx
@@ -1,6 +1,6 @@
 
 <file path=word/document.xml><?xml version="1.0" encoding="utf-8"?>
-<w:document xmlns:wpc="http://schemas.microsoft.com/office/word/2010/wordprocessingCanvas" xmlns:mc="http://schemas.openxmlformats.org/markup-compatibility/2006" xmlns:o="urn:schemas-microsoft-com:office:office" xmlns:r="http://schemas.openxmlformats.org/officeDocument/2006/relationships" xmlns:m="http://schemas.openxmlformats.org/officeDocument/2006/math" xmlns:v="urn:schemas-microsoft-com:vml" xmlns:wp14="http://schemas.microsoft.com/office/word/2010/wordprocessingDrawing" xmlns:wp="http://schemas.openxmlformats.org/drawingml/2006/wordprocessingDrawing" xmlns:w10="urn:schemas-microsoft-com:office:word" xmlns:w="http://schemas.openxmlformats.org/wordprocessingml/2006/main" xmlns:w14="http://schemas.microsoft.com/office/word/2010/wordml" xmlns:wpg="http://schemas.microsoft.com/office/word/2010/wordprocessingGroup" xmlns:wpi="http://schemas.microsoft.com/office/word/2010/wordprocessingInk" xmlns:wne="http://schemas.microsoft.com/office/word/2006/wordml" xmlns:wps="http://schemas.microsoft.com/office/word/2010/wordprocessingShape" mc:Ignorable="w14 wp14">
+<w:document xmlns:wpc="http://schemas.microsoft.com/office/word/2010/wordprocessingCanvas" xmlns:cx="http://schemas.microsoft.com/office/drawing/2014/chartex" xmlns:cx1="http://schemas.microsoft.com/office/drawing/2015/9/8/chartex" xmlns:cx2="http://schemas.microsoft.com/office/drawing/2015/10/21/chartex" xmlns:cx3="http://schemas.microsoft.com/office/drawing/2016/5/9/chartex" xmlns:cx4="http://schemas.microsoft.com/office/drawing/2016/5/10/chartex" xmlns:cx5="http://schemas.microsoft.com/office/drawing/2016/5/11/chartex" xmlns:cx6="http://schemas.microsoft.com/office/drawing/2016/5/12/chartex" xmlns:cx7="http://schemas.microsoft.com/office/drawing/2016/5/13/chartex" xmlns:cx8="http://schemas.microsoft.com/office/drawing/2016/5/14/chartex" xmlns:mc="http://schemas.openxmlformats.org/markup-compatibility/2006" xmlns:aink="http://schemas.microsoft.com/office/drawing/2016/ink" xmlns:am3d="http://schemas.microsoft.com/office/drawing/2017/model3d" xmlns:o="urn:schemas-microsoft-com:office:office" xmlns:oel="http://schemas.microsoft.com/office/2019/extlst" xmlns:r="http://schemas.openxmlformats.org/officeDocument/2006/relationships" xmlns:m="http://schemas.openxmlformats.org/officeDocument/2006/math" xmlns:v="urn:schemas-microsoft-com:vml" xmlns:wp14="http://schemas.microsoft.com/office/word/2010/wordprocessingDrawing" xmlns:wp="http://schemas.openxmlformats.org/drawingml/2006/wordprocessingDrawing" xmlns:w10="urn:schemas-microsoft-com:office:word" xmlns:w="http://schemas.openxmlformats.org/wordprocessingml/2006/main" xmlns:w14="http://schemas.microsoft.com/office/word/2010/wordml" xmlns:w15="http://schemas.microsoft.com/office/word/2012/wordml" xmlns:w16cex="http://schemas.microsoft.com/office/word/2018/wordml/cex" xmlns:w16cid="http://schemas.microsoft.com/office/word/2016/wordml/cid" xmlns:w16="http://schemas.microsoft.com/office/word/2018/wordml" xmlns:w16sdtdh="http://schemas.microsoft.com/office/word/2020/wordml/sdtdatahash" xmlns:w16se="http://schemas.microsoft.com/office/word/2015/wordml/symex" xmlns:wpg="http://schemas.microsoft.com/office/word/2010/wordprocessingGroup" xmlns:wpi="http://schemas.microsoft.com/office/word/2010/wordprocessingInk" xmlns:wne="http://schemas.microsoft.com/office/word/2006/wordml" xmlns:wps="http://schemas.microsoft.com/office/word/2010/wordprocessingShape" mc:Ignorable="w14 w15 w16se w16cid w16 w16cex w16sdtdh wp14">
   <w:body>
     <w:p>
       <w:pPr>
@@ -43,87 +43,7 @@
           <w:szCs w:val="24"/>
           <w:lang w:val="es-ES"/>
         </w:rPr>
-        <w:t xml:space="preserve">Análisis de Caso </w:t>
-      </w:r>
-    </w:p>
-    <w:p>
-      <w:pPr>
-        <w:pStyle w:val="Sinespaciado"/>
-        <w:spacing w:line="276" w:lineRule="auto"/>
-        <w:jc w:val="center"/>
-        <w:rPr>
-          <w:rFonts w:ascii="Verdana" w:hAnsi="Verdana"/>
-          <w:b/>
-          <w:noProof/>
-          <w:color w:val="C00000"/>
-          <w:sz w:val="24"/>
-          <w:szCs w:val="24"/>
-          <w:lang w:val="es-ES"/>
-        </w:rPr>
-      </w:pPr>
-      <w:r>
-        <w:rPr>
-          <w:rFonts w:ascii="Verdana" w:hAnsi="Verdana"/>
-          <w:b/>
-          <w:noProof/>
-          <w:color w:val="C00000"/>
-          <w:sz w:val="24"/>
-          <w:szCs w:val="24"/>
-          <w:lang w:val="es-ES"/>
-        </w:rPr>
-        <w:t xml:space="preserve">Evaluación </w:t>
-      </w:r>
-      <w:r>
-        <w:rPr>
-          <w:rFonts w:ascii="Verdana" w:hAnsi="Verdana"/>
-          <w:b/>
-          <w:noProof/>
-          <w:color w:val="C00000"/>
-          <w:sz w:val="24"/>
-          <w:szCs w:val="24"/>
-          <w:lang w:val="es-ES"/>
-        </w:rPr>
-        <w:t>1</w:t>
-      </w:r>
-    </w:p>
-    <w:p>
-      <w:pPr>
-        <w:pStyle w:val="Sinespaciado"/>
-        <w:spacing w:line="276" w:lineRule="auto"/>
-        <w:jc w:val="center"/>
-        <w:rPr>
-          <w:rFonts w:ascii="Verdana" w:hAnsi="Verdana"/>
-          <w:b/>
-          <w:noProof/>
-          <w:color w:val="C00000"/>
-          <w:sz w:val="24"/>
-          <w:szCs w:val="24"/>
-          <w:lang w:val="es-ES"/>
-        </w:rPr>
-      </w:pPr>
-      <w:r>
-        <w:rPr>
-          <w:rFonts w:ascii="Verdana" w:hAnsi="Verdana"/>
-          <w:b/>
-          <w:noProof/>
-          <w:color w:val="C00000"/>
-          <w:sz w:val="24"/>
-          <w:szCs w:val="24"/>
-          <w:lang w:val="es-ES"/>
-        </w:rPr>
-        <w:t xml:space="preserve">Semana </w:t>
-      </w:r>
-      <w:r>
-        <w:rPr>
-          <w:rFonts w:ascii="Verdana" w:hAnsi="Verdana"/>
-          <w:b/>
-          <w:noProof/>
-          <w:color w:val="C00000"/>
-          <w:sz w:val="24"/>
-          <w:szCs w:val="24"/>
-          <w:lang w:val="es-ES"/>
-        </w:rPr>
-        <w:t xml:space="preserve">1 </w:t>
+        <w:t xml:space="preserve"> </w:t>
       </w:r>
     </w:p>
     <w:p>
@@ -1135,25 +1055,7 @@
                 <w:sz w:val="20"/>
                 <w:szCs w:val="20"/>
               </w:rPr>
-              <w:t xml:space="preserve">, ha logrado sembrar con éxito cuatro millones de aboles nuevos en el país. Por si fuera poco, sus bosques producen oxigeno suficiente para 49 millones de seres humanos. Con el fin de demostrar su viabilidad comercial, el </w:t>
-            </w:r>
-            <w:proofErr w:type="spellStart"/>
-            <w:r>
-              <w:rPr>
-                <w:rFonts w:ascii="Verdana" w:hAnsi="Verdana"/>
-                <w:sz w:val="20"/>
-                <w:szCs w:val="20"/>
-              </w:rPr>
-              <w:t>multipremiado</w:t>
-            </w:r>
-            <w:proofErr w:type="spellEnd"/>
-            <w:r>
-              <w:rPr>
-                <w:rFonts w:ascii="Verdana" w:hAnsi="Verdana"/>
-                <w:sz w:val="20"/>
-                <w:szCs w:val="20"/>
-              </w:rPr>
-              <w:t xml:space="preserve"> proyecto no admite subsidios oficiales.</w:t>
+              <w:t>, ha logrado sembrar con éxito cuatro millones de aboles nuevos en el país. Por si fuera poco, sus bosques producen oxigeno suficiente para 49 millones de seres humanos. Con el fin de demostrar su viabilidad comercial, el multipremiado proyecto no admite subsidios oficiales.</w:t>
             </w:r>
           </w:p>
           <w:p>
@@ -1445,7 +1347,7 @@
         </w:rPr>
         <w:t xml:space="preserve">Lectura: </w:t>
       </w:r>
-      <w:hyperlink r:id="rId9" w:tgtFrame="_blank" w:history="1">
+      <w:hyperlink r:id="rId8" w:tgtFrame="_blank" w:history="1">
         <w:r>
           <w:rPr>
             <w:rStyle w:val="Hipervnculo"/>
@@ -1491,7 +1393,7 @@
           <w:szCs w:val="20"/>
         </w:rPr>
       </w:pPr>
-      <w:hyperlink r:id="rId10" w:tgtFrame="_blank" w:history="1">
+      <w:hyperlink r:id="rId9" w:tgtFrame="_blank" w:history="1">
         <w:r>
           <w:rPr>
             <w:rStyle w:val="Hipervnculo"/>
@@ -1545,12 +1447,10 @@
           <w:szCs w:val="20"/>
         </w:rPr>
       </w:pPr>
-      <w:bookmarkStart w:id="0" w:name="_GoBack"/>
-      <w:bookmarkEnd w:id="0"/>
     </w:p>
     <w:sectPr>
-      <w:headerReference w:type="default" r:id="rId11"/>
-      <w:footerReference w:type="default" r:id="rId12"/>
+      <w:headerReference w:type="default" r:id="rId10"/>
+      <w:footerReference w:type="default" r:id="rId11"/>
       <w:pgSz w:w="12240" w:h="15840" w:code="1"/>
       <w:pgMar w:top="720" w:right="1325" w:bottom="720" w:left="1418" w:header="1417" w:footer="850" w:gutter="0"/>
       <w:cols w:space="708"/>
@@ -1561,7 +1461,7 @@
 </file>
 
 <file path=word/endnotes.xml><?xml version="1.0" encoding="utf-8"?>
-<w:endnotes xmlns:wpc="http://schemas.microsoft.com/office/word/2010/wordprocessingCanvas" xmlns:mc="http://schemas.openxmlformats.org/markup-compatibility/2006" xmlns:o="urn:schemas-microsoft-com:office:office" xmlns:r="http://schemas.openxmlformats.org/officeDocument/2006/relationships" xmlns:m="http://schemas.openxmlformats.org/officeDocument/2006/math" xmlns:v="urn:schemas-microsoft-com:vml" xmlns:wp14="http://schemas.microsoft.com/office/word/2010/wordprocessingDrawing" xmlns:wp="http://schemas.openxmlformats.org/drawingml/2006/wordprocessingDrawing" xmlns:w10="urn:schemas-microsoft-com:office:word" xmlns:w="http://schemas.openxmlformats.org/wordprocessingml/2006/main" xmlns:w14="http://schemas.microsoft.com/office/word/2010/wordml" xmlns:wpg="http://schemas.microsoft.com/office/word/2010/wordprocessingGroup" xmlns:wpi="http://schemas.microsoft.com/office/word/2010/wordprocessingInk" xmlns:wne="http://schemas.microsoft.com/office/word/2006/wordml" xmlns:wps="http://schemas.microsoft.com/office/word/2010/wordprocessingShape" mc:Ignorable="w14 wp14">
+<w:endnotes xmlns:wpc="http://schemas.microsoft.com/office/word/2010/wordprocessingCanvas" xmlns:cx="http://schemas.microsoft.com/office/drawing/2014/chartex" xmlns:cx1="http://schemas.microsoft.com/office/drawing/2015/9/8/chartex" xmlns:cx2="http://schemas.microsoft.com/office/drawing/2015/10/21/chartex" xmlns:cx3="http://schemas.microsoft.com/office/drawing/2016/5/9/chartex" xmlns:cx4="http://schemas.microsoft.com/office/drawing/2016/5/10/chartex" xmlns:cx5="http://schemas.microsoft.com/office/drawing/2016/5/11/chartex" xmlns:cx6="http://schemas.microsoft.com/office/drawing/2016/5/12/chartex" xmlns:cx7="http://schemas.microsoft.com/office/drawing/2016/5/13/chartex" xmlns:cx8="http://schemas.microsoft.com/office/drawing/2016/5/14/chartex" xmlns:mc="http://schemas.openxmlformats.org/markup-compatibility/2006" xmlns:aink="http://schemas.microsoft.com/office/drawing/2016/ink" xmlns:am3d="http://schemas.microsoft.com/office/drawing/2017/model3d" xmlns:o="urn:schemas-microsoft-com:office:office" xmlns:oel="http://schemas.microsoft.com/office/2019/extlst" xmlns:r="http://schemas.openxmlformats.org/officeDocument/2006/relationships" xmlns:m="http://schemas.openxmlformats.org/officeDocument/2006/math" xmlns:v="urn:schemas-microsoft-com:vml" xmlns:wp14="http://schemas.microsoft.com/office/word/2010/wordprocessingDrawing" xmlns:wp="http://schemas.openxmlformats.org/drawingml/2006/wordprocessingDrawing" xmlns:w10="urn:schemas-microsoft-com:office:word" xmlns:w="http://schemas.openxmlformats.org/wordprocessingml/2006/main" xmlns:w14="http://schemas.microsoft.com/office/word/2010/wordml" xmlns:w15="http://schemas.microsoft.com/office/word/2012/wordml" xmlns:w16cex="http://schemas.microsoft.com/office/word/2018/wordml/cex" xmlns:w16cid="http://schemas.microsoft.com/office/word/2016/wordml/cid" xmlns:w16="http://schemas.microsoft.com/office/word/2018/wordml" xmlns:w16sdtdh="http://schemas.microsoft.com/office/word/2020/wordml/sdtdatahash" xmlns:w16se="http://schemas.microsoft.com/office/word/2015/wordml/symex" xmlns:wpg="http://schemas.microsoft.com/office/word/2010/wordprocessingGroup" xmlns:wpi="http://schemas.microsoft.com/office/word/2010/wordprocessingInk" xmlns:wne="http://schemas.microsoft.com/office/word/2006/wordml" xmlns:wps="http://schemas.microsoft.com/office/word/2010/wordprocessingShape" mc:Ignorable="w14 w15 w16se w16cid w16 w16cex w16sdtdh wp14">
   <w:endnote w:type="separator" w:id="-1">
     <w:p>
       <w:r>
@@ -1580,7 +1480,7 @@
 </file>
 
 <file path=word/footer1.xml><?xml version="1.0" encoding="utf-8"?>
-<w:ftr xmlns:wpc="http://schemas.microsoft.com/office/word/2010/wordprocessingCanvas" xmlns:mc="http://schemas.openxmlformats.org/markup-compatibility/2006" xmlns:o="urn:schemas-microsoft-com:office:office" xmlns:r="http://schemas.openxmlformats.org/officeDocument/2006/relationships" xmlns:m="http://schemas.openxmlformats.org/officeDocument/2006/math" xmlns:v="urn:schemas-microsoft-com:vml" xmlns:wp14="http://schemas.microsoft.com/office/word/2010/wordprocessingDrawing" xmlns:wp="http://schemas.openxmlformats.org/drawingml/2006/wordprocessingDrawing" xmlns:w10="urn:schemas-microsoft-com:office:word" xmlns:w="http://schemas.openxmlformats.org/wordprocessingml/2006/main" xmlns:w14="http://schemas.microsoft.com/office/word/2010/wordml" xmlns:wpg="http://schemas.microsoft.com/office/word/2010/wordprocessingGroup" xmlns:wpi="http://schemas.microsoft.com/office/word/2010/wordprocessingInk" xmlns:wne="http://schemas.microsoft.com/office/word/2006/wordml" xmlns:wps="http://schemas.microsoft.com/office/word/2010/wordprocessingShape" mc:Ignorable="w14 wp14">
+<w:ftr xmlns:wpc="http://schemas.microsoft.com/office/word/2010/wordprocessingCanvas" xmlns:cx="http://schemas.microsoft.com/office/drawing/2014/chartex" xmlns:cx1="http://schemas.microsoft.com/office/drawing/2015/9/8/chartex" xmlns:cx2="http://schemas.microsoft.com/office/drawing/2015/10/21/chartex" xmlns:cx3="http://schemas.microsoft.com/office/drawing/2016/5/9/chartex" xmlns:cx4="http://schemas.microsoft.com/office/drawing/2016/5/10/chartex" xmlns:cx5="http://schemas.microsoft.com/office/drawing/2016/5/11/chartex" xmlns:cx6="http://schemas.microsoft.com/office/drawing/2016/5/12/chartex" xmlns:cx7="http://schemas.microsoft.com/office/drawing/2016/5/13/chartex" xmlns:cx8="http://schemas.microsoft.com/office/drawing/2016/5/14/chartex" xmlns:mc="http://schemas.openxmlformats.org/markup-compatibility/2006" xmlns:aink="http://schemas.microsoft.com/office/drawing/2016/ink" xmlns:am3d="http://schemas.microsoft.com/office/drawing/2017/model3d" xmlns:o="urn:schemas-microsoft-com:office:office" xmlns:oel="http://schemas.microsoft.com/office/2019/extlst" xmlns:r="http://schemas.openxmlformats.org/officeDocument/2006/relationships" xmlns:m="http://schemas.openxmlformats.org/officeDocument/2006/math" xmlns:v="urn:schemas-microsoft-com:vml" xmlns:wp14="http://schemas.microsoft.com/office/word/2010/wordprocessingDrawing" xmlns:wp="http://schemas.openxmlformats.org/drawingml/2006/wordprocessingDrawing" xmlns:w10="urn:schemas-microsoft-com:office:word" xmlns:w="http://schemas.openxmlformats.org/wordprocessingml/2006/main" xmlns:w14="http://schemas.microsoft.com/office/word/2010/wordml" xmlns:w15="http://schemas.microsoft.com/office/word/2012/wordml" xmlns:w16cex="http://schemas.microsoft.com/office/word/2018/wordml/cex" xmlns:w16cid="http://schemas.microsoft.com/office/word/2016/wordml/cid" xmlns:w16="http://schemas.microsoft.com/office/word/2018/wordml" xmlns:w16sdtdh="http://schemas.microsoft.com/office/word/2020/wordml/sdtdatahash" xmlns:w16se="http://schemas.microsoft.com/office/word/2015/wordml/symex" xmlns:wpg="http://schemas.microsoft.com/office/word/2010/wordprocessingGroup" xmlns:wpi="http://schemas.microsoft.com/office/word/2010/wordprocessingInk" xmlns:wne="http://schemas.microsoft.com/office/word/2006/wordml" xmlns:wps="http://schemas.microsoft.com/office/word/2010/wordprocessingShape" mc:Ignorable="w14 w15 w16se w16cid w16 w16cex w16sdtdh wp14">
   <w:p>
     <w:pPr>
       <w:pStyle w:val="Piedepgina"/>
@@ -1815,11 +1715,11 @@
         </mc:Choice>
         <mc:Fallback>
           <w:pict>
-            <v:shapetype id="_x0000_t202" coordsize="21600,21600" o:spt="202" path="m,l,21600r21600,l21600,xe">
+            <v:shapetype w14:anchorId="46758043" id="_x0000_t202" coordsize="21600,21600" o:spt="202" path="m,l,21600r21600,l21600,xe">
               <v:stroke joinstyle="miter"/>
               <v:path gradientshapeok="t" o:connecttype="rect"/>
             </v:shapetype>
-            <v:shape id="Text Box 3" o:spid="_x0000_s1027" type="#_x0000_t202" style="position:absolute;left:0;text-align:left;margin-left:527.25pt;margin-top:25.85pt;width:29.95pt;height:26.75pt;z-index:251657216;visibility:visible;mso-wrap-style:square;mso-width-percent:0;mso-height-percent:200;mso-wrap-distance-left:9pt;mso-wrap-distance-top:0;mso-wrap-distance-right:9pt;mso-wrap-distance-bottom:0;mso-position-horizontal:absolute;mso-position-horizontal-relative:text;mso-position-vertical:absolute;mso-position-vertical-relative:text;mso-width-percent:0;mso-height-percent:200;mso-width-relative:margin;mso-height-relative:margin;v-text-anchor:top" o:gfxdata="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" filled="f" stroked="f">
+            <v:shape id="Text Box 3" o:spid="_x0000_s1027" type="#_x0000_t202" style="position:absolute;left:0;text-align:left;margin-left:527.25pt;margin-top:25.85pt;width:29.95pt;height:26.75pt;z-index:251657216;visibility:visible;mso-wrap-style:square;mso-width-percent:0;mso-height-percent:200;mso-wrap-distance-left:9pt;mso-wrap-distance-top:0;mso-wrap-distance-right:9pt;mso-wrap-distance-bottom:0;mso-position-horizontal:absolute;mso-position-horizontal-relative:text;mso-position-vertical:absolute;mso-position-vertical-relative:text;mso-width-percent:0;mso-height-percent:200;mso-width-relative:margin;mso-height-relative:margin;v-text-anchor:top" o:gfxdata="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" filled="f" stroked="f">
               <v:textbox style="mso-fit-shape-to-text:t">
                 <w:txbxContent>
                   <w:p>
@@ -1911,7 +1811,7 @@
 </file>
 
 <file path=word/footnotes.xml><?xml version="1.0" encoding="utf-8"?>
-<w:footnotes xmlns:wpc="http://schemas.microsoft.com/office/word/2010/wordprocessingCanvas" xmlns:mc="http://schemas.openxmlformats.org/markup-compatibility/2006" xmlns:o="urn:schemas-microsoft-com:office:office" xmlns:r="http://schemas.openxmlformats.org/officeDocument/2006/relationships" xmlns:m="http://schemas.openxmlformats.org/officeDocument/2006/math" xmlns:v="urn:schemas-microsoft-com:vml" xmlns:wp14="http://schemas.microsoft.com/office/word/2010/wordprocessingDrawing" xmlns:wp="http://schemas.openxmlformats.org/drawingml/2006/wordprocessingDrawing" xmlns:w10="urn:schemas-microsoft-com:office:word" xmlns:w="http://schemas.openxmlformats.org/wordprocessingml/2006/main" xmlns:w14="http://schemas.microsoft.com/office/word/2010/wordml" xmlns:wpg="http://schemas.microsoft.com/office/word/2010/wordprocessingGroup" xmlns:wpi="http://schemas.microsoft.com/office/word/2010/wordprocessingInk" xmlns:wne="http://schemas.microsoft.com/office/word/2006/wordml" xmlns:wps="http://schemas.microsoft.com/office/word/2010/wordprocessingShape" mc:Ignorable="w14 wp14">
+<w:footnotes xmlns:wpc="http://schemas.microsoft.com/office/word/2010/wordprocessingCanvas" xmlns:cx="http://schemas.microsoft.com/office/drawing/2014/chartex" xmlns:cx1="http://schemas.microsoft.com/office/drawing/2015/9/8/chartex" xmlns:cx2="http://schemas.microsoft.com/office/drawing/2015/10/21/chartex" xmlns:cx3="http://schemas.microsoft.com/office/drawing/2016/5/9/chartex" xmlns:cx4="http://schemas.microsoft.com/office/drawing/2016/5/10/chartex" xmlns:cx5="http://schemas.microsoft.com/office/drawing/2016/5/11/chartex" xmlns:cx6="http://schemas.microsoft.com/office/drawing/2016/5/12/chartex" xmlns:cx7="http://schemas.microsoft.com/office/drawing/2016/5/13/chartex" xmlns:cx8="http://schemas.microsoft.com/office/drawing/2016/5/14/chartex" xmlns:mc="http://schemas.openxmlformats.org/markup-compatibility/2006" xmlns:aink="http://schemas.microsoft.com/office/drawing/2016/ink" xmlns:am3d="http://schemas.microsoft.com/office/drawing/2017/model3d" xmlns:o="urn:schemas-microsoft-com:office:office" xmlns:oel="http://schemas.microsoft.com/office/2019/extlst" xmlns:r="http://schemas.openxmlformats.org/officeDocument/2006/relationships" xmlns:m="http://schemas.openxmlformats.org/officeDocument/2006/math" xmlns:v="urn:schemas-microsoft-com:vml" xmlns:wp14="http://schemas.microsoft.com/office/word/2010/wordprocessingDrawing" xmlns:wp="http://schemas.openxmlformats.org/drawingml/2006/wordprocessingDrawing" xmlns:w10="urn:schemas-microsoft-com:office:word" xmlns:w="http://schemas.openxmlformats.org/wordprocessingml/2006/main" xmlns:w14="http://schemas.microsoft.com/office/word/2010/wordml" xmlns:w15="http://schemas.microsoft.com/office/word/2012/wordml" xmlns:w16cex="http://schemas.microsoft.com/office/word/2018/wordml/cex" xmlns:w16cid="http://schemas.microsoft.com/office/word/2016/wordml/cid" xmlns:w16="http://schemas.microsoft.com/office/word/2018/wordml" xmlns:w16sdtdh="http://schemas.microsoft.com/office/word/2020/wordml/sdtdatahash" xmlns:w16se="http://schemas.microsoft.com/office/word/2015/wordml/symex" xmlns:wpg="http://schemas.microsoft.com/office/word/2010/wordprocessingGroup" xmlns:wpi="http://schemas.microsoft.com/office/word/2010/wordprocessingInk" xmlns:wne="http://schemas.microsoft.com/office/word/2006/wordml" xmlns:wps="http://schemas.microsoft.com/office/word/2010/wordprocessingShape" mc:Ignorable="w14 w15 w16se w16cid w16 w16cex w16sdtdh wp14">
   <w:footnote w:type="separator" w:id="-1">
     <w:p>
       <w:r>
@@ -1930,7 +1830,7 @@
 </file>
 
 <file path=word/header1.xml><?xml version="1.0" encoding="utf-8"?>
-<w:hdr xmlns:wpc="http://schemas.microsoft.com/office/word/2010/wordprocessingCanvas" xmlns:mc="http://schemas.openxmlformats.org/markup-compatibility/2006" xmlns:o="urn:schemas-microsoft-com:office:office" xmlns:r="http://schemas.openxmlformats.org/officeDocument/2006/relationships" xmlns:m="http://schemas.openxmlformats.org/officeDocument/2006/math" xmlns:v="urn:schemas-microsoft-com:vml" xmlns:wp14="http://schemas.microsoft.com/office/word/2010/wordprocessingDrawing" xmlns:wp="http://schemas.openxmlformats.org/drawingml/2006/wordprocessingDrawing" xmlns:w10="urn:schemas-microsoft-com:office:word" xmlns:w="http://schemas.openxmlformats.org/wordprocessingml/2006/main" xmlns:w14="http://schemas.microsoft.com/office/word/2010/wordml" xmlns:wpg="http://schemas.microsoft.com/office/word/2010/wordprocessingGroup" xmlns:wpi="http://schemas.microsoft.com/office/word/2010/wordprocessingInk" xmlns:wne="http://schemas.microsoft.com/office/word/2006/wordml" xmlns:wps="http://schemas.microsoft.com/office/word/2010/wordprocessingShape" mc:Ignorable="w14 wp14">
+<w:hdr xmlns:wpc="http://schemas.microsoft.com/office/word/2010/wordprocessingCanvas" xmlns:cx="http://schemas.microsoft.com/office/drawing/2014/chartex" xmlns:cx1="http://schemas.microsoft.com/office/drawing/2015/9/8/chartex" xmlns:cx2="http://schemas.microsoft.com/office/drawing/2015/10/21/chartex" xmlns:cx3="http://schemas.microsoft.com/office/drawing/2016/5/9/chartex" xmlns:cx4="http://schemas.microsoft.com/office/drawing/2016/5/10/chartex" xmlns:cx5="http://schemas.microsoft.com/office/drawing/2016/5/11/chartex" xmlns:cx6="http://schemas.microsoft.com/office/drawing/2016/5/12/chartex" xmlns:cx7="http://schemas.microsoft.com/office/drawing/2016/5/13/chartex" xmlns:cx8="http://schemas.microsoft.com/office/drawing/2016/5/14/chartex" xmlns:mc="http://schemas.openxmlformats.org/markup-compatibility/2006" xmlns:aink="http://schemas.microsoft.com/office/drawing/2016/ink" xmlns:am3d="http://schemas.microsoft.com/office/drawing/2017/model3d" xmlns:o="urn:schemas-microsoft-com:office:office" xmlns:oel="http://schemas.microsoft.com/office/2019/extlst" xmlns:r="http://schemas.openxmlformats.org/officeDocument/2006/relationships" xmlns:m="http://schemas.openxmlformats.org/officeDocument/2006/math" xmlns:v="urn:schemas-microsoft-com:vml" xmlns:wp14="http://schemas.microsoft.com/office/word/2010/wordprocessingDrawing" xmlns:wp="http://schemas.openxmlformats.org/drawingml/2006/wordprocessingDrawing" xmlns:w10="urn:schemas-microsoft-com:office:word" xmlns:w="http://schemas.openxmlformats.org/wordprocessingml/2006/main" xmlns:w14="http://schemas.microsoft.com/office/word/2010/wordml" xmlns:w15="http://schemas.microsoft.com/office/word/2012/wordml" xmlns:w16cex="http://schemas.microsoft.com/office/word/2018/wordml/cex" xmlns:w16cid="http://schemas.microsoft.com/office/word/2016/wordml/cid" xmlns:w16="http://schemas.microsoft.com/office/word/2018/wordml" xmlns:w16sdtdh="http://schemas.microsoft.com/office/word/2020/wordml/sdtdatahash" xmlns:w16se="http://schemas.microsoft.com/office/word/2015/wordml/symex" xmlns:wpg="http://schemas.microsoft.com/office/word/2010/wordprocessingGroup" xmlns:wpi="http://schemas.microsoft.com/office/word/2010/wordprocessingInk" xmlns:wne="http://schemas.microsoft.com/office/word/2006/wordml" xmlns:wps="http://schemas.microsoft.com/office/word/2010/wordprocessingShape" mc:Ignorable="w14 w15 w16se w16cid w16 w16cex w16sdtdh wp14">
   <w:p>
     <w:pPr>
       <w:pStyle w:val="Encabezado"/>
@@ -2117,11 +2017,11 @@
         </mc:Choice>
         <mc:Fallback>
           <w:pict>
-            <v:shapetype id="_x0000_t202" coordsize="21600,21600" o:spt="202" path="m,l,21600r21600,l21600,xe">
+            <v:shapetype w14:anchorId="08D32357" id="_x0000_t202" coordsize="21600,21600" o:spt="202" path="m,l,21600r21600,l21600,xe">
               <v:stroke joinstyle="miter"/>
               <v:path gradientshapeok="t" o:connecttype="rect"/>
             </v:shapetype>
-            <v:shape id="Text Box 2" o:spid="_x0000_s1026" type="#_x0000_t202" style="position:absolute;margin-left:82.35pt;margin-top:-60.35pt;width:382.1pt;height:62.3pt;z-index:251656192;visibility:visible;mso-wrap-style:square;mso-width-percent:0;mso-height-percent:0;mso-wrap-distance-left:9pt;mso-wrap-distance-top:0;mso-wrap-distance-right:9pt;mso-wrap-distance-bottom:0;mso-position-horizontal:absolute;mso-position-horizontal-relative:text;mso-position-vertical:absolute;mso-position-vertical-relative:text;mso-width-percent:0;mso-height-percent:0;mso-width-relative:margin;mso-height-relative:margin;v-text-anchor:top" o:gfxdata="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" stroked="f">
+            <v:shape id="Text Box 2" o:spid="_x0000_s1026" type="#_x0000_t202" style="position:absolute;margin-left:82.35pt;margin-top:-60.35pt;width:382.1pt;height:62.3pt;z-index:251656192;visibility:visible;mso-wrap-style:square;mso-width-percent:0;mso-height-percent:0;mso-wrap-distance-left:9pt;mso-wrap-distance-top:0;mso-wrap-distance-right:9pt;mso-wrap-distance-bottom:0;mso-position-horizontal:absolute;mso-position-horizontal-relative:text;mso-position-vertical:absolute;mso-position-vertical-relative:text;mso-width-percent:0;mso-height-percent:0;mso-width-relative:margin;mso-height-relative:margin;v-text-anchor:top" o:gfxdata="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" stroked="f">
               <v:textbox>
                 <w:txbxContent>
                   <w:p>
@@ -2423,18 +2323,18 @@
             </wp:anchor>
           </w:drawing>
         </mc:Choice>
-        <mc:Fallback xmlns:w15="http://schemas.microsoft.com/office/word/2012/wordml">
+        <mc:Fallback>
           <w:pict>
-            <v:group w14:anchorId="3E79A198" id="Group 10" o:spid="_x0000_s1026" style="position:absolute;margin-left:-70.25pt;margin-top:-60.35pt;width:609.5pt;height:70.5pt;z-index:251659264" coordorigin="60,210" coordsize="12190,1410" o:gfxdata="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">
-              <v:group id="Group 11" o:spid="_x0000_s1027" style="position:absolute;left:60;top:210;width:12190;height:1410" coordorigin="60,210" coordsize="12190,1410" o:gfxdata="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">
+            <v:group w14:anchorId="231FC155" id="Group 10" o:spid="_x0000_s1026" style="position:absolute;margin-left:-70.25pt;margin-top:-60.35pt;width:609.5pt;height:70.5pt;z-index:251659264" coordorigin="60,210" coordsize="12190,1410" o:gfxdata="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">
+              <v:group id="Group 11" o:spid="_x0000_s1027" style="position:absolute;left:60;top:210;width:12190;height:1410" coordorigin="60,210" coordsize="12190,1410" o:gfxdata="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">
                 <v:shapetype id="_x0000_t32" coordsize="21600,21600" o:spt="32" o:oned="t" path="m,l21600,21600e" filled="f">
                   <v:path arrowok="t" fillok="f" o:connecttype="none"/>
                   <o:lock v:ext="edit" shapetype="t"/>
                 </v:shapetype>
-                <v:shape id="AutoShape 12" o:spid="_x0000_s1028" type="#_x0000_t32" style="position:absolute;left:60;top:1620;width:12190;height:0;visibility:visible;mso-wrap-style:square" o:connectortype="straight" o:gfxdata="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" strokecolor="#9bbb59" strokeweight="1.5pt">
+                <v:shape id="AutoShape 12" o:spid="_x0000_s1028" type="#_x0000_t32" style="position:absolute;left:60;top:1620;width:12190;height:0;visibility:visible;mso-wrap-style:square" o:connectortype="straight" o:gfxdata="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" strokecolor="#9bbb59" strokeweight="1.5pt">
                   <v:shadow color="#4e6128" offset="1pt"/>
                 </v:shape>
-                <v:shape id="AutoShape 13" o:spid="_x0000_s1029" type="#_x0000_t32" style="position:absolute;left:2805;top:210;width:1;height:1410;visibility:visible;mso-wrap-style:square" o:connectortype="straight" o:gfxdata="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" strokecolor="#9bbb59" strokeweight="1.5pt">
+                <v:shape id="AutoShape 13" o:spid="_x0000_s1029" type="#_x0000_t32" style="position:absolute;left:2805;top:210;width:1;height:1410;visibility:visible;mso-wrap-style:square" o:connectortype="straight" o:gfxdata="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" strokecolor="#9bbb59" strokeweight="1.5pt">
                   <v:shadow color="#4e6128" offset="1pt"/>
                 </v:shape>
               </v:group>
@@ -2457,7 +2357,7 @@
                 <v:path o:extrusionok="f" gradientshapeok="t" o:connecttype="rect"/>
                 <o:lock v:ext="edit" aspectratio="t"/>
               </v:shapetype>
-              <v:shape id="Picture 14" o:spid="_x0000_s1030" type="#_x0000_t75" alt="LOGO UTEL-2" style="position:absolute;left:758;top:210;width:1658;height:1246;visibility:visible;mso-wrap-style:square" o:gfxdata="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">
+              <v:shape id="Picture 14" o:spid="_x0000_s1030" type="#_x0000_t75" alt="LOGO UTEL-2" style="position:absolute;left:758;top:210;width:1658;height:1246;visibility:visible;mso-wrap-style:square" o:gfxdata="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">
                 <v:imagedata r:id="rId2" o:title="LOGO UTEL-2"/>
               </v:shape>
             </v:group>
@@ -2475,8 +2375,8 @@
 </file>
 
 <file path=word/numbering.xml><?xml version="1.0" encoding="utf-8"?>
-<w:numbering xmlns:wpc="http://schemas.microsoft.com/office/word/2010/wordprocessingCanvas" xmlns:mc="http://schemas.openxmlformats.org/markup-compatibility/2006" xmlns:o="urn:schemas-microsoft-com:office:office" xmlns:r="http://schemas.openxmlformats.org/officeDocument/2006/relationships" xmlns:m="http://schemas.openxmlformats.org/officeDocument/2006/math" xmlns:v="urn:schemas-microsoft-com:vml" xmlns:wp14="http://schemas.microsoft.com/office/word/2010/wordprocessingDrawing" xmlns:wp="http://schemas.openxmlformats.org/drawingml/2006/wordprocessingDrawing" xmlns:w10="urn:schemas-microsoft-com:office:word" xmlns:w="http://schemas.openxmlformats.org/wordprocessingml/2006/main" xmlns:w14="http://schemas.microsoft.com/office/word/2010/wordml" xmlns:wpg="http://schemas.microsoft.com/office/word/2010/wordprocessingGroup" xmlns:wpi="http://schemas.microsoft.com/office/word/2010/wordprocessingInk" xmlns:wne="http://schemas.microsoft.com/office/word/2006/wordml" xmlns:wps="http://schemas.microsoft.com/office/word/2010/wordprocessingShape" mc:Ignorable="w14 wp14">
-  <w:abstractNum w:abstractNumId="0">
+<w:numbering xmlns:wpc="http://schemas.microsoft.com/office/word/2010/wordprocessingCanvas" xmlns:cx="http://schemas.microsoft.com/office/drawing/2014/chartex" xmlns:cx1="http://schemas.microsoft.com/office/drawing/2015/9/8/chartex" xmlns:cx2="http://schemas.microsoft.com/office/drawing/2015/10/21/chartex" xmlns:cx3="http://schemas.microsoft.com/office/drawing/2016/5/9/chartex" xmlns:cx4="http://schemas.microsoft.com/office/drawing/2016/5/10/chartex" xmlns:cx5="http://schemas.microsoft.com/office/drawing/2016/5/11/chartex" xmlns:cx6="http://schemas.microsoft.com/office/drawing/2016/5/12/chartex" xmlns:cx7="http://schemas.microsoft.com/office/drawing/2016/5/13/chartex" xmlns:cx8="http://schemas.microsoft.com/office/drawing/2016/5/14/chartex" xmlns:mc="http://schemas.openxmlformats.org/markup-compatibility/2006" xmlns:aink="http://schemas.microsoft.com/office/drawing/2016/ink" xmlns:am3d="http://schemas.microsoft.com/office/drawing/2017/model3d" xmlns:o="urn:schemas-microsoft-com:office:office" xmlns:oel="http://schemas.microsoft.com/office/2019/extlst" xmlns:r="http://schemas.openxmlformats.org/officeDocument/2006/relationships" xmlns:m="http://schemas.openxmlformats.org/officeDocument/2006/math" xmlns:v="urn:schemas-microsoft-com:vml" xmlns:wp14="http://schemas.microsoft.com/office/word/2010/wordprocessingDrawing" xmlns:wp="http://schemas.openxmlformats.org/drawingml/2006/wordprocessingDrawing" xmlns:w10="urn:schemas-microsoft-com:office:word" xmlns:w="http://schemas.openxmlformats.org/wordprocessingml/2006/main" xmlns:w14="http://schemas.microsoft.com/office/word/2010/wordml" xmlns:w15="http://schemas.microsoft.com/office/word/2012/wordml" xmlns:w16cex="http://schemas.microsoft.com/office/word/2018/wordml/cex" xmlns:w16cid="http://schemas.microsoft.com/office/word/2016/wordml/cid" xmlns:w16="http://schemas.microsoft.com/office/word/2018/wordml" xmlns:w16sdtdh="http://schemas.microsoft.com/office/word/2020/wordml/sdtdatahash" xmlns:w16se="http://schemas.microsoft.com/office/word/2015/wordml/symex" xmlns:wpg="http://schemas.microsoft.com/office/word/2010/wordprocessingGroup" xmlns:wpi="http://schemas.microsoft.com/office/word/2010/wordprocessingInk" xmlns:wne="http://schemas.microsoft.com/office/word/2006/wordml" xmlns:wps="http://schemas.microsoft.com/office/word/2010/wordprocessingShape" mc:Ignorable="w14 w15 w16se w16cid w16 w16cex w16sdtdh wp14">
+  <w:abstractNum w:abstractNumId="0" w15:restartNumberingAfterBreak="0">
     <w:nsid w:val="034762FF"/>
     <w:multiLevelType w:val="hybridMultilevel"/>
     <w:tmpl w:val="AE4AEBB0"/>
@@ -2565,7 +2465,7 @@
       </w:pPr>
     </w:lvl>
   </w:abstractNum>
-  <w:abstractNum w:abstractNumId="1">
+  <w:abstractNum w:abstractNumId="1" w15:restartNumberingAfterBreak="0">
     <w:nsid w:val="055429DB"/>
     <w:multiLevelType w:val="multilevel"/>
     <w:tmpl w:val="C59A205C"/>
@@ -2714,7 +2614,7 @@
       </w:rPr>
     </w:lvl>
   </w:abstractNum>
-  <w:abstractNum w:abstractNumId="2">
+  <w:abstractNum w:abstractNumId="2" w15:restartNumberingAfterBreak="0">
     <w:nsid w:val="080427E9"/>
     <w:multiLevelType w:val="hybridMultilevel"/>
     <w:tmpl w:val="A61E3F42"/>
@@ -2800,7 +2700,7 @@
       </w:pPr>
     </w:lvl>
   </w:abstractNum>
-  <w:abstractNum w:abstractNumId="3">
+  <w:abstractNum w:abstractNumId="3" w15:restartNumberingAfterBreak="0">
     <w:nsid w:val="0B8055F1"/>
     <w:multiLevelType w:val="hybridMultilevel"/>
     <w:tmpl w:val="718EB0E8"/>
@@ -2913,7 +2813,7 @@
       </w:rPr>
     </w:lvl>
   </w:abstractNum>
-  <w:abstractNum w:abstractNumId="4">
+  <w:abstractNum w:abstractNumId="4" w15:restartNumberingAfterBreak="0">
     <w:nsid w:val="0D744560"/>
     <w:multiLevelType w:val="hybridMultilevel"/>
     <w:tmpl w:val="5BCCF932"/>
@@ -3002,7 +2902,7 @@
       </w:pPr>
     </w:lvl>
   </w:abstractNum>
-  <w:abstractNum w:abstractNumId="5">
+  <w:abstractNum w:abstractNumId="5" w15:restartNumberingAfterBreak="0">
     <w:nsid w:val="11953B5E"/>
     <w:multiLevelType w:val="hybridMultilevel"/>
     <w:tmpl w:val="67DCDC6A"/>
@@ -3115,7 +3015,7 @@
       </w:rPr>
     </w:lvl>
   </w:abstractNum>
-  <w:abstractNum w:abstractNumId="6">
+  <w:abstractNum w:abstractNumId="6" w15:restartNumberingAfterBreak="0">
     <w:nsid w:val="12B721B8"/>
     <w:multiLevelType w:val="hybridMultilevel"/>
     <w:tmpl w:val="5B8C7FAE"/>
@@ -3204,7 +3104,7 @@
       </w:pPr>
     </w:lvl>
   </w:abstractNum>
-  <w:abstractNum w:abstractNumId="7">
+  <w:abstractNum w:abstractNumId="7" w15:restartNumberingAfterBreak="0">
     <w:nsid w:val="13073370"/>
     <w:multiLevelType w:val="hybridMultilevel"/>
     <w:tmpl w:val="F246FCF6"/>
@@ -3293,7 +3193,7 @@
       </w:pPr>
     </w:lvl>
   </w:abstractNum>
-  <w:abstractNum w:abstractNumId="8">
+  <w:abstractNum w:abstractNumId="8" w15:restartNumberingAfterBreak="0">
     <w:nsid w:val="151C0248"/>
     <w:multiLevelType w:val="multilevel"/>
     <w:tmpl w:val="5F2C7896"/>
@@ -3442,7 +3342,7 @@
       </w:rPr>
     </w:lvl>
   </w:abstractNum>
-  <w:abstractNum w:abstractNumId="9">
+  <w:abstractNum w:abstractNumId="9" w15:restartNumberingAfterBreak="0">
     <w:nsid w:val="15D00BD1"/>
     <w:multiLevelType w:val="hybridMultilevel"/>
     <w:tmpl w:val="61B0296E"/>
@@ -3531,7 +3431,7 @@
       </w:pPr>
     </w:lvl>
   </w:abstractNum>
-  <w:abstractNum w:abstractNumId="10">
+  <w:abstractNum w:abstractNumId="10" w15:restartNumberingAfterBreak="0">
     <w:nsid w:val="16142BA2"/>
     <w:multiLevelType w:val="multilevel"/>
     <w:tmpl w:val="41104D78"/>
@@ -3680,7 +3580,7 @@
       </w:rPr>
     </w:lvl>
   </w:abstractNum>
-  <w:abstractNum w:abstractNumId="11">
+  <w:abstractNum w:abstractNumId="11" w15:restartNumberingAfterBreak="0">
     <w:nsid w:val="1782114C"/>
     <w:multiLevelType w:val="hybridMultilevel"/>
     <w:tmpl w:val="3BFC8CAC"/>
@@ -3793,7 +3693,7 @@
       </w:rPr>
     </w:lvl>
   </w:abstractNum>
-  <w:abstractNum w:abstractNumId="12">
+  <w:abstractNum w:abstractNumId="12" w15:restartNumberingAfterBreak="0">
     <w:nsid w:val="1E6F5257"/>
     <w:multiLevelType w:val="multilevel"/>
     <w:tmpl w:val="56D6C800"/>
@@ -3942,7 +3842,7 @@
       </w:rPr>
     </w:lvl>
   </w:abstractNum>
-  <w:abstractNum w:abstractNumId="13">
+  <w:abstractNum w:abstractNumId="13" w15:restartNumberingAfterBreak="0">
     <w:nsid w:val="26F11DDF"/>
     <w:multiLevelType w:val="hybridMultilevel"/>
     <w:tmpl w:val="A934A010"/>
@@ -4031,7 +3931,7 @@
       </w:pPr>
     </w:lvl>
   </w:abstractNum>
-  <w:abstractNum w:abstractNumId="14">
+  <w:abstractNum w:abstractNumId="14" w15:restartNumberingAfterBreak="0">
     <w:nsid w:val="2A816464"/>
     <w:multiLevelType w:val="hybridMultilevel"/>
     <w:tmpl w:val="47B09B6A"/>
@@ -4144,7 +4044,7 @@
       </w:rPr>
     </w:lvl>
   </w:abstractNum>
-  <w:abstractNum w:abstractNumId="15">
+  <w:abstractNum w:abstractNumId="15" w15:restartNumberingAfterBreak="0">
     <w:nsid w:val="35582C6E"/>
     <w:multiLevelType w:val="hybridMultilevel"/>
     <w:tmpl w:val="ECC25A7C"/>
@@ -4233,7 +4133,7 @@
       </w:pPr>
     </w:lvl>
   </w:abstractNum>
-  <w:abstractNum w:abstractNumId="16">
+  <w:abstractNum w:abstractNumId="16" w15:restartNumberingAfterBreak="0">
     <w:nsid w:val="398E3589"/>
     <w:multiLevelType w:val="hybridMultilevel"/>
     <w:tmpl w:val="04E87ADE"/>
@@ -4322,7 +4222,7 @@
       </w:pPr>
     </w:lvl>
   </w:abstractNum>
-  <w:abstractNum w:abstractNumId="17">
+  <w:abstractNum w:abstractNumId="17" w15:restartNumberingAfterBreak="0">
     <w:nsid w:val="3B957E1B"/>
     <w:multiLevelType w:val="hybridMultilevel"/>
     <w:tmpl w:val="550E6B70"/>
@@ -4411,7 +4311,7 @@
       </w:pPr>
     </w:lvl>
   </w:abstractNum>
-  <w:abstractNum w:abstractNumId="18">
+  <w:abstractNum w:abstractNumId="18" w15:restartNumberingAfterBreak="0">
     <w:nsid w:val="3DF04E30"/>
     <w:multiLevelType w:val="hybridMultilevel"/>
     <w:tmpl w:val="FF6ED1AE"/>
@@ -4500,7 +4400,7 @@
       </w:pPr>
     </w:lvl>
   </w:abstractNum>
-  <w:abstractNum w:abstractNumId="19">
+  <w:abstractNum w:abstractNumId="19" w15:restartNumberingAfterBreak="0">
     <w:nsid w:val="3F0027D8"/>
     <w:multiLevelType w:val="hybridMultilevel"/>
     <w:tmpl w:val="70E8E642"/>
@@ -4586,7 +4486,7 @@
       </w:pPr>
     </w:lvl>
   </w:abstractNum>
-  <w:abstractNum w:abstractNumId="20">
+  <w:abstractNum w:abstractNumId="20" w15:restartNumberingAfterBreak="0">
     <w:nsid w:val="40ED10A5"/>
     <w:multiLevelType w:val="hybridMultilevel"/>
     <w:tmpl w:val="C3344B48"/>
@@ -4675,7 +4575,7 @@
       </w:pPr>
     </w:lvl>
   </w:abstractNum>
-  <w:abstractNum w:abstractNumId="21">
+  <w:abstractNum w:abstractNumId="21" w15:restartNumberingAfterBreak="0">
     <w:nsid w:val="476831EC"/>
     <w:multiLevelType w:val="hybridMultilevel"/>
     <w:tmpl w:val="E3CE13C8"/>
@@ -4788,7 +4688,7 @@
       </w:rPr>
     </w:lvl>
   </w:abstractNum>
-  <w:abstractNum w:abstractNumId="22">
+  <w:abstractNum w:abstractNumId="22" w15:restartNumberingAfterBreak="0">
     <w:nsid w:val="49DE15D0"/>
     <w:multiLevelType w:val="hybridMultilevel"/>
     <w:tmpl w:val="722C9D4E"/>
@@ -4877,7 +4777,7 @@
       </w:pPr>
     </w:lvl>
   </w:abstractNum>
-  <w:abstractNum w:abstractNumId="23">
+  <w:abstractNum w:abstractNumId="23" w15:restartNumberingAfterBreak="0">
     <w:nsid w:val="5067439E"/>
     <w:multiLevelType w:val="hybridMultilevel"/>
     <w:tmpl w:val="E17E5BB0"/>
@@ -4966,7 +4866,7 @@
       </w:pPr>
     </w:lvl>
   </w:abstractNum>
-  <w:abstractNum w:abstractNumId="24">
+  <w:abstractNum w:abstractNumId="24" w15:restartNumberingAfterBreak="0">
     <w:nsid w:val="508D661B"/>
     <w:multiLevelType w:val="hybridMultilevel"/>
     <w:tmpl w:val="F2E6123C"/>
@@ -5055,7 +4955,7 @@
       </w:pPr>
     </w:lvl>
   </w:abstractNum>
-  <w:abstractNum w:abstractNumId="25">
+  <w:abstractNum w:abstractNumId="25" w15:restartNumberingAfterBreak="0">
     <w:nsid w:val="575D509E"/>
     <w:multiLevelType w:val="multilevel"/>
     <w:tmpl w:val="F606F3A6"/>
@@ -5204,7 +5104,7 @@
       </w:rPr>
     </w:lvl>
   </w:abstractNum>
-  <w:abstractNum w:abstractNumId="26">
+  <w:abstractNum w:abstractNumId="26" w15:restartNumberingAfterBreak="0">
     <w:nsid w:val="59DE5A7E"/>
     <w:multiLevelType w:val="hybridMultilevel"/>
     <w:tmpl w:val="F5A2FBEA"/>
@@ -5293,7 +5193,7 @@
       </w:pPr>
     </w:lvl>
   </w:abstractNum>
-  <w:abstractNum w:abstractNumId="27">
+  <w:abstractNum w:abstractNumId="27" w15:restartNumberingAfterBreak="0">
     <w:nsid w:val="59DF0570"/>
     <w:multiLevelType w:val="hybridMultilevel"/>
     <w:tmpl w:val="A934A010"/>
@@ -5382,7 +5282,7 @@
       </w:pPr>
     </w:lvl>
   </w:abstractNum>
-  <w:abstractNum w:abstractNumId="28">
+  <w:abstractNum w:abstractNumId="28" w15:restartNumberingAfterBreak="0">
     <w:nsid w:val="5DE31951"/>
     <w:multiLevelType w:val="hybridMultilevel"/>
     <w:tmpl w:val="16843FE2"/>
@@ -5471,7 +5371,7 @@
       </w:pPr>
     </w:lvl>
   </w:abstractNum>
-  <w:abstractNum w:abstractNumId="29">
+  <w:abstractNum w:abstractNumId="29" w15:restartNumberingAfterBreak="0">
     <w:nsid w:val="5E8C75E1"/>
     <w:multiLevelType w:val="hybridMultilevel"/>
     <w:tmpl w:val="1CF8B5BA"/>
@@ -5584,7 +5484,7 @@
       </w:rPr>
     </w:lvl>
   </w:abstractNum>
-  <w:abstractNum w:abstractNumId="30">
+  <w:abstractNum w:abstractNumId="30" w15:restartNumberingAfterBreak="0">
     <w:nsid w:val="61362871"/>
     <w:multiLevelType w:val="hybridMultilevel"/>
     <w:tmpl w:val="0BB47B48"/>
@@ -5673,7 +5573,7 @@
       </w:pPr>
     </w:lvl>
   </w:abstractNum>
-  <w:abstractNum w:abstractNumId="31">
+  <w:abstractNum w:abstractNumId="31" w15:restartNumberingAfterBreak="0">
     <w:nsid w:val="6437712A"/>
     <w:multiLevelType w:val="hybridMultilevel"/>
     <w:tmpl w:val="BD90E32C"/>
@@ -5759,7 +5659,7 @@
       </w:pPr>
     </w:lvl>
   </w:abstractNum>
-  <w:abstractNum w:abstractNumId="32">
+  <w:abstractNum w:abstractNumId="32" w15:restartNumberingAfterBreak="0">
     <w:nsid w:val="694975FB"/>
     <w:multiLevelType w:val="hybridMultilevel"/>
     <w:tmpl w:val="DF6014F8"/>
@@ -5872,7 +5772,7 @@
       </w:rPr>
     </w:lvl>
   </w:abstractNum>
-  <w:abstractNum w:abstractNumId="33">
+  <w:abstractNum w:abstractNumId="33" w15:restartNumberingAfterBreak="0">
     <w:nsid w:val="6A227375"/>
     <w:multiLevelType w:val="hybridMultilevel"/>
     <w:tmpl w:val="84309708"/>
@@ -5961,7 +5861,7 @@
       </w:pPr>
     </w:lvl>
   </w:abstractNum>
-  <w:abstractNum w:abstractNumId="34">
+  <w:abstractNum w:abstractNumId="34" w15:restartNumberingAfterBreak="0">
     <w:nsid w:val="6C4A219B"/>
     <w:multiLevelType w:val="hybridMultilevel"/>
     <w:tmpl w:val="EDEC17F2"/>
@@ -6050,7 +5950,7 @@
       </w:pPr>
     </w:lvl>
   </w:abstractNum>
-  <w:abstractNum w:abstractNumId="35">
+  <w:abstractNum w:abstractNumId="35" w15:restartNumberingAfterBreak="0">
     <w:nsid w:val="70257F31"/>
     <w:multiLevelType w:val="multilevel"/>
     <w:tmpl w:val="86F4BAF2"/>
@@ -6199,7 +6099,7 @@
       </w:rPr>
     </w:lvl>
   </w:abstractNum>
-  <w:abstractNum w:abstractNumId="36">
+  <w:abstractNum w:abstractNumId="36" w15:restartNumberingAfterBreak="0">
     <w:nsid w:val="70F375FC"/>
     <w:multiLevelType w:val="hybridMultilevel"/>
     <w:tmpl w:val="0784A5B4"/>
@@ -6288,7 +6188,7 @@
       </w:pPr>
     </w:lvl>
   </w:abstractNum>
-  <w:abstractNum w:abstractNumId="37">
+  <w:abstractNum w:abstractNumId="37" w15:restartNumberingAfterBreak="0">
     <w:nsid w:val="73637211"/>
     <w:multiLevelType w:val="hybridMultilevel"/>
     <w:tmpl w:val="BA9C82C2"/>
@@ -6377,7 +6277,7 @@
       </w:pPr>
     </w:lvl>
   </w:abstractNum>
-  <w:abstractNum w:abstractNumId="38">
+  <w:abstractNum w:abstractNumId="38" w15:restartNumberingAfterBreak="0">
     <w:nsid w:val="74F52CD5"/>
     <w:multiLevelType w:val="hybridMultilevel"/>
     <w:tmpl w:val="84309708"/>
@@ -6466,7 +6366,7 @@
       </w:pPr>
     </w:lvl>
   </w:abstractNum>
-  <w:abstractNum w:abstractNumId="39">
+  <w:abstractNum w:abstractNumId="39" w15:restartNumberingAfterBreak="0">
     <w:nsid w:val="77195342"/>
     <w:multiLevelType w:val="hybridMultilevel"/>
     <w:tmpl w:val="7C88FC26"/>
@@ -6555,7 +6455,7 @@
       </w:pPr>
     </w:lvl>
   </w:abstractNum>
-  <w:abstractNum w:abstractNumId="40">
+  <w:abstractNum w:abstractNumId="40" w15:restartNumberingAfterBreak="0">
     <w:nsid w:val="78367F0E"/>
     <w:multiLevelType w:val="hybridMultilevel"/>
     <w:tmpl w:val="B928B5A6"/>
@@ -6670,7 +6570,7 @@
       </w:rPr>
     </w:lvl>
   </w:abstractNum>
-  <w:abstractNum w:abstractNumId="41">
+  <w:abstractNum w:abstractNumId="41" w15:restartNumberingAfterBreak="0">
     <w:nsid w:val="7D1448F2"/>
     <w:multiLevelType w:val="hybridMultilevel"/>
     <w:tmpl w:val="2FF07E24"/>
@@ -6759,7 +6659,7 @@
       </w:pPr>
     </w:lvl>
   </w:abstractNum>
-  <w:abstractNum w:abstractNumId="42">
+  <w:abstractNum w:abstractNumId="42" w15:restartNumberingAfterBreak="0">
     <w:nsid w:val="7D237F81"/>
     <w:multiLevelType w:val="hybridMultilevel"/>
     <w:tmpl w:val="FF6ED1AE"/>
@@ -6848,7 +6748,7 @@
       </w:pPr>
     </w:lvl>
   </w:abstractNum>
-  <w:abstractNum w:abstractNumId="43">
+  <w:abstractNum w:abstractNumId="43" w15:restartNumberingAfterBreak="0">
     <w:nsid w:val="7D2E1837"/>
     <w:multiLevelType w:val="hybridMultilevel"/>
     <w:tmpl w:val="582CECCE"/>
@@ -6934,7 +6834,7 @@
       </w:pPr>
     </w:lvl>
   </w:abstractNum>
-  <w:abstractNum w:abstractNumId="44">
+  <w:abstractNum w:abstractNumId="44" w15:restartNumberingAfterBreak="0">
     <w:nsid w:val="7D6967E3"/>
     <w:multiLevelType w:val="hybridMultilevel"/>
     <w:tmpl w:val="39AA961E"/>
@@ -7048,7 +6948,7 @@
       </w:rPr>
     </w:lvl>
   </w:abstractNum>
-  <w:abstractNum w:abstractNumId="45">
+  <w:abstractNum w:abstractNumId="45" w15:restartNumberingAfterBreak="0">
     <w:nsid w:val="7F6C1CA4"/>
     <w:multiLevelType w:val="multilevel"/>
     <w:tmpl w:val="FEB29986"/>
@@ -7197,7 +7097,7 @@
       </w:rPr>
     </w:lvl>
   </w:abstractNum>
-  <w:abstractNum w:abstractNumId="46">
+  <w:abstractNum w:abstractNumId="46" w15:restartNumberingAfterBreak="0">
     <w:nsid w:val="7F826A96"/>
     <w:multiLevelType w:val="hybridMultilevel"/>
     <w:tmpl w:val="7E8C4D78"/>
@@ -7310,133 +7210,133 @@
       </w:rPr>
     </w:lvl>
   </w:abstractNum>
-  <w:num w:numId="1">
+  <w:num w:numId="1" w16cid:durableId="529490869">
     <w:abstractNumId w:val="40"/>
   </w:num>
-  <w:num w:numId="2">
+  <w:num w:numId="2" w16cid:durableId="459497960">
     <w:abstractNumId w:val="30"/>
   </w:num>
-  <w:num w:numId="3">
+  <w:num w:numId="3" w16cid:durableId="77555334">
     <w:abstractNumId w:val="5"/>
   </w:num>
-  <w:num w:numId="4">
+  <w:num w:numId="4" w16cid:durableId="126044863">
     <w:abstractNumId w:val="14"/>
   </w:num>
-  <w:num w:numId="5">
+  <w:num w:numId="5" w16cid:durableId="542788065">
     <w:abstractNumId w:val="36"/>
   </w:num>
-  <w:num w:numId="6">
+  <w:num w:numId="6" w16cid:durableId="2099210431">
     <w:abstractNumId w:val="16"/>
   </w:num>
-  <w:num w:numId="7">
+  <w:num w:numId="7" w16cid:durableId="1411349204">
     <w:abstractNumId w:val="21"/>
   </w:num>
-  <w:num w:numId="8">
+  <w:num w:numId="8" w16cid:durableId="850946825">
     <w:abstractNumId w:val="12"/>
   </w:num>
-  <w:num w:numId="9">
+  <w:num w:numId="9" w16cid:durableId="361901494">
     <w:abstractNumId w:val="10"/>
   </w:num>
-  <w:num w:numId="10">
+  <w:num w:numId="10" w16cid:durableId="931206311">
     <w:abstractNumId w:val="35"/>
   </w:num>
-  <w:num w:numId="11">
+  <w:num w:numId="11" w16cid:durableId="135417582">
     <w:abstractNumId w:val="23"/>
   </w:num>
-  <w:num w:numId="12">
+  <w:num w:numId="12" w16cid:durableId="1853376875">
     <w:abstractNumId w:val="34"/>
   </w:num>
-  <w:num w:numId="13">
+  <w:num w:numId="13" w16cid:durableId="1951357995">
     <w:abstractNumId w:val="26"/>
   </w:num>
-  <w:num w:numId="14">
+  <w:num w:numId="14" w16cid:durableId="123086488">
     <w:abstractNumId w:val="39"/>
   </w:num>
-  <w:num w:numId="15">
+  <w:num w:numId="15" w16cid:durableId="149757269">
     <w:abstractNumId w:val="28"/>
   </w:num>
-  <w:num w:numId="16">
+  <w:num w:numId="16" w16cid:durableId="1290476900">
     <w:abstractNumId w:val="0"/>
   </w:num>
-  <w:num w:numId="17">
+  <w:num w:numId="17" w16cid:durableId="1721592647">
     <w:abstractNumId w:val="4"/>
   </w:num>
-  <w:num w:numId="18">
+  <w:num w:numId="18" w16cid:durableId="1934778619">
     <w:abstractNumId w:val="20"/>
   </w:num>
-  <w:num w:numId="19">
+  <w:num w:numId="19" w16cid:durableId="1825465713">
     <w:abstractNumId w:val="42"/>
   </w:num>
-  <w:num w:numId="20">
+  <w:num w:numId="20" w16cid:durableId="1288242923">
     <w:abstractNumId w:val="9"/>
   </w:num>
-  <w:num w:numId="21">
+  <w:num w:numId="21" w16cid:durableId="536964334">
     <w:abstractNumId w:val="37"/>
   </w:num>
-  <w:num w:numId="22">
+  <w:num w:numId="22" w16cid:durableId="375394560">
     <w:abstractNumId w:val="18"/>
   </w:num>
-  <w:num w:numId="23">
+  <w:num w:numId="23" w16cid:durableId="1742679824">
     <w:abstractNumId w:val="46"/>
   </w:num>
-  <w:num w:numId="24">
+  <w:num w:numId="24" w16cid:durableId="2140680946">
     <w:abstractNumId w:val="7"/>
   </w:num>
-  <w:num w:numId="25">
+  <w:num w:numId="25" w16cid:durableId="2051610765">
     <w:abstractNumId w:val="17"/>
   </w:num>
-  <w:num w:numId="26">
+  <w:num w:numId="26" w16cid:durableId="1160121465">
     <w:abstractNumId w:val="38"/>
   </w:num>
-  <w:num w:numId="27">
+  <w:num w:numId="27" w16cid:durableId="80765000">
     <w:abstractNumId w:val="33"/>
   </w:num>
-  <w:num w:numId="28">
+  <w:num w:numId="28" w16cid:durableId="1765224903">
     <w:abstractNumId w:val="3"/>
   </w:num>
-  <w:num w:numId="29">
+  <w:num w:numId="29" w16cid:durableId="1735278334">
     <w:abstractNumId w:val="29"/>
   </w:num>
-  <w:num w:numId="30">
+  <w:num w:numId="30" w16cid:durableId="600799763">
     <w:abstractNumId w:val="13"/>
   </w:num>
-  <w:num w:numId="31">
+  <w:num w:numId="31" w16cid:durableId="963385537">
     <w:abstractNumId w:val="27"/>
   </w:num>
-  <w:num w:numId="32">
+  <w:num w:numId="32" w16cid:durableId="1341784442">
     <w:abstractNumId w:val="24"/>
   </w:num>
-  <w:num w:numId="33">
+  <w:num w:numId="33" w16cid:durableId="1407848858">
     <w:abstractNumId w:val="22"/>
   </w:num>
-  <w:num w:numId="34">
+  <w:num w:numId="34" w16cid:durableId="1169516486">
     <w:abstractNumId w:val="15"/>
   </w:num>
-  <w:num w:numId="35">
+  <w:num w:numId="35" w16cid:durableId="1055858940">
     <w:abstractNumId w:val="41"/>
   </w:num>
-  <w:num w:numId="36">
+  <w:num w:numId="36" w16cid:durableId="1808934802">
     <w:abstractNumId w:val="6"/>
   </w:num>
-  <w:num w:numId="37">
+  <w:num w:numId="37" w16cid:durableId="335114897">
     <w:abstractNumId w:val="32"/>
   </w:num>
-  <w:num w:numId="38">
+  <w:num w:numId="38" w16cid:durableId="232743398">
     <w:abstractNumId w:val="44"/>
   </w:num>
-  <w:num w:numId="39">
+  <w:num w:numId="39" w16cid:durableId="1429961139">
     <w:abstractNumId w:val="11"/>
   </w:num>
-  <w:num w:numId="40">
+  <w:num w:numId="40" w16cid:durableId="1521164867">
     <w:abstractNumId w:val="43"/>
   </w:num>
-  <w:num w:numId="41">
+  <w:num w:numId="41" w16cid:durableId="1531647773">
     <w:abstractNumId w:val="11"/>
   </w:num>
-  <w:num w:numId="42">
+  <w:num w:numId="42" w16cid:durableId="713849616">
     <w:abstractNumId w:val="2"/>
   </w:num>
-  <w:num w:numId="43">
+  <w:num w:numId="43" w16cid:durableId="2078017101">
     <w:abstractNumId w:val="31"/>
     <w:lvlOverride w:ilvl="0">
       <w:startOverride w:val="1"/>
@@ -7466,7 +7366,7 @@
       <w:startOverride w:val="1"/>
     </w:lvlOverride>
   </w:num>
-  <w:num w:numId="44">
+  <w:num w:numId="44" w16cid:durableId="1579974161">
     <w:abstractNumId w:val="19"/>
     <w:lvlOverride w:ilvl="0">
       <w:startOverride w:val="1"/>
@@ -7496,23 +7396,23 @@
       <w:startOverride w:val="1"/>
     </w:lvlOverride>
   </w:num>
-  <w:num w:numId="45">
+  <w:num w:numId="45" w16cid:durableId="672103295">
     <w:abstractNumId w:val="1"/>
   </w:num>
-  <w:num w:numId="46">
+  <w:num w:numId="46" w16cid:durableId="1928154982">
     <w:abstractNumId w:val="25"/>
   </w:num>
-  <w:num w:numId="47">
+  <w:num w:numId="47" w16cid:durableId="1751274675">
     <w:abstractNumId w:val="45"/>
   </w:num>
-  <w:num w:numId="48">
+  <w:num w:numId="48" w16cid:durableId="1787918614">
     <w:abstractNumId w:val="8"/>
   </w:num>
 </w:numbering>
 </file>
 
 <file path=word/styles.xml><?xml version="1.0" encoding="utf-8"?>
-<w:styles xmlns:mc="http://schemas.openxmlformats.org/markup-compatibility/2006" xmlns:r="http://schemas.openxmlformats.org/officeDocument/2006/relationships" xmlns:w="http://schemas.openxmlformats.org/wordprocessingml/2006/main" xmlns:w14="http://schemas.microsoft.com/office/word/2010/wordml" mc:Ignorable="w14">
+<w:styles xmlns:mc="http://schemas.openxmlformats.org/markup-compatibility/2006" xmlns:r="http://schemas.openxmlformats.org/officeDocument/2006/relationships" xmlns:w="http://schemas.openxmlformats.org/wordprocessingml/2006/main" xmlns:w14="http://schemas.microsoft.com/office/word/2010/wordml" xmlns:w15="http://schemas.microsoft.com/office/word/2012/wordml" xmlns:w16cex="http://schemas.microsoft.com/office/word/2018/wordml/cex" xmlns:w16cid="http://schemas.microsoft.com/office/word/2016/wordml/cid" xmlns:w16="http://schemas.microsoft.com/office/word/2018/wordml" xmlns:w16sdtdh="http://schemas.microsoft.com/office/word/2020/wordml/sdtdatahash" xmlns:w16se="http://schemas.microsoft.com/office/word/2015/wordml/symex" mc:Ignorable="w14 w15 w16se w16cid w16 w16cex w16sdtdh">
   <w:docDefaults>
     <w:rPrDefault>
       <w:rPr>
@@ -7522,144 +7422,383 @@
     </w:rPrDefault>
     <w:pPrDefault/>
   </w:docDefaults>
-  <w:latentStyles w:defLockedState="0" w:defUIPriority="99" w:defSemiHidden="1" w:defUnhideWhenUsed="1" w:defQFormat="0" w:count="267">
-    <w:lsdException w:name="Normal" w:semiHidden="0" w:uiPriority="0" w:unhideWhenUsed="0" w:qFormat="1"/>
-    <w:lsdException w:name="heading 1" w:semiHidden="0" w:uiPriority="9" w:unhideWhenUsed="0" w:qFormat="1"/>
-    <w:lsdException w:name="heading 2" w:uiPriority="9" w:qFormat="1"/>
-    <w:lsdException w:name="heading 3" w:uiPriority="9" w:qFormat="1"/>
-    <w:lsdException w:name="heading 4" w:uiPriority="9" w:qFormat="1"/>
-    <w:lsdException w:name="heading 5" w:uiPriority="9" w:qFormat="1"/>
-    <w:lsdException w:name="heading 6" w:uiPriority="9" w:qFormat="1"/>
-    <w:lsdException w:name="heading 7" w:uiPriority="9" w:qFormat="1"/>
-    <w:lsdException w:name="heading 8" w:uiPriority="9" w:qFormat="1"/>
-    <w:lsdException w:name="heading 9" w:uiPriority="9" w:qFormat="1"/>
-    <w:lsdException w:name="toc 1" w:uiPriority="39"/>
-    <w:lsdException w:name="toc 2" w:uiPriority="39"/>
-    <w:lsdException w:name="toc 3" w:uiPriority="39"/>
-    <w:lsdException w:name="toc 4" w:uiPriority="39"/>
-    <w:lsdException w:name="toc 5" w:uiPriority="39"/>
-    <w:lsdException w:name="toc 6" w:uiPriority="39"/>
-    <w:lsdException w:name="toc 7" w:uiPriority="39"/>
-    <w:lsdException w:name="toc 8" w:uiPriority="39"/>
-    <w:lsdException w:name="toc 9" w:uiPriority="39"/>
-    <w:lsdException w:name="caption" w:uiPriority="35" w:qFormat="1"/>
-    <w:lsdException w:name="Title" w:semiHidden="0" w:uiPriority="10" w:unhideWhenUsed="0" w:qFormat="1"/>
-    <w:lsdException w:name="Default Paragraph Font" w:uiPriority="1"/>
-    <w:lsdException w:name="Subtitle" w:semiHidden="0" w:uiPriority="11" w:unhideWhenUsed="0" w:qFormat="1"/>
-    <w:lsdException w:name="Strong" w:semiHidden="0" w:uiPriority="22" w:unhideWhenUsed="0" w:qFormat="1"/>
-    <w:lsdException w:name="Emphasis" w:semiHidden="0" w:uiPriority="20" w:unhideWhenUsed="0" w:qFormat="1"/>
-    <w:lsdException w:name="Table Grid" w:semiHidden="0" w:uiPriority="59" w:unhideWhenUsed="0"/>
-    <w:lsdException w:name="Placeholder Text" w:unhideWhenUsed="0"/>
-    <w:lsdException w:name="No Spacing" w:semiHidden="0" w:uiPriority="1" w:unhideWhenUsed="0" w:qFormat="1"/>
-    <w:lsdException w:name="Light Shading" w:semiHidden="0" w:uiPriority="60" w:unhideWhenUsed="0"/>
-    <w:lsdException w:name="Light List" w:semiHidden="0" w:uiPriority="61" w:unhideWhenUsed="0"/>
-    <w:lsdException w:name="Light Grid" w:semiHidden="0" w:uiPriority="62" w:unhideWhenUsed="0"/>
-    <w:lsdException w:name="Medium Shading 1" w:semiHidden="0" w:uiPriority="63" w:unhideWhenUsed="0"/>
-    <w:lsdException w:name="Medium Shading 2" w:semiHidden="0" w:uiPriority="64" w:unhideWhenUsed="0"/>
-    <w:lsdException w:name="Medium List 1" w:semiHidden="0" w:uiPriority="65" w:unhideWhenUsed="0"/>
-    <w:lsdException w:name="Medium List 2" w:semiHidden="0" w:uiPriority="66" w:unhideWhenUsed="0"/>
-    <w:lsdException w:name="Medium Grid 1" w:semiHidden="0" w:uiPriority="67" w:unhideWhenUsed="0"/>
-    <w:lsdException w:name="Medium Grid 2" w:semiHidden="0" w:uiPriority="68" w:unhideWhenUsed="0"/>
-    <w:lsdException w:name="Medium Grid 3" w:semiHidden="0" w:uiPriority="69" w:unhideWhenUsed="0"/>
-    <w:lsdException w:name="Dark List" w:semiHidden="0" w:uiPriority="70" w:unhideWhenUsed="0"/>
-    <w:lsdException w:name="Colorful Shading" w:semiHidden="0" w:uiPriority="71" w:unhideWhenUsed="0"/>
-    <w:lsdException w:name="Colorful List" w:semiHidden="0" w:uiPriority="72" w:unhideWhenUsed="0"/>
-    <w:lsdException w:name="Colorful Grid" w:semiHidden="0" w:uiPriority="73" w:unhideWhenUsed="0"/>
-    <w:lsdException w:name="Light Shading Accent 1" w:semiHidden="0" w:uiPriority="60" w:unhideWhenUsed="0"/>
-    <w:lsdException w:name="Light List Accent 1" w:semiHidden="0" w:uiPriority="61" w:unhideWhenUsed="0"/>
-    <w:lsdException w:name="Light Grid Accent 1" w:semiHidden="0" w:uiPriority="62" w:unhideWhenUsed="0"/>
-    <w:lsdException w:name="Medium Shading 1 Accent 1" w:semiHidden="0" w:uiPriority="63" w:unhideWhenUsed="0"/>
-    <w:lsdException w:name="Medium Shading 2 Accent 1" w:semiHidden="0" w:uiPriority="64" w:unhideWhenUsed="0"/>
-    <w:lsdException w:name="Medium List 1 Accent 1" w:semiHidden="0" w:uiPriority="65" w:unhideWhenUsed="0"/>
-    <w:lsdException w:name="Revision" w:unhideWhenUsed="0"/>
-    <w:lsdException w:name="List Paragraph" w:semiHidden="0" w:uiPriority="34" w:unhideWhenUsed="0" w:qFormat="1"/>
-    <w:lsdException w:name="Quote" w:semiHidden="0" w:uiPriority="29" w:unhideWhenUsed="0" w:qFormat="1"/>
-    <w:lsdException w:name="Intense Quote" w:semiHidden="0" w:uiPriority="30" w:unhideWhenUsed="0" w:qFormat="1"/>
-    <w:lsdException w:name="Medium List 2 Accent 1" w:semiHidden="0" w:uiPriority="66" w:unhideWhenUsed="0"/>
-    <w:lsdException w:name="Medium Grid 1 Accent 1" w:semiHidden="0" w:uiPriority="67" w:unhideWhenUsed="0"/>
-    <w:lsdException w:name="Medium Grid 2 Accent 1" w:semiHidden="0" w:uiPriority="68" w:unhideWhenUsed="0"/>
-    <w:lsdException w:name="Medium Grid 3 Accent 1" w:semiHidden="0" w:uiPriority="69" w:unhideWhenUsed="0"/>
-    <w:lsdException w:name="Dark List Accent 1" w:semiHidden="0" w:uiPriority="70" w:unhideWhenUsed="0"/>
-    <w:lsdException w:name="Colorful Shading Accent 1" w:semiHidden="0" w:uiPriority="71" w:unhideWhenUsed="0"/>
-    <w:lsdException w:name="Colorful List Accent 1" w:semiHidden="0" w:uiPriority="72" w:unhideWhenUsed="0"/>
-    <w:lsdException w:name="Colorful Grid Accent 1" w:semiHidden="0" w:uiPriority="73" w:unhideWhenUsed="0"/>
-    <w:lsdException w:name="Light Shading Accent 2" w:semiHidden="0" w:uiPriority="60" w:unhideWhenUsed="0"/>
-    <w:lsdException w:name="Light List Accent 2" w:semiHidden="0" w:uiPriority="61" w:unhideWhenUsed="0"/>
-    <w:lsdException w:name="Light Grid Accent 2" w:semiHidden="0" w:uiPriority="62" w:unhideWhenUsed="0"/>
-    <w:lsdException w:name="Medium Shading 1 Accent 2" w:semiHidden="0" w:uiPriority="63" w:unhideWhenUsed="0"/>
-    <w:lsdException w:name="Medium Shading 2 Accent 2" w:semiHidden="0" w:uiPriority="64" w:unhideWhenUsed="0"/>
-    <w:lsdException w:name="Medium List 1 Accent 2" w:semiHidden="0" w:uiPriority="65" w:unhideWhenUsed="0"/>
-    <w:lsdException w:name="Medium List 2 Accent 2" w:semiHidden="0" w:uiPriority="66" w:unhideWhenUsed="0"/>
-    <w:lsdException w:name="Medium Grid 1 Accent 2" w:semiHidden="0" w:uiPriority="67" w:unhideWhenUsed="0"/>
-    <w:lsdException w:name="Medium Grid 2 Accent 2" w:semiHidden="0" w:uiPriority="68" w:unhideWhenUsed="0"/>
-    <w:lsdException w:name="Medium Grid 3 Accent 2" w:semiHidden="0" w:uiPriority="69" w:unhideWhenUsed="0"/>
-    <w:lsdException w:name="Dark List Accent 2" w:semiHidden="0" w:uiPriority="70" w:unhideWhenUsed="0"/>
-    <w:lsdException w:name="Colorful Shading Accent 2" w:semiHidden="0" w:uiPriority="71" w:unhideWhenUsed="0"/>
-    <w:lsdException w:name="Colorful List Accent 2" w:semiHidden="0" w:uiPriority="72" w:unhideWhenUsed="0"/>
-    <w:lsdException w:name="Colorful Grid Accent 2" w:semiHidden="0" w:uiPriority="73" w:unhideWhenUsed="0"/>
-    <w:lsdException w:name="Light Shading Accent 3" w:semiHidden="0" w:uiPriority="60" w:unhideWhenUsed="0"/>
-    <w:lsdException w:name="Light List Accent 3" w:semiHidden="0" w:uiPriority="61" w:unhideWhenUsed="0"/>
-    <w:lsdException w:name="Light Grid Accent 3" w:semiHidden="0" w:uiPriority="62" w:unhideWhenUsed="0"/>
-    <w:lsdException w:name="Medium Shading 1 Accent 3" w:semiHidden="0" w:uiPriority="63" w:unhideWhenUsed="0"/>
-    <w:lsdException w:name="Medium Shading 2 Accent 3" w:semiHidden="0" w:uiPriority="64" w:unhideWhenUsed="0"/>
-    <w:lsdException w:name="Medium List 1 Accent 3" w:semiHidden="0" w:uiPriority="65" w:unhideWhenUsed="0"/>
-    <w:lsdException w:name="Medium List 2 Accent 3" w:semiHidden="0" w:uiPriority="66" w:unhideWhenUsed="0"/>
-    <w:lsdException w:name="Medium Grid 1 Accent 3" w:semiHidden="0" w:uiPriority="67" w:unhideWhenUsed="0"/>
-    <w:lsdException w:name="Medium Grid 2 Accent 3" w:semiHidden="0" w:uiPriority="68" w:unhideWhenUsed="0"/>
-    <w:lsdException w:name="Medium Grid 3 Accent 3" w:semiHidden="0" w:uiPriority="69" w:unhideWhenUsed="0"/>
-    <w:lsdException w:name="Dark List Accent 3" w:semiHidden="0" w:uiPriority="70" w:unhideWhenUsed="0"/>
-    <w:lsdException w:name="Colorful Shading Accent 3" w:semiHidden="0" w:uiPriority="71" w:unhideWhenUsed="0"/>
-    <w:lsdException w:name="Colorful List Accent 3" w:semiHidden="0" w:uiPriority="72" w:unhideWhenUsed="0"/>
-    <w:lsdException w:name="Colorful Grid Accent 3" w:semiHidden="0" w:uiPriority="73" w:unhideWhenUsed="0"/>
-    <w:lsdException w:name="Light Shading Accent 4" w:semiHidden="0" w:uiPriority="60" w:unhideWhenUsed="0"/>
-    <w:lsdException w:name="Light List Accent 4" w:semiHidden="0" w:uiPriority="61" w:unhideWhenUsed="0"/>
-    <w:lsdException w:name="Light Grid Accent 4" w:semiHidden="0" w:uiPriority="62" w:unhideWhenUsed="0"/>
-    <w:lsdException w:name="Medium Shading 1 Accent 4" w:semiHidden="0" w:uiPriority="63" w:unhideWhenUsed="0"/>
-    <w:lsdException w:name="Medium Shading 2 Accent 4" w:semiHidden="0" w:uiPriority="64" w:unhideWhenUsed="0"/>
-    <w:lsdException w:name="Medium List 1 Accent 4" w:semiHidden="0" w:uiPriority="65" w:unhideWhenUsed="0"/>
-    <w:lsdException w:name="Medium List 2 Accent 4" w:semiHidden="0" w:uiPriority="66" w:unhideWhenUsed="0"/>
-    <w:lsdException w:name="Medium Grid 1 Accent 4" w:semiHidden="0" w:uiPriority="67" w:unhideWhenUsed="0"/>
-    <w:lsdException w:name="Medium Grid 2 Accent 4" w:semiHidden="0" w:uiPriority="68" w:unhideWhenUsed="0"/>
-    <w:lsdException w:name="Medium Grid 3 Accent 4" w:semiHidden="0" w:uiPriority="69" w:unhideWhenUsed="0"/>
-    <w:lsdException w:name="Dark List Accent 4" w:semiHidden="0" w:uiPriority="70" w:unhideWhenUsed="0"/>
-    <w:lsdException w:name="Colorful Shading Accent 4" w:semiHidden="0" w:uiPriority="71" w:unhideWhenUsed="0"/>
-    <w:lsdException w:name="Colorful List Accent 4" w:semiHidden="0" w:uiPriority="72" w:unhideWhenUsed="0"/>
-    <w:lsdException w:name="Colorful Grid Accent 4" w:semiHidden="0" w:uiPriority="73" w:unhideWhenUsed="0"/>
-    <w:lsdException w:name="Light Shading Accent 5" w:semiHidden="0" w:uiPriority="60" w:unhideWhenUsed="0"/>
-    <w:lsdException w:name="Light List Accent 5" w:semiHidden="0" w:uiPriority="61" w:unhideWhenUsed="0"/>
-    <w:lsdException w:name="Light Grid Accent 5" w:semiHidden="0" w:uiPriority="62" w:unhideWhenUsed="0"/>
-    <w:lsdException w:name="Medium Shading 1 Accent 5" w:semiHidden="0" w:uiPriority="63" w:unhideWhenUsed="0"/>
-    <w:lsdException w:name="Medium Shading 2 Accent 5" w:semiHidden="0" w:uiPriority="64" w:unhideWhenUsed="0"/>
-    <w:lsdException w:name="Medium List 1 Accent 5" w:semiHidden="0" w:uiPriority="65" w:unhideWhenUsed="0"/>
-    <w:lsdException w:name="Medium List 2 Accent 5" w:semiHidden="0" w:uiPriority="66" w:unhideWhenUsed="0"/>
-    <w:lsdException w:name="Medium Grid 1 Accent 5" w:semiHidden="0" w:uiPriority="67" w:unhideWhenUsed="0"/>
-    <w:lsdException w:name="Medium Grid 2 Accent 5" w:semiHidden="0" w:uiPriority="68" w:unhideWhenUsed="0"/>
-    <w:lsdException w:name="Medium Grid 3 Accent 5" w:semiHidden="0" w:uiPriority="69" w:unhideWhenUsed="0"/>
-    <w:lsdException w:name="Dark List Accent 5" w:semiHidden="0" w:uiPriority="70" w:unhideWhenUsed="0"/>
-    <w:lsdException w:name="Colorful Shading Accent 5" w:semiHidden="0" w:uiPriority="71" w:unhideWhenUsed="0"/>
-    <w:lsdException w:name="Colorful List Accent 5" w:semiHidden="0" w:uiPriority="72" w:unhideWhenUsed="0"/>
-    <w:lsdException w:name="Colorful Grid Accent 5" w:semiHidden="0" w:uiPriority="73" w:unhideWhenUsed="0"/>
-    <w:lsdException w:name="Light Shading Accent 6" w:semiHidden="0" w:uiPriority="60" w:unhideWhenUsed="0"/>
-    <w:lsdException w:name="Light List Accent 6" w:semiHidden="0" w:uiPriority="61" w:unhideWhenUsed="0"/>
-    <w:lsdException w:name="Light Grid Accent 6" w:semiHidden="0" w:uiPriority="62" w:unhideWhenUsed="0"/>
-    <w:lsdException w:name="Medium Shading 1 Accent 6" w:semiHidden="0" w:uiPriority="63" w:unhideWhenUsed="0"/>
-    <w:lsdException w:name="Medium Shading 2 Accent 6" w:semiHidden="0" w:uiPriority="64" w:unhideWhenUsed="0"/>
-    <w:lsdException w:name="Medium List 1 Accent 6" w:semiHidden="0" w:uiPriority="65" w:unhideWhenUsed="0"/>
-    <w:lsdException w:name="Medium List 2 Accent 6" w:semiHidden="0" w:uiPriority="66" w:unhideWhenUsed="0"/>
-    <w:lsdException w:name="Medium Grid 1 Accent 6" w:semiHidden="0" w:uiPriority="67" w:unhideWhenUsed="0"/>
-    <w:lsdException w:name="Medium Grid 2 Accent 6" w:semiHidden="0" w:uiPriority="68" w:unhideWhenUsed="0"/>
-    <w:lsdException w:name="Medium Grid 3 Accent 6" w:semiHidden="0" w:uiPriority="69" w:unhideWhenUsed="0"/>
-    <w:lsdException w:name="Dark List Accent 6" w:semiHidden="0" w:uiPriority="70" w:unhideWhenUsed="0"/>
-    <w:lsdException w:name="Colorful Shading Accent 6" w:semiHidden="0" w:uiPriority="71" w:unhideWhenUsed="0"/>
-    <w:lsdException w:name="Colorful List Accent 6" w:semiHidden="0" w:uiPriority="72" w:unhideWhenUsed="0"/>
-    <w:lsdException w:name="Colorful Grid Accent 6" w:semiHidden="0" w:uiPriority="73" w:unhideWhenUsed="0"/>
-    <w:lsdException w:name="Subtle Emphasis" w:semiHidden="0" w:uiPriority="19" w:unhideWhenUsed="0" w:qFormat="1"/>
-    <w:lsdException w:name="Intense Emphasis" w:semiHidden="0" w:uiPriority="21" w:unhideWhenUsed="0" w:qFormat="1"/>
-    <w:lsdException w:name="Subtle Reference" w:semiHidden="0" w:uiPriority="31" w:unhideWhenUsed="0" w:qFormat="1"/>
-    <w:lsdException w:name="Intense Reference" w:semiHidden="0" w:uiPriority="32" w:unhideWhenUsed="0" w:qFormat="1"/>
-    <w:lsdException w:name="Book Title" w:semiHidden="0" w:uiPriority="33" w:unhideWhenUsed="0" w:qFormat="1"/>
-    <w:lsdException w:name="Bibliography" w:uiPriority="37"/>
-    <w:lsdException w:name="TOC Heading" w:uiPriority="39" w:qFormat="1"/>
+  <w:latentStyles w:defLockedState="0" w:defUIPriority="99" w:defSemiHidden="0" w:defUnhideWhenUsed="0" w:defQFormat="0" w:count="376">
+    <w:lsdException w:name="Normal" w:uiPriority="0" w:qFormat="1"/>
+    <w:lsdException w:name="heading 1" w:uiPriority="9" w:qFormat="1"/>
+    <w:lsdException w:name="heading 2" w:semiHidden="1" w:uiPriority="9" w:unhideWhenUsed="1" w:qFormat="1"/>
+    <w:lsdException w:name="heading 3" w:semiHidden="1" w:uiPriority="9" w:unhideWhenUsed="1" w:qFormat="1"/>
+    <w:lsdException w:name="heading 4" w:semiHidden="1" w:uiPriority="9" w:unhideWhenUsed="1" w:qFormat="1"/>
+    <w:lsdException w:name="heading 5" w:semiHidden="1" w:uiPriority="9" w:unhideWhenUsed="1" w:qFormat="1"/>
+    <w:lsdException w:name="heading 6" w:semiHidden="1" w:uiPriority="9" w:unhideWhenUsed="1" w:qFormat="1"/>
+    <w:lsdException w:name="heading 7" w:semiHidden="1" w:uiPriority="9" w:unhideWhenUsed="1" w:qFormat="1"/>
+    <w:lsdException w:name="heading 8" w:semiHidden="1" w:uiPriority="9" w:unhideWhenUsed="1" w:qFormat="1"/>
+    <w:lsdException w:name="heading 9" w:semiHidden="1" w:uiPriority="9" w:unhideWhenUsed="1" w:qFormat="1"/>
+    <w:lsdException w:name="index 1" w:semiHidden="1" w:unhideWhenUsed="1"/>
+    <w:lsdException w:name="index 2" w:semiHidden="1" w:unhideWhenUsed="1"/>
+    <w:lsdException w:name="index 3" w:semiHidden="1" w:unhideWhenUsed="1"/>
+    <w:lsdException w:name="index 4" w:semiHidden="1" w:unhideWhenUsed="1"/>
+    <w:lsdException w:name="index 5" w:semiHidden="1" w:unhideWhenUsed="1"/>
+    <w:lsdException w:name="index 6" w:semiHidden="1" w:unhideWhenUsed="1"/>
+    <w:lsdException w:name="index 7" w:semiHidden="1" w:unhideWhenUsed="1"/>
+    <w:lsdException w:name="index 8" w:semiHidden="1" w:unhideWhenUsed="1"/>
+    <w:lsdException w:name="index 9" w:semiHidden="1" w:unhideWhenUsed="1"/>
+    <w:lsdException w:name="toc 1" w:semiHidden="1" w:uiPriority="39" w:unhideWhenUsed="1"/>
+    <w:lsdException w:name="toc 2" w:semiHidden="1" w:uiPriority="39" w:unhideWhenUsed="1"/>
+    <w:lsdException w:name="toc 3" w:semiHidden="1" w:uiPriority="39" w:unhideWhenUsed="1"/>
+    <w:lsdException w:name="toc 4" w:semiHidden="1" w:uiPriority="39" w:unhideWhenUsed="1"/>
+    <w:lsdException w:name="toc 5" w:semiHidden="1" w:uiPriority="39" w:unhideWhenUsed="1"/>
+    <w:lsdException w:name="toc 6" w:semiHidden="1" w:uiPriority="39" w:unhideWhenUsed="1"/>
+    <w:lsdException w:name="toc 7" w:semiHidden="1" w:uiPriority="39" w:unhideWhenUsed="1"/>
+    <w:lsdException w:name="toc 8" w:semiHidden="1" w:uiPriority="39" w:unhideWhenUsed="1"/>
+    <w:lsdException w:name="toc 9" w:semiHidden="1" w:uiPriority="39" w:unhideWhenUsed="1"/>
+    <w:lsdException w:name="Normal Indent" w:semiHidden="1" w:unhideWhenUsed="1"/>
+    <w:lsdException w:name="footnote text" w:semiHidden="1" w:unhideWhenUsed="1"/>
+    <w:lsdException w:name="annotation text" w:semiHidden="1" w:unhideWhenUsed="1"/>
+    <w:lsdException w:name="header" w:semiHidden="1" w:unhideWhenUsed="1"/>
+    <w:lsdException w:name="footer" w:semiHidden="1" w:unhideWhenUsed="1"/>
+    <w:lsdException w:name="index heading" w:semiHidden="1" w:unhideWhenUsed="1"/>
+    <w:lsdException w:name="caption" w:semiHidden="1" w:uiPriority="35" w:unhideWhenUsed="1" w:qFormat="1"/>
+    <w:lsdException w:name="table of figures" w:semiHidden="1" w:unhideWhenUsed="1"/>
+    <w:lsdException w:name="envelope address" w:semiHidden="1" w:unhideWhenUsed="1"/>
+    <w:lsdException w:name="envelope return" w:semiHidden="1" w:unhideWhenUsed="1"/>
+    <w:lsdException w:name="footnote reference" w:semiHidden="1" w:unhideWhenUsed="1"/>
+    <w:lsdException w:name="annotation reference" w:semiHidden="1" w:unhideWhenUsed="1"/>
+    <w:lsdException w:name="line number" w:semiHidden="1" w:unhideWhenUsed="1"/>
+    <w:lsdException w:name="page number" w:semiHidden="1" w:unhideWhenUsed="1"/>
+    <w:lsdException w:name="endnote reference" w:semiHidden="1" w:unhideWhenUsed="1"/>
+    <w:lsdException w:name="endnote text" w:semiHidden="1" w:unhideWhenUsed="1"/>
+    <w:lsdException w:name="table of authorities" w:semiHidden="1" w:unhideWhenUsed="1"/>
+    <w:lsdException w:name="macro" w:semiHidden="1" w:unhideWhenUsed="1"/>
+    <w:lsdException w:name="toa heading" w:semiHidden="1" w:unhideWhenUsed="1"/>
+    <w:lsdException w:name="List" w:semiHidden="1" w:unhideWhenUsed="1"/>
+    <w:lsdException w:name="List Bullet" w:semiHidden="1" w:unhideWhenUsed="1"/>
+    <w:lsdException w:name="List Number" w:semiHidden="1" w:unhideWhenUsed="1"/>
+    <w:lsdException w:name="List 2" w:semiHidden="1" w:unhideWhenUsed="1"/>
+    <w:lsdException w:name="List 3" w:semiHidden="1" w:unhideWhenUsed="1"/>
+    <w:lsdException w:name="List 4" w:semiHidden="1" w:unhideWhenUsed="1"/>
+    <w:lsdException w:name="List 5" w:semiHidden="1" w:unhideWhenUsed="1"/>
+    <w:lsdException w:name="List Bullet 2" w:semiHidden="1" w:unhideWhenUsed="1"/>
+    <w:lsdException w:name="List Bullet 3" w:semiHidden="1" w:unhideWhenUsed="1"/>
+    <w:lsdException w:name="List Bullet 4" w:semiHidden="1" w:unhideWhenUsed="1"/>
+    <w:lsdException w:name="List Bullet 5" w:semiHidden="1" w:unhideWhenUsed="1"/>
+    <w:lsdException w:name="List Number 2" w:semiHidden="1" w:unhideWhenUsed="1"/>
+    <w:lsdException w:name="List Number 3" w:semiHidden="1" w:unhideWhenUsed="1"/>
+    <w:lsdException w:name="List Number 4" w:semiHidden="1" w:unhideWhenUsed="1"/>
+    <w:lsdException w:name="List Number 5" w:semiHidden="1" w:unhideWhenUsed="1"/>
+    <w:lsdException w:name="Title" w:uiPriority="10" w:qFormat="1"/>
+    <w:lsdException w:name="Closing" w:semiHidden="1" w:unhideWhenUsed="1"/>
+    <w:lsdException w:name="Signature" w:semiHidden="1" w:unhideWhenUsed="1"/>
+    <w:lsdException w:name="Default Paragraph Font" w:semiHidden="1" w:uiPriority="1" w:unhideWhenUsed="1"/>
+    <w:lsdException w:name="Body Text" w:semiHidden="1" w:unhideWhenUsed="1"/>
+    <w:lsdException w:name="Body Text Indent" w:semiHidden="1" w:unhideWhenUsed="1"/>
+    <w:lsdException w:name="List Continue" w:semiHidden="1" w:unhideWhenUsed="1"/>
+    <w:lsdException w:name="List Continue 2" w:semiHidden="1" w:unhideWhenUsed="1"/>
+    <w:lsdException w:name="List Continue 3" w:semiHidden="1" w:unhideWhenUsed="1"/>
+    <w:lsdException w:name="List Continue 4" w:semiHidden="1" w:unhideWhenUsed="1"/>
+    <w:lsdException w:name="List Continue 5" w:semiHidden="1" w:unhideWhenUsed="1"/>
+    <w:lsdException w:name="Message Header" w:semiHidden="1" w:unhideWhenUsed="1"/>
+    <w:lsdException w:name="Subtitle" w:uiPriority="11" w:qFormat="1"/>
+    <w:lsdException w:name="Salutation" w:semiHidden="1" w:unhideWhenUsed="1"/>
+    <w:lsdException w:name="Date" w:semiHidden="1" w:unhideWhenUsed="1"/>
+    <w:lsdException w:name="Body Text First Indent" w:semiHidden="1" w:unhideWhenUsed="1"/>
+    <w:lsdException w:name="Body Text First Indent 2" w:semiHidden="1" w:unhideWhenUsed="1"/>
+    <w:lsdException w:name="Note Heading" w:semiHidden="1" w:unhideWhenUsed="1"/>
+    <w:lsdException w:name="Body Text 2" w:semiHidden="1" w:unhideWhenUsed="1"/>
+    <w:lsdException w:name="Body Text 3" w:semiHidden="1" w:unhideWhenUsed="1"/>
+    <w:lsdException w:name="Body Text Indent 2" w:semiHidden="1" w:unhideWhenUsed="1"/>
+    <w:lsdException w:name="Body Text Indent 3" w:semiHidden="1" w:unhideWhenUsed="1"/>
+    <w:lsdException w:name="Block Text" w:semiHidden="1" w:unhideWhenUsed="1"/>
+    <w:lsdException w:name="Hyperlink" w:semiHidden="1" w:unhideWhenUsed="1"/>
+    <w:lsdException w:name="FollowedHyperlink" w:semiHidden="1" w:unhideWhenUsed="1"/>
+    <w:lsdException w:name="Strong" w:uiPriority="22" w:qFormat="1"/>
+    <w:lsdException w:name="Emphasis" w:uiPriority="20" w:qFormat="1"/>
+    <w:lsdException w:name="Document Map" w:semiHidden="1" w:unhideWhenUsed="1"/>
+    <w:lsdException w:name="Plain Text" w:semiHidden="1" w:unhideWhenUsed="1"/>
+    <w:lsdException w:name="E-mail Signature" w:semiHidden="1" w:unhideWhenUsed="1"/>
+    <w:lsdException w:name="HTML Top of Form" w:semiHidden="1" w:unhideWhenUsed="1"/>
+    <w:lsdException w:name="HTML Bottom of Form" w:semiHidden="1" w:unhideWhenUsed="1"/>
+    <w:lsdException w:name="Normal (Web)" w:semiHidden="1" w:unhideWhenUsed="1"/>
+    <w:lsdException w:name="HTML Acronym" w:semiHidden="1" w:unhideWhenUsed="1"/>
+    <w:lsdException w:name="HTML Address" w:semiHidden="1" w:unhideWhenUsed="1"/>
+    <w:lsdException w:name="HTML Cite" w:semiHidden="1" w:unhideWhenUsed="1"/>
+    <w:lsdException w:name="HTML Code" w:semiHidden="1" w:unhideWhenUsed="1"/>
+    <w:lsdException w:name="HTML Definition" w:semiHidden="1" w:unhideWhenUsed="1"/>
+    <w:lsdException w:name="HTML Keyboard" w:semiHidden="1" w:unhideWhenUsed="1"/>
+    <w:lsdException w:name="HTML Preformatted" w:semiHidden="1" w:unhideWhenUsed="1"/>
+    <w:lsdException w:name="HTML Sample" w:semiHidden="1" w:unhideWhenUsed="1"/>
+    <w:lsdException w:name="HTML Typewriter" w:semiHidden="1" w:unhideWhenUsed="1"/>
+    <w:lsdException w:name="HTML Variable" w:semiHidden="1" w:unhideWhenUsed="1"/>
+    <w:lsdException w:name="Normal Table" w:semiHidden="1" w:unhideWhenUsed="1"/>
+    <w:lsdException w:name="annotation subject" w:semiHidden="1" w:unhideWhenUsed="1"/>
+    <w:lsdException w:name="No List" w:semiHidden="1" w:unhideWhenUsed="1"/>
+    <w:lsdException w:name="Outline List 1" w:semiHidden="1" w:unhideWhenUsed="1"/>
+    <w:lsdException w:name="Outline List 2" w:semiHidden="1" w:unhideWhenUsed="1"/>
+    <w:lsdException w:name="Outline List 3" w:semiHidden="1" w:unhideWhenUsed="1"/>
+    <w:lsdException w:name="Table Simple 1" w:semiHidden="1" w:unhideWhenUsed="1"/>
+    <w:lsdException w:name="Table Simple 2" w:semiHidden="1" w:unhideWhenUsed="1"/>
+    <w:lsdException w:name="Table Simple 3" w:semiHidden="1" w:unhideWhenUsed="1"/>
+    <w:lsdException w:name="Table Classic 1" w:semiHidden="1" w:unhideWhenUsed="1"/>
+    <w:lsdException w:name="Table Classic 2" w:semiHidden="1" w:unhideWhenUsed="1"/>
+    <w:lsdException w:name="Table Classic 3" w:semiHidden="1" w:unhideWhenUsed="1"/>
+    <w:lsdException w:name="Table Classic 4" w:semiHidden="1" w:unhideWhenUsed="1"/>
+    <w:lsdException w:name="Table Colorful 1" w:semiHidden="1" w:unhideWhenUsed="1"/>
+    <w:lsdException w:name="Table Colorful 2" w:semiHidden="1" w:unhideWhenUsed="1"/>
+    <w:lsdException w:name="Table Colorful 3" w:semiHidden="1" w:unhideWhenUsed="1"/>
+    <w:lsdException w:name="Table Columns 1" w:semiHidden="1" w:unhideWhenUsed="1"/>
+    <w:lsdException w:name="Table Columns 2" w:semiHidden="1" w:unhideWhenUsed="1"/>
+    <w:lsdException w:name="Table Columns 3" w:semiHidden="1" w:unhideWhenUsed="1"/>
+    <w:lsdException w:name="Table Columns 4" w:semiHidden="1" w:unhideWhenUsed="1"/>
+    <w:lsdException w:name="Table Columns 5" w:semiHidden="1" w:unhideWhenUsed="1"/>
+    <w:lsdException w:name="Table Grid 1" w:semiHidden="1" w:unhideWhenUsed="1"/>
+    <w:lsdException w:name="Table Grid 2" w:semiHidden="1" w:unhideWhenUsed="1"/>
+    <w:lsdException w:name="Table Grid 3" w:semiHidden="1" w:unhideWhenUsed="1"/>
+    <w:lsdException w:name="Table Grid 4" w:semiHidden="1" w:unhideWhenUsed="1"/>
+    <w:lsdException w:name="Table Grid 5" w:semiHidden="1" w:unhideWhenUsed="1"/>
+    <w:lsdException w:name="Table Grid 6" w:semiHidden="1" w:unhideWhenUsed="1"/>
+    <w:lsdException w:name="Table Grid 7" w:semiHidden="1" w:unhideWhenUsed="1"/>
+    <w:lsdException w:name="Table Grid 8" w:semiHidden="1" w:unhideWhenUsed="1"/>
+    <w:lsdException w:name="Table List 1" w:semiHidden="1" w:unhideWhenUsed="1"/>
+    <w:lsdException w:name="Table List 2" w:semiHidden="1" w:unhideWhenUsed="1"/>
+    <w:lsdException w:name="Table List 3" w:semiHidden="1" w:unhideWhenUsed="1"/>
+    <w:lsdException w:name="Table List 4" w:semiHidden="1" w:unhideWhenUsed="1"/>
+    <w:lsdException w:name="Table List 5" w:semiHidden="1" w:unhideWhenUsed="1"/>
+    <w:lsdException w:name="Table List 6" w:semiHidden="1" w:unhideWhenUsed="1"/>
+    <w:lsdException w:name="Table List 7" w:semiHidden="1" w:unhideWhenUsed="1"/>
+    <w:lsdException w:name="Table List 8" w:semiHidden="1" w:unhideWhenUsed="1"/>
+    <w:lsdException w:name="Table 3D effects 1" w:semiHidden="1" w:unhideWhenUsed="1"/>
+    <w:lsdException w:name="Table 3D effects 2" w:semiHidden="1" w:unhideWhenUsed="1"/>
+    <w:lsdException w:name="Table 3D effects 3" w:semiHidden="1" w:unhideWhenUsed="1"/>
+    <w:lsdException w:name="Table Contemporary" w:semiHidden="1" w:unhideWhenUsed="1"/>
+    <w:lsdException w:name="Table Elegant" w:semiHidden="1" w:unhideWhenUsed="1"/>
+    <w:lsdException w:name="Table Professional" w:semiHidden="1" w:unhideWhenUsed="1"/>
+    <w:lsdException w:name="Table Subtle 1" w:semiHidden="1" w:unhideWhenUsed="1"/>
+    <w:lsdException w:name="Table Subtle 2" w:semiHidden="1" w:unhideWhenUsed="1"/>
+    <w:lsdException w:name="Table Web 1" w:semiHidden="1" w:unhideWhenUsed="1"/>
+    <w:lsdException w:name="Table Web 2" w:semiHidden="1" w:unhideWhenUsed="1"/>
+    <w:lsdException w:name="Table Web 3" w:semiHidden="1" w:unhideWhenUsed="1"/>
+    <w:lsdException w:name="Balloon Text" w:semiHidden="1" w:unhideWhenUsed="1"/>
+    <w:lsdException w:name="Table Grid" w:semiHidden="1" w:uiPriority="59" w:unhideWhenUsed="1"/>
+    <w:lsdException w:name="Table Theme" w:semiHidden="1" w:unhideWhenUsed="1"/>
+    <w:lsdException w:name="Placeholder Text" w:semiHidden="1"/>
+    <w:lsdException w:name="No Spacing" w:uiPriority="1" w:qFormat="1"/>
+    <w:lsdException w:name="Light Shading" w:uiPriority="60"/>
+    <w:lsdException w:name="Light List" w:uiPriority="61"/>
+    <w:lsdException w:name="Light Grid" w:uiPriority="62"/>
+    <w:lsdException w:name="Medium Shading 1" w:uiPriority="63"/>
+    <w:lsdException w:name="Medium Shading 2" w:uiPriority="64"/>
+    <w:lsdException w:name="Medium List 1" w:uiPriority="65"/>
+    <w:lsdException w:name="Medium List 2" w:uiPriority="66"/>
+    <w:lsdException w:name="Medium Grid 1" w:uiPriority="67"/>
+    <w:lsdException w:name="Medium Grid 2" w:uiPriority="68"/>
+    <w:lsdException w:name="Medium Grid 3" w:uiPriority="69"/>
+    <w:lsdException w:name="Dark List" w:uiPriority="70"/>
+    <w:lsdException w:name="Colorful Shading" w:uiPriority="71"/>
+    <w:lsdException w:name="Colorful List" w:uiPriority="72"/>
+    <w:lsdException w:name="Colorful Grid" w:uiPriority="73"/>
+    <w:lsdException w:name="Light Shading Accent 1" w:uiPriority="60"/>
+    <w:lsdException w:name="Light List Accent 1" w:uiPriority="61"/>
+    <w:lsdException w:name="Light Grid Accent 1" w:uiPriority="62"/>
+    <w:lsdException w:name="Medium Shading 1 Accent 1" w:uiPriority="63"/>
+    <w:lsdException w:name="Medium Shading 2 Accent 1" w:uiPriority="64"/>
+    <w:lsdException w:name="Medium List 1 Accent 1" w:uiPriority="65"/>
+    <w:lsdException w:name="Revision" w:semiHidden="1"/>
+    <w:lsdException w:name="List Paragraph" w:uiPriority="34" w:qFormat="1"/>
+    <w:lsdException w:name="Quote" w:uiPriority="29" w:qFormat="1"/>
+    <w:lsdException w:name="Intense Quote" w:uiPriority="30" w:qFormat="1"/>
+    <w:lsdException w:name="Medium List 2 Accent 1" w:uiPriority="66"/>
+    <w:lsdException w:name="Medium Grid 1 Accent 1" w:uiPriority="67"/>
+    <w:lsdException w:name="Medium Grid 2 Accent 1" w:uiPriority="68"/>
+    <w:lsdException w:name="Medium Grid 3 Accent 1" w:uiPriority="69"/>
+    <w:lsdException w:name="Dark List Accent 1" w:uiPriority="70"/>
+    <w:lsdException w:name="Colorful Shading Accent 1" w:uiPriority="71"/>
+    <w:lsdException w:name="Colorful List Accent 1" w:uiPriority="72"/>
+    <w:lsdException w:name="Colorful Grid Accent 1" w:uiPriority="73"/>
+    <w:lsdException w:name="Light Shading Accent 2" w:uiPriority="60"/>
+    <w:lsdException w:name="Light List Accent 2" w:uiPriority="61"/>
+    <w:lsdException w:name="Light Grid Accent 2" w:uiPriority="62"/>
+    <w:lsdException w:name="Medium Shading 1 Accent 2" w:uiPriority="63"/>
+    <w:lsdException w:name="Medium Shading 2 Accent 2" w:uiPriority="64"/>
+    <w:lsdException w:name="Medium List 1 Accent 2" w:uiPriority="65"/>
+    <w:lsdException w:name="Medium List 2 Accent 2" w:uiPriority="66"/>
+    <w:lsdException w:name="Medium Grid 1 Accent 2" w:uiPriority="67"/>
+    <w:lsdException w:name="Medium Grid 2 Accent 2" w:uiPriority="68"/>
+    <w:lsdException w:name="Medium Grid 3 Accent 2" w:uiPriority="69"/>
+    <w:lsdException w:name="Dark List Accent 2" w:uiPriority="70"/>
+    <w:lsdException w:name="Colorful Shading Accent 2" w:uiPriority="71"/>
+    <w:lsdException w:name="Colorful List Accent 2" w:uiPriority="72"/>
+    <w:lsdException w:name="Colorful Grid Accent 2" w:uiPriority="73"/>
+    <w:lsdException w:name="Light Shading Accent 3" w:uiPriority="60"/>
+    <w:lsdException w:name="Light List Accent 3" w:uiPriority="61"/>
+    <w:lsdException w:name="Light Grid Accent 3" w:uiPriority="62"/>
+    <w:lsdException w:name="Medium Shading 1 Accent 3" w:uiPriority="63"/>
+    <w:lsdException w:name="Medium Shading 2 Accent 3" w:uiPriority="64"/>
+    <w:lsdException w:name="Medium List 1 Accent 3" w:uiPriority="65"/>
+    <w:lsdException w:name="Medium List 2 Accent 3" w:uiPriority="66"/>
+    <w:lsdException w:name="Medium Grid 1 Accent 3" w:uiPriority="67"/>
+    <w:lsdException w:name="Medium Grid 2 Accent 3" w:uiPriority="68"/>
+    <w:lsdException w:name="Medium Grid 3 Accent 3" w:uiPriority="69"/>
+    <w:lsdException w:name="Dark List Accent 3" w:uiPriority="70"/>
+    <w:lsdException w:name="Colorful Shading Accent 3" w:uiPriority="71"/>
+    <w:lsdException w:name="Colorful List Accent 3" w:uiPriority="72"/>
+    <w:lsdException w:name="Colorful Grid Accent 3" w:uiPriority="73"/>
+    <w:lsdException w:name="Light Shading Accent 4" w:uiPriority="60"/>
+    <w:lsdException w:name="Light List Accent 4" w:uiPriority="61"/>
+    <w:lsdException w:name="Light Grid Accent 4" w:uiPriority="62"/>
+    <w:lsdException w:name="Medium Shading 1 Accent 4" w:uiPriority="63"/>
+    <w:lsdException w:name="Medium Shading 2 Accent 4" w:uiPriority="64"/>
+    <w:lsdException w:name="Medium List 1 Accent 4" w:uiPriority="65"/>
+    <w:lsdException w:name="Medium List 2 Accent 4" w:uiPriority="66"/>
+    <w:lsdException w:name="Medium Grid 1 Accent 4" w:uiPriority="67"/>
+    <w:lsdException w:name="Medium Grid 2 Accent 4" w:uiPriority="68"/>
+    <w:lsdException w:name="Medium Grid 3 Accent 4" w:uiPriority="69"/>
+    <w:lsdException w:name="Dark List Accent 4" w:uiPriority="70"/>
+    <w:lsdException w:name="Colorful Shading Accent 4" w:uiPriority="71"/>
+    <w:lsdException w:name="Colorful List Accent 4" w:uiPriority="72"/>
+    <w:lsdException w:name="Colorful Grid Accent 4" w:uiPriority="73"/>
+    <w:lsdException w:name="Light Shading Accent 5" w:uiPriority="60"/>
+    <w:lsdException w:name="Light List Accent 5" w:uiPriority="61"/>
+    <w:lsdException w:name="Light Grid Accent 5" w:uiPriority="62"/>
+    <w:lsdException w:name="Medium Shading 1 Accent 5" w:uiPriority="63"/>
+    <w:lsdException w:name="Medium Shading 2 Accent 5" w:uiPriority="64"/>
+    <w:lsdException w:name="Medium List 1 Accent 5" w:uiPriority="65"/>
+    <w:lsdException w:name="Medium List 2 Accent 5" w:uiPriority="66"/>
+    <w:lsdException w:name="Medium Grid 1 Accent 5" w:uiPriority="67"/>
+    <w:lsdException w:name="Medium Grid 2 Accent 5" w:uiPriority="68"/>
+    <w:lsdException w:name="Medium Grid 3 Accent 5" w:uiPriority="69"/>
+    <w:lsdException w:name="Dark List Accent 5" w:uiPriority="70"/>
+    <w:lsdException w:name="Colorful Shading Accent 5" w:uiPriority="71"/>
+    <w:lsdException w:name="Colorful List Accent 5" w:uiPriority="72"/>
+    <w:lsdException w:name="Colorful Grid Accent 5" w:uiPriority="73"/>
+    <w:lsdException w:name="Light Shading Accent 6" w:uiPriority="60"/>
+    <w:lsdException w:name="Light List Accent 6" w:uiPriority="61"/>
+    <w:lsdException w:name="Light Grid Accent 6" w:uiPriority="62"/>
+    <w:lsdException w:name="Medium Shading 1 Accent 6" w:uiPriority="63"/>
+    <w:lsdException w:name="Medium Shading 2 Accent 6" w:uiPriority="64"/>
+    <w:lsdException w:name="Medium List 1 Accent 6" w:uiPriority="65"/>
+    <w:lsdException w:name="Medium List 2 Accent 6" w:uiPriority="66"/>
+    <w:lsdException w:name="Medium Grid 1 Accent 6" w:uiPriority="67"/>
+    <w:lsdException w:name="Medium Grid 2 Accent 6" w:uiPriority="68"/>
+    <w:lsdException w:name="Medium Grid 3 Accent 6" w:uiPriority="69"/>
+    <w:lsdException w:name="Dark List Accent 6" w:uiPriority="70"/>
+    <w:lsdException w:name="Colorful Shading Accent 6" w:uiPriority="71"/>
+    <w:lsdException w:name="Colorful List Accent 6" w:uiPriority="72"/>
+    <w:lsdException w:name="Colorful Grid Accent 6" w:uiPriority="73"/>
+    <w:lsdException w:name="Subtle Emphasis" w:uiPriority="19" w:qFormat="1"/>
+    <w:lsdException w:name="Intense Emphasis" w:uiPriority="21" w:qFormat="1"/>
+    <w:lsdException w:name="Subtle Reference" w:uiPriority="31" w:qFormat="1"/>
+    <w:lsdException w:name="Intense Reference" w:uiPriority="32" w:qFormat="1"/>
+    <w:lsdException w:name="Book Title" w:uiPriority="33" w:qFormat="1"/>
+    <w:lsdException w:name="Bibliography" w:semiHidden="1" w:uiPriority="37" w:unhideWhenUsed="1"/>
+    <w:lsdException w:name="TOC Heading" w:semiHidden="1" w:uiPriority="39" w:unhideWhenUsed="1" w:qFormat="1"/>
+    <w:lsdException w:name="Plain Table 1" w:uiPriority="41"/>
+    <w:lsdException w:name="Plain Table 2" w:uiPriority="42"/>
+    <w:lsdException w:name="Plain Table 3" w:uiPriority="43"/>
+    <w:lsdException w:name="Plain Table 4" w:uiPriority="44"/>
+    <w:lsdException w:name="Plain Table 5" w:uiPriority="45"/>
+    <w:lsdException w:name="Grid Table Light" w:uiPriority="40"/>
+    <w:lsdException w:name="Grid Table 1 Light" w:uiPriority="46"/>
+    <w:lsdException w:name="Grid Table 2" w:uiPriority="47"/>
+    <w:lsdException w:name="Grid Table 3" w:uiPriority="48"/>
+    <w:lsdException w:name="Grid Table 4" w:uiPriority="49"/>
+    <w:lsdException w:name="Grid Table 5 Dark" w:uiPriority="50"/>
+    <w:lsdException w:name="Grid Table 6 Colorful" w:uiPriority="51"/>
+    <w:lsdException w:name="Grid Table 7 Colorful" w:uiPriority="52"/>
+    <w:lsdException w:name="Grid Table 1 Light Accent 1" w:uiPriority="46"/>
+    <w:lsdException w:name="Grid Table 2 Accent 1" w:uiPriority="47"/>
+    <w:lsdException w:name="Grid Table 3 Accent 1" w:uiPriority="48"/>
+    <w:lsdException w:name="Grid Table 4 Accent 1" w:uiPriority="49"/>
+    <w:lsdException w:name="Grid Table 5 Dark Accent 1" w:uiPriority="50"/>
+    <w:lsdException w:name="Grid Table 6 Colorful Accent 1" w:uiPriority="51"/>
+    <w:lsdException w:name="Grid Table 7 Colorful Accent 1" w:uiPriority="52"/>
+    <w:lsdException w:name="Grid Table 1 Light Accent 2" w:uiPriority="46"/>
+    <w:lsdException w:name="Grid Table 2 Accent 2" w:uiPriority="47"/>
+    <w:lsdException w:name="Grid Table 3 Accent 2" w:uiPriority="48"/>
+    <w:lsdException w:name="Grid Table 4 Accent 2" w:uiPriority="49"/>
+    <w:lsdException w:name="Grid Table 5 Dark Accent 2" w:uiPriority="50"/>
+    <w:lsdException w:name="Grid Table 6 Colorful Accent 2" w:uiPriority="51"/>
+    <w:lsdException w:name="Grid Table 7 Colorful Accent 2" w:uiPriority="52"/>
+    <w:lsdException w:name="Grid Table 1 Light Accent 3" w:uiPriority="46"/>
+    <w:lsdException w:name="Grid Table 2 Accent 3" w:uiPriority="47"/>
+    <w:lsdException w:name="Grid Table 3 Accent 3" w:uiPriority="48"/>
+    <w:lsdException w:name="Grid Table 4 Accent 3" w:uiPriority="49"/>
+    <w:lsdException w:name="Grid Table 5 Dark Accent 3" w:uiPriority="50"/>
+    <w:lsdException w:name="Grid Table 6 Colorful Accent 3" w:uiPriority="51"/>
+    <w:lsdException w:name="Grid Table 7 Colorful Accent 3" w:uiPriority="52"/>
+    <w:lsdException w:name="Grid Table 1 Light Accent 4" w:uiPriority="46"/>
+    <w:lsdException w:name="Grid Table 2 Accent 4" w:uiPriority="47"/>
+    <w:lsdException w:name="Grid Table 3 Accent 4" w:uiPriority="48"/>
+    <w:lsdException w:name="Grid Table 4 Accent 4" w:uiPriority="49"/>
+    <w:lsdException w:name="Grid Table 5 Dark Accent 4" w:uiPriority="50"/>
+    <w:lsdException w:name="Grid Table 6 Colorful Accent 4" w:uiPriority="51"/>
+    <w:lsdException w:name="Grid Table 7 Colorful Accent 4" w:uiPriority="52"/>
+    <w:lsdException w:name="Grid Table 1 Light Accent 5" w:uiPriority="46"/>
+    <w:lsdException w:name="Grid Table 2 Accent 5" w:uiPriority="47"/>
+    <w:lsdException w:name="Grid Table 3 Accent 5" w:uiPriority="48"/>
+    <w:lsdException w:name="Grid Table 4 Accent 5" w:uiPriority="49"/>
+    <w:lsdException w:name="Grid Table 5 Dark Accent 5" w:uiPriority="50"/>
+    <w:lsdException w:name="Grid Table 6 Colorful Accent 5" w:uiPriority="51"/>
+    <w:lsdException w:name="Grid Table 7 Colorful Accent 5" w:uiPriority="52"/>
+    <w:lsdException w:name="Grid Table 1 Light Accent 6" w:uiPriority="46"/>
+    <w:lsdException w:name="Grid Table 2 Accent 6" w:uiPriority="47"/>
+    <w:lsdException w:name="Grid Table 3 Accent 6" w:uiPriority="48"/>
+    <w:lsdException w:name="Grid Table 4 Accent 6" w:uiPriority="49"/>
+    <w:lsdException w:name="Grid Table 5 Dark Accent 6" w:uiPriority="50"/>
+    <w:lsdException w:name="Grid Table 6 Colorful Accent 6" w:uiPriority="51"/>
+    <w:lsdException w:name="Grid Table 7 Colorful Accent 6" w:uiPriority="52"/>
+    <w:lsdException w:name="List Table 1 Light" w:uiPriority="46"/>
+    <w:lsdException w:name="List Table 2" w:uiPriority="47"/>
+    <w:lsdException w:name="List Table 3" w:uiPriority="48"/>
+    <w:lsdException w:name="List Table 4" w:uiPriority="49"/>
+    <w:lsdException w:name="List Table 5 Dark" w:uiPriority="50"/>
+    <w:lsdException w:name="List Table 6 Colorful" w:uiPriority="51"/>
+    <w:lsdException w:name="List Table 7 Colorful" w:uiPriority="52"/>
+    <w:lsdException w:name="List Table 1 Light Accent 1" w:uiPriority="46"/>
+    <w:lsdException w:name="List Table 2 Accent 1" w:uiPriority="47"/>
+    <w:lsdException w:name="List Table 3 Accent 1" w:uiPriority="48"/>
+    <w:lsdException w:name="List Table 4 Accent 1" w:uiPriority="49"/>
+    <w:lsdException w:name="List Table 5 Dark Accent 1" w:uiPriority="50"/>
+    <w:lsdException w:name="List Table 6 Colorful Accent 1" w:uiPriority="51"/>
+    <w:lsdException w:name="List Table 7 Colorful Accent 1" w:uiPriority="52"/>
+    <w:lsdException w:name="List Table 1 Light Accent 2" w:uiPriority="46"/>
+    <w:lsdException w:name="List Table 2 Accent 2" w:uiPriority="47"/>
+    <w:lsdException w:name="List Table 3 Accent 2" w:uiPriority="48"/>
+    <w:lsdException w:name="List Table 4 Accent 2" w:uiPriority="49"/>
+    <w:lsdException w:name="List Table 5 Dark Accent 2" w:uiPriority="50"/>
+    <w:lsdException w:name="List Table 6 Colorful Accent 2" w:uiPriority="51"/>
+    <w:lsdException w:name="List Table 7 Colorful Accent 2" w:uiPriority="52"/>
+    <w:lsdException w:name="List Table 1 Light Accent 3" w:uiPriority="46"/>
+    <w:lsdException w:name="List Table 2 Accent 3" w:uiPriority="47"/>
+    <w:lsdException w:name="List Table 3 Accent 3" w:uiPriority="48"/>
+    <w:lsdException w:name="List Table 4 Accent 3" w:uiPriority="49"/>
+    <w:lsdException w:name="List Table 5 Dark Accent 3" w:uiPriority="50"/>
+    <w:lsdException w:name="List Table 6 Colorful Accent 3" w:uiPriority="51"/>
+    <w:lsdException w:name="List Table 7 Colorful Accent 3" w:uiPriority="52"/>
+    <w:lsdException w:name="List Table 1 Light Accent 4" w:uiPriority="46"/>
+    <w:lsdException w:name="List Table 2 Accent 4" w:uiPriority="47"/>
+    <w:lsdException w:name="List Table 3 Accent 4" w:uiPriority="48"/>
+    <w:lsdException w:name="List Table 4 Accent 4" w:uiPriority="49"/>
+    <w:lsdException w:name="List Table 5 Dark Accent 4" w:uiPriority="50"/>
+    <w:lsdException w:name="List Table 6 Colorful Accent 4" w:uiPriority="51"/>
+    <w:lsdException w:name="List Table 7 Colorful Accent 4" w:uiPriority="52"/>
+    <w:lsdException w:name="List Table 1 Light Accent 5" w:uiPriority="46"/>
+    <w:lsdException w:name="List Table 2 Accent 5" w:uiPriority="47"/>
+    <w:lsdException w:name="List Table 3 Accent 5" w:uiPriority="48"/>
+    <w:lsdException w:name="List Table 4 Accent 5" w:uiPriority="49"/>
+    <w:lsdException w:name="List Table 5 Dark Accent 5" w:uiPriority="50"/>
+    <w:lsdException w:name="List Table 6 Colorful Accent 5" w:uiPriority="51"/>
+    <w:lsdException w:name="List Table 7 Colorful Accent 5" w:uiPriority="52"/>
+    <w:lsdException w:name="List Table 1 Light Accent 6" w:uiPriority="46"/>
+    <w:lsdException w:name="List Table 2 Accent 6" w:uiPriority="47"/>
+    <w:lsdException w:name="List Table 3 Accent 6" w:uiPriority="48"/>
+    <w:lsdException w:name="List Table 4 Accent 6" w:uiPriority="49"/>
+    <w:lsdException w:name="List Table 5 Dark Accent 6" w:uiPriority="50"/>
+    <w:lsdException w:name="List Table 6 Colorful Accent 6" w:uiPriority="51"/>
+    <w:lsdException w:name="List Table 7 Colorful Accent 6" w:uiPriority="52"/>
+    <w:lsdException w:name="Mention" w:semiHidden="1" w:unhideWhenUsed="1"/>
+    <w:lsdException w:name="Smart Hyperlink" w:semiHidden="1" w:unhideWhenUsed="1"/>
+    <w:lsdException w:name="Hashtag" w:semiHidden="1" w:unhideWhenUsed="1"/>
+    <w:lsdException w:name="Unresolved Mention" w:semiHidden="1" w:unhideWhenUsed="1"/>
+    <w:lsdException w:name="Smart Link" w:semiHidden="1" w:unhideWhenUsed="1"/>
   </w:latentStyles>
   <w:style w:type="paragraph" w:default="1" w:styleId="Normal">
     <w:name w:val="Normal"/>
@@ -7798,7 +7937,6 @@
     <w:uiPriority w:val="59"/>
     <w:rsid w:val="00921FF3"/>
     <w:tblPr>
-      <w:tblInd w:w="0" w:type="dxa"/>
       <w:tblBorders>
         <w:top w:val="single" w:sz="4" w:space="0" w:color="auto"/>
         <w:left w:val="single" w:sz="4" w:space="0" w:color="auto"/>
@@ -7807,12 +7945,6 @@
         <w:insideH w:val="single" w:sz="4" w:space="0" w:color="auto"/>
         <w:insideV w:val="single" w:sz="4" w:space="0" w:color="auto"/>
       </w:tblBorders>
-      <w:tblCellMar>
-        <w:top w:w="0" w:type="dxa"/>
-        <w:left w:w="108" w:type="dxa"/>
-        <w:bottom w:w="0" w:type="dxa"/>
-        <w:right w:w="108" w:type="dxa"/>
-      </w:tblCellMar>
     </w:tblPr>
   </w:style>
   <w:style w:type="table" w:styleId="Listaclara-nfasis3">
@@ -7823,19 +7955,12 @@
     <w:tblPr>
       <w:tblStyleRowBandSize w:val="1"/>
       <w:tblStyleColBandSize w:val="1"/>
-      <w:tblInd w:w="0" w:type="dxa"/>
       <w:tblBorders>
         <w:top w:val="single" w:sz="8" w:space="0" w:color="9BBB59"/>
         <w:left w:val="single" w:sz="8" w:space="0" w:color="9BBB59"/>
         <w:bottom w:val="single" w:sz="8" w:space="0" w:color="9BBB59"/>
         <w:right w:val="single" w:sz="8" w:space="0" w:color="9BBB59"/>
       </w:tblBorders>
-      <w:tblCellMar>
-        <w:top w:w="0" w:type="dxa"/>
-        <w:left w:w="108" w:type="dxa"/>
-        <w:bottom w:w="0" w:type="dxa"/>
-        <w:right w:w="108" w:type="dxa"/>
-      </w:tblCellMar>
     </w:tblPr>
     <w:tblStylePr w:type="firstRow">
       <w:pPr>
@@ -7912,7 +8037,6 @@
     <w:tblPr>
       <w:tblStyleRowBandSize w:val="1"/>
       <w:tblStyleColBandSize w:val="1"/>
-      <w:tblInd w:w="0" w:type="dxa"/>
       <w:tblBorders>
         <w:top w:val="single" w:sz="8" w:space="0" w:color="9BBB59"/>
         <w:left w:val="single" w:sz="8" w:space="0" w:color="9BBB59"/>
@@ -7921,12 +8045,6 @@
         <w:insideH w:val="single" w:sz="8" w:space="0" w:color="9BBB59"/>
         <w:insideV w:val="single" w:sz="8" w:space="0" w:color="9BBB59"/>
       </w:tblBorders>
-      <w:tblCellMar>
-        <w:top w:w="0" w:type="dxa"/>
-        <w:left w:w="108" w:type="dxa"/>
-        <w:bottom w:w="0" w:type="dxa"/>
-        <w:right w:w="108" w:type="dxa"/>
-      </w:tblCellMar>
     </w:tblPr>
     <w:tblStylePr w:type="firstRow">
       <w:pPr>
@@ -8074,7 +8192,6 @@
     <w:tblPr>
       <w:tblStyleRowBandSize w:val="1"/>
       <w:tblStyleColBandSize w:val="1"/>
-      <w:tblInd w:w="0" w:type="dxa"/>
       <w:tblBorders>
         <w:top w:val="single" w:sz="8" w:space="0" w:color="B3CC82"/>
         <w:left w:val="single" w:sz="8" w:space="0" w:color="B3CC82"/>
@@ -8082,12 +8199,6 @@
         <w:right w:val="single" w:sz="8" w:space="0" w:color="B3CC82"/>
         <w:insideH w:val="single" w:sz="8" w:space="0" w:color="B3CC82"/>
       </w:tblBorders>
-      <w:tblCellMar>
-        <w:top w:w="0" w:type="dxa"/>
-        <w:left w:w="108" w:type="dxa"/>
-        <w:bottom w:w="0" w:type="dxa"/>
-        <w:right w:w="108" w:type="dxa"/>
-      </w:tblCellMar>
     </w:tblPr>
     <w:tblStylePr w:type="firstRow">
       <w:pPr>
@@ -8272,7 +8383,6 @@
     <w:tblPr>
       <w:tblStyleRowBandSize w:val="1"/>
       <w:tblStyleColBandSize w:val="1"/>
-      <w:tblInd w:w="0" w:type="dxa"/>
       <w:tblBorders>
         <w:top w:val="single" w:sz="8" w:space="0" w:color="4BACC6"/>
         <w:left w:val="single" w:sz="8" w:space="0" w:color="4BACC6"/>
@@ -8281,12 +8391,6 @@
         <w:insideH w:val="single" w:sz="8" w:space="0" w:color="4BACC6"/>
         <w:insideV w:val="single" w:sz="8" w:space="0" w:color="4BACC6"/>
       </w:tblBorders>
-      <w:tblCellMar>
-        <w:top w:w="0" w:type="dxa"/>
-        <w:left w:w="108" w:type="dxa"/>
-        <w:bottom w:w="0" w:type="dxa"/>
-        <w:right w:w="108" w:type="dxa"/>
-      </w:tblCellMar>
     </w:tblPr>
     <w:tblStylePr w:type="firstRow">
       <w:pPr>
@@ -8399,19 +8503,12 @@
     <w:tblPr>
       <w:tblStyleRowBandSize w:val="1"/>
       <w:tblStyleColBandSize w:val="1"/>
-      <w:tblInd w:w="0" w:type="dxa"/>
       <w:tblBorders>
         <w:top w:val="single" w:sz="2" w:space="0" w:color="8EAADB"/>
         <w:bottom w:val="single" w:sz="2" w:space="0" w:color="8EAADB"/>
         <w:insideH w:val="single" w:sz="2" w:space="0" w:color="8EAADB"/>
         <w:insideV w:val="single" w:sz="2" w:space="0" w:color="8EAADB"/>
       </w:tblBorders>
-      <w:tblCellMar>
-        <w:top w:w="0" w:type="dxa"/>
-        <w:left w:w="108" w:type="dxa"/>
-        <w:bottom w:w="0" w:type="dxa"/>
-        <w:right w:w="108" w:type="dxa"/>
-      </w:tblCellMar>
     </w:tblPr>
     <w:tblStylePr w:type="firstRow">
       <w:rPr>
@@ -8478,7 +8575,6 @@
     <w:tblPr>
       <w:tblStyleRowBandSize w:val="1"/>
       <w:tblStyleColBandSize w:val="1"/>
-      <w:tblInd w:w="0" w:type="dxa"/>
       <w:tblBorders>
         <w:top w:val="single" w:sz="4" w:space="0" w:color="9CC2E5"/>
         <w:left w:val="single" w:sz="4" w:space="0" w:color="9CC2E5"/>
@@ -8487,12 +8583,6 @@
         <w:insideH w:val="single" w:sz="4" w:space="0" w:color="9CC2E5"/>
         <w:insideV w:val="single" w:sz="4" w:space="0" w:color="9CC2E5"/>
       </w:tblBorders>
-      <w:tblCellMar>
-        <w:top w:w="0" w:type="dxa"/>
-        <w:left w:w="108" w:type="dxa"/>
-        <w:bottom w:w="0" w:type="dxa"/>
-        <w:right w:w="108" w:type="dxa"/>
-      </w:tblCellMar>
     </w:tblPr>
     <w:tblStylePr w:type="firstRow">
       <w:rPr>
@@ -8561,7 +8651,6 @@
     <w:tblPr>
       <w:tblStyleRowBandSize w:val="1"/>
       <w:tblStyleColBandSize w:val="1"/>
-      <w:tblInd w:w="0" w:type="dxa"/>
       <w:tblBorders>
         <w:top w:val="single" w:sz="4" w:space="0" w:color="9CC2E5"/>
         <w:left w:val="single" w:sz="4" w:space="0" w:color="9CC2E5"/>
@@ -8570,12 +8659,6 @@
         <w:insideH w:val="single" w:sz="4" w:space="0" w:color="9CC2E5"/>
         <w:insideV w:val="single" w:sz="4" w:space="0" w:color="9CC2E5"/>
       </w:tblBorders>
-      <w:tblCellMar>
-        <w:top w:w="0" w:type="dxa"/>
-        <w:left w:w="108" w:type="dxa"/>
-        <w:bottom w:w="0" w:type="dxa"/>
-        <w:right w:w="108" w:type="dxa"/>
-      </w:tblCellMar>
     </w:tblPr>
     <w:tblStylePr w:type="firstRow">
       <w:rPr>
@@ -8704,7 +8787,6 @@
     <w:tblPr>
       <w:tblStyleRowBandSize w:val="1"/>
       <w:tblStyleColBandSize w:val="1"/>
-      <w:tblInd w:w="0" w:type="dxa"/>
       <w:tblBorders>
         <w:top w:val="single" w:sz="4" w:space="0" w:color="9CC2E5"/>
         <w:left w:val="single" w:sz="4" w:space="0" w:color="9CC2E5"/>
@@ -8713,12 +8795,6 @@
         <w:insideH w:val="single" w:sz="4" w:space="0" w:color="9CC2E5"/>
         <w:insideV w:val="single" w:sz="4" w:space="0" w:color="9CC2E5"/>
       </w:tblBorders>
-      <w:tblCellMar>
-        <w:top w:w="0" w:type="dxa"/>
-        <w:left w:w="108" w:type="dxa"/>
-        <w:bottom w:w="0" w:type="dxa"/>
-        <w:right w:w="108" w:type="dxa"/>
-      </w:tblCellMar>
     </w:tblPr>
     <w:tblStylePr w:type="firstRow">
       <w:rPr>
@@ -8784,7 +8860,6 @@
     <w:tblPr>
       <w:tblStyleRowBandSize w:val="1"/>
       <w:tblStyleColBandSize w:val="1"/>
-      <w:tblInd w:w="0" w:type="dxa"/>
       <w:tblBorders>
         <w:top w:val="single" w:sz="4" w:space="0" w:color="A8D08D"/>
         <w:left w:val="single" w:sz="4" w:space="0" w:color="A8D08D"/>
@@ -8793,1366 +8868,6 @@
         <w:insideH w:val="single" w:sz="4" w:space="0" w:color="A8D08D"/>
         <w:insideV w:val="single" w:sz="4" w:space="0" w:color="A8D08D"/>
       </w:tblBorders>
-      <w:tblCellMar>
-        <w:top w:w="0" w:type="dxa"/>
-        <w:left w:w="108" w:type="dxa"/>
-        <w:bottom w:w="0" w:type="dxa"/>
-        <w:right w:w="108" w:type="dxa"/>
-      </w:tblCellMar>
-    </w:tblPr>
-    <w:tblStylePr w:type="firstRow">
-      <w:rPr>
-        <w:b/>
-        <w:bCs/>
-      </w:rPr>
-      <w:tblPr/>
-      <w:tcPr>
-        <w:tcBorders>
-          <w:bottom w:val="single" w:sz="12" w:space="0" w:color="A8D08D"/>
-        </w:tcBorders>
-      </w:tcPr>
-    </w:tblStylePr>
-    <w:tblStylePr w:type="lastRow">
-      <w:rPr>
-        <w:b/>
-        <w:bCs/>
-      </w:rPr>
-      <w:tblPr/>
-      <w:tcPr>
-        <w:tcBorders>
-          <w:top w:val="double" w:sz="4" w:space="0" w:color="A8D08D"/>
-        </w:tcBorders>
-      </w:tcPr>
-    </w:tblStylePr>
-    <w:tblStylePr w:type="firstCol">
-      <w:rPr>
-        <w:b/>
-        <w:bCs/>
-      </w:rPr>
-    </w:tblStylePr>
-    <w:tblStylePr w:type="lastCol">
-      <w:rPr>
-        <w:b/>
-        <w:bCs/>
-      </w:rPr>
-    </w:tblStylePr>
-    <w:tblStylePr w:type="band1Vert">
-      <w:tblPr/>
-      <w:tcPr>
-        <w:shd w:val="clear" w:color="auto" w:fill="E2EFD9"/>
-      </w:tcPr>
-    </w:tblStylePr>
-    <w:tblStylePr w:type="band1Horz">
-      <w:tblPr/>
-      <w:tcPr>
-        <w:shd w:val="clear" w:color="auto" w:fill="E2EFD9"/>
-      </w:tcPr>
-    </w:tblStylePr>
-  </w:style>
-  <w:style w:type="paragraph" w:customStyle="1" w:styleId="yiv4833083229ydp475afb91msonormal">
-    <w:name w:val="yiv4833083229ydp475afb91msonormal"/>
-    <w:basedOn w:val="Normal"/>
-    <w:rsid w:val="000F00E6"/>
-    <w:pPr>
-      <w:spacing w:before="100" w:beforeAutospacing="1" w:after="100" w:afterAutospacing="1"/>
-    </w:pPr>
-    <w:rPr>
-      <w:rFonts w:ascii="Times New Roman" w:eastAsia="Times New Roman" w:hAnsi="Times New Roman"/>
-      <w:noProof w:val="0"/>
-      <w:lang w:val="es-MX" w:eastAsia="es-MX"/>
-    </w:rPr>
-  </w:style>
-</w:styles>
-</file>
-
-<file path=word/stylesWithEffects.xml><?xml version="1.0" encoding="utf-8"?>
-<w:styles xmlns:wpc="http://schemas.microsoft.com/office/word/2010/wordprocessingCanvas" xmlns:mc="http://schemas.openxmlformats.org/markup-compatibility/2006" xmlns:o="urn:schemas-microsoft-com:office:office" xmlns:r="http://schemas.openxmlformats.org/officeDocument/2006/relationships" xmlns:m="http://schemas.openxmlformats.org/officeDocument/2006/math" xmlns:v="urn:schemas-microsoft-com:vml" xmlns:wp14="http://schemas.microsoft.com/office/word/2010/wordprocessingDrawing" xmlns:wp="http://schemas.openxmlformats.org/drawingml/2006/wordprocessingDrawing" xmlns:w10="urn:schemas-microsoft-com:office:word" xmlns:w="http://schemas.openxmlformats.org/wordprocessingml/2006/main" xmlns:w14="http://schemas.microsoft.com/office/word/2010/wordml" xmlns:wpg="http://schemas.microsoft.com/office/word/2010/wordprocessingGroup" xmlns:wpi="http://schemas.microsoft.com/office/word/2010/wordprocessingInk" xmlns:wne="http://schemas.microsoft.com/office/word/2006/wordml" xmlns:wps="http://schemas.microsoft.com/office/word/2010/wordprocessingShape" mc:Ignorable="w14 wp14">
-  <w:docDefaults>
-    <w:rPrDefault>
-      <w:rPr>
-        <w:rFonts w:ascii="Calibri" w:eastAsia="Calibri" w:hAnsi="Calibri" w:cs="Times New Roman"/>
-        <w:lang w:val="es-MX" w:eastAsia="es-MX" w:bidi="ar-SA"/>
-      </w:rPr>
-    </w:rPrDefault>
-    <w:pPrDefault/>
-  </w:docDefaults>
-  <w:latentStyles w:defLockedState="0" w:defUIPriority="99" w:defSemiHidden="1" w:defUnhideWhenUsed="1" w:defQFormat="0" w:count="267">
-    <w:lsdException w:name="Normal" w:semiHidden="0" w:uiPriority="0" w:unhideWhenUsed="0" w:qFormat="1"/>
-    <w:lsdException w:name="heading 1" w:semiHidden="0" w:uiPriority="9" w:unhideWhenUsed="0" w:qFormat="1"/>
-    <w:lsdException w:name="heading 2" w:uiPriority="9" w:qFormat="1"/>
-    <w:lsdException w:name="heading 3" w:uiPriority="9" w:qFormat="1"/>
-    <w:lsdException w:name="heading 4" w:uiPriority="9" w:qFormat="1"/>
-    <w:lsdException w:name="heading 5" w:uiPriority="9" w:qFormat="1"/>
-    <w:lsdException w:name="heading 6" w:uiPriority="9" w:qFormat="1"/>
-    <w:lsdException w:name="heading 7" w:uiPriority="9" w:qFormat="1"/>
-    <w:lsdException w:name="heading 8" w:uiPriority="9" w:qFormat="1"/>
-    <w:lsdException w:name="heading 9" w:uiPriority="9" w:qFormat="1"/>
-    <w:lsdException w:name="toc 1" w:uiPriority="39"/>
-    <w:lsdException w:name="toc 2" w:uiPriority="39"/>
-    <w:lsdException w:name="toc 3" w:uiPriority="39"/>
-    <w:lsdException w:name="toc 4" w:uiPriority="39"/>
-    <w:lsdException w:name="toc 5" w:uiPriority="39"/>
-    <w:lsdException w:name="toc 6" w:uiPriority="39"/>
-    <w:lsdException w:name="toc 7" w:uiPriority="39"/>
-    <w:lsdException w:name="toc 8" w:uiPriority="39"/>
-    <w:lsdException w:name="toc 9" w:uiPriority="39"/>
-    <w:lsdException w:name="caption" w:uiPriority="35" w:qFormat="1"/>
-    <w:lsdException w:name="Title" w:semiHidden="0" w:uiPriority="10" w:unhideWhenUsed="0" w:qFormat="1"/>
-    <w:lsdException w:name="Default Paragraph Font" w:uiPriority="1"/>
-    <w:lsdException w:name="Subtitle" w:semiHidden="0" w:uiPriority="11" w:unhideWhenUsed="0" w:qFormat="1"/>
-    <w:lsdException w:name="Strong" w:semiHidden="0" w:uiPriority="22" w:unhideWhenUsed="0" w:qFormat="1"/>
-    <w:lsdException w:name="Emphasis" w:semiHidden="0" w:uiPriority="20" w:unhideWhenUsed="0" w:qFormat="1"/>
-    <w:lsdException w:name="Table Grid" w:semiHidden="0" w:uiPriority="59" w:unhideWhenUsed="0"/>
-    <w:lsdException w:name="Placeholder Text" w:unhideWhenUsed="0"/>
-    <w:lsdException w:name="No Spacing" w:semiHidden="0" w:uiPriority="1" w:unhideWhenUsed="0" w:qFormat="1"/>
-    <w:lsdException w:name="Light Shading" w:semiHidden="0" w:uiPriority="60" w:unhideWhenUsed="0"/>
-    <w:lsdException w:name="Light List" w:semiHidden="0" w:uiPriority="61" w:unhideWhenUsed="0"/>
-    <w:lsdException w:name="Light Grid" w:semiHidden="0" w:uiPriority="62" w:unhideWhenUsed="0"/>
-    <w:lsdException w:name="Medium Shading 1" w:semiHidden="0" w:uiPriority="63" w:unhideWhenUsed="0"/>
-    <w:lsdException w:name="Medium Shading 2" w:semiHidden="0" w:uiPriority="64" w:unhideWhenUsed="0"/>
-    <w:lsdException w:name="Medium List 1" w:semiHidden="0" w:uiPriority="65" w:unhideWhenUsed="0"/>
-    <w:lsdException w:name="Medium List 2" w:semiHidden="0" w:uiPriority="66" w:unhideWhenUsed="0"/>
-    <w:lsdException w:name="Medium Grid 1" w:semiHidden="0" w:uiPriority="67" w:unhideWhenUsed="0"/>
-    <w:lsdException w:name="Medium Grid 2" w:semiHidden="0" w:uiPriority="68" w:unhideWhenUsed="0"/>
-    <w:lsdException w:name="Medium Grid 3" w:semiHidden="0" w:uiPriority="69" w:unhideWhenUsed="0"/>
-    <w:lsdException w:name="Dark List" w:semiHidden="0" w:uiPriority="70" w:unhideWhenUsed="0"/>
-    <w:lsdException w:name="Colorful Shading" w:semiHidden="0" w:uiPriority="71" w:unhideWhenUsed="0"/>
-    <w:lsdException w:name="Colorful List" w:semiHidden="0" w:uiPriority="72" w:unhideWhenUsed="0"/>
-    <w:lsdException w:name="Colorful Grid" w:semiHidden="0" w:uiPriority="73" w:unhideWhenUsed="0"/>
-    <w:lsdException w:name="Light Shading Accent 1" w:semiHidden="0" w:uiPriority="60" w:unhideWhenUsed="0"/>
-    <w:lsdException w:name="Light List Accent 1" w:semiHidden="0" w:uiPriority="61" w:unhideWhenUsed="0"/>
-    <w:lsdException w:name="Light Grid Accent 1" w:semiHidden="0" w:uiPriority="62" w:unhideWhenUsed="0"/>
-    <w:lsdException w:name="Medium Shading 1 Accent 1" w:semiHidden="0" w:uiPriority="63" w:unhideWhenUsed="0"/>
-    <w:lsdException w:name="Medium Shading 2 Accent 1" w:semiHidden="0" w:uiPriority="64" w:unhideWhenUsed="0"/>
-    <w:lsdException w:name="Medium List 1 Accent 1" w:semiHidden="0" w:uiPriority="65" w:unhideWhenUsed="0"/>
-    <w:lsdException w:name="Revision" w:unhideWhenUsed="0"/>
-    <w:lsdException w:name="List Paragraph" w:semiHidden="0" w:uiPriority="34" w:unhideWhenUsed="0" w:qFormat="1"/>
-    <w:lsdException w:name="Quote" w:semiHidden="0" w:uiPriority="29" w:unhideWhenUsed="0" w:qFormat="1"/>
-    <w:lsdException w:name="Intense Quote" w:semiHidden="0" w:uiPriority="30" w:unhideWhenUsed="0" w:qFormat="1"/>
-    <w:lsdException w:name="Medium List 2 Accent 1" w:semiHidden="0" w:uiPriority="66" w:unhideWhenUsed="0"/>
-    <w:lsdException w:name="Medium Grid 1 Accent 1" w:semiHidden="0" w:uiPriority="67" w:unhideWhenUsed="0"/>
-    <w:lsdException w:name="Medium Grid 2 Accent 1" w:semiHidden="0" w:uiPriority="68" w:unhideWhenUsed="0"/>
-    <w:lsdException w:name="Medium Grid 3 Accent 1" w:semiHidden="0" w:uiPriority="69" w:unhideWhenUsed="0"/>
-    <w:lsdException w:name="Dark List Accent 1" w:semiHidden="0" w:uiPriority="70" w:unhideWhenUsed="0"/>
-    <w:lsdException w:name="Colorful Shading Accent 1" w:semiHidden="0" w:uiPriority="71" w:unhideWhenUsed="0"/>
-    <w:lsdException w:name="Colorful List Accent 1" w:semiHidden="0" w:uiPriority="72" w:unhideWhenUsed="0"/>
-    <w:lsdException w:name="Colorful Grid Accent 1" w:semiHidden="0" w:uiPriority="73" w:unhideWhenUsed="0"/>
-    <w:lsdException w:name="Light Shading Accent 2" w:semiHidden="0" w:uiPriority="60" w:unhideWhenUsed="0"/>
-    <w:lsdException w:name="Light List Accent 2" w:semiHidden="0" w:uiPriority="61" w:unhideWhenUsed="0"/>
-    <w:lsdException w:name="Light Grid Accent 2" w:semiHidden="0" w:uiPriority="62" w:unhideWhenUsed="0"/>
-    <w:lsdException w:name="Medium Shading 1 Accent 2" w:semiHidden="0" w:uiPriority="63" w:unhideWhenUsed="0"/>
-    <w:lsdException w:name="Medium Shading 2 Accent 2" w:semiHidden="0" w:uiPriority="64" w:unhideWhenUsed="0"/>
-    <w:lsdException w:name="Medium List 1 Accent 2" w:semiHidden="0" w:uiPriority="65" w:unhideWhenUsed="0"/>
-    <w:lsdException w:name="Medium List 2 Accent 2" w:semiHidden="0" w:uiPriority="66" w:unhideWhenUsed="0"/>
-    <w:lsdException w:name="Medium Grid 1 Accent 2" w:semiHidden="0" w:uiPriority="67" w:unhideWhenUsed="0"/>
-    <w:lsdException w:name="Medium Grid 2 Accent 2" w:semiHidden="0" w:uiPriority="68" w:unhideWhenUsed="0"/>
-    <w:lsdException w:name="Medium Grid 3 Accent 2" w:semiHidden="0" w:uiPriority="69" w:unhideWhenUsed="0"/>
-    <w:lsdException w:name="Dark List Accent 2" w:semiHidden="0" w:uiPriority="70" w:unhideWhenUsed="0"/>
-    <w:lsdException w:name="Colorful Shading Accent 2" w:semiHidden="0" w:uiPriority="71" w:unhideWhenUsed="0"/>
-    <w:lsdException w:name="Colorful List Accent 2" w:semiHidden="0" w:uiPriority="72" w:unhideWhenUsed="0"/>
-    <w:lsdException w:name="Colorful Grid Accent 2" w:semiHidden="0" w:uiPriority="73" w:unhideWhenUsed="0"/>
-    <w:lsdException w:name="Light Shading Accent 3" w:semiHidden="0" w:uiPriority="60" w:unhideWhenUsed="0"/>
-    <w:lsdException w:name="Light List Accent 3" w:semiHidden="0" w:uiPriority="61" w:unhideWhenUsed="0"/>
-    <w:lsdException w:name="Light Grid Accent 3" w:semiHidden="0" w:uiPriority="62" w:unhideWhenUsed="0"/>
-    <w:lsdException w:name="Medium Shading 1 Accent 3" w:semiHidden="0" w:uiPriority="63" w:unhideWhenUsed="0"/>
-    <w:lsdException w:name="Medium Shading 2 Accent 3" w:semiHidden="0" w:uiPriority="64" w:unhideWhenUsed="0"/>
-    <w:lsdException w:name="Medium List 1 Accent 3" w:semiHidden="0" w:uiPriority="65" w:unhideWhenUsed="0"/>
-    <w:lsdException w:name="Medium List 2 Accent 3" w:semiHidden="0" w:uiPriority="66" w:unhideWhenUsed="0"/>
-    <w:lsdException w:name="Medium Grid 1 Accent 3" w:semiHidden="0" w:uiPriority="67" w:unhideWhenUsed="0"/>
-    <w:lsdException w:name="Medium Grid 2 Accent 3" w:semiHidden="0" w:uiPriority="68" w:unhideWhenUsed="0"/>
-    <w:lsdException w:name="Medium Grid 3 Accent 3" w:semiHidden="0" w:uiPriority="69" w:unhideWhenUsed="0"/>
-    <w:lsdException w:name="Dark List Accent 3" w:semiHidden="0" w:uiPriority="70" w:unhideWhenUsed="0"/>
-    <w:lsdException w:name="Colorful Shading Accent 3" w:semiHidden="0" w:uiPriority="71" w:unhideWhenUsed="0"/>
-    <w:lsdException w:name="Colorful List Accent 3" w:semiHidden="0" w:uiPriority="72" w:unhideWhenUsed="0"/>
-    <w:lsdException w:name="Colorful Grid Accent 3" w:semiHidden="0" w:uiPriority="73" w:unhideWhenUsed="0"/>
-    <w:lsdException w:name="Light Shading Accent 4" w:semiHidden="0" w:uiPriority="60" w:unhideWhenUsed="0"/>
-    <w:lsdException w:name="Light List Accent 4" w:semiHidden="0" w:uiPriority="61" w:unhideWhenUsed="0"/>
-    <w:lsdException w:name="Light Grid Accent 4" w:semiHidden="0" w:uiPriority="62" w:unhideWhenUsed="0"/>
-    <w:lsdException w:name="Medium Shading 1 Accent 4" w:semiHidden="0" w:uiPriority="63" w:unhideWhenUsed="0"/>
-    <w:lsdException w:name="Medium Shading 2 Accent 4" w:semiHidden="0" w:uiPriority="64" w:unhideWhenUsed="0"/>
-    <w:lsdException w:name="Medium List 1 Accent 4" w:semiHidden="0" w:uiPriority="65" w:unhideWhenUsed="0"/>
-    <w:lsdException w:name="Medium List 2 Accent 4" w:semiHidden="0" w:uiPriority="66" w:unhideWhenUsed="0"/>
-    <w:lsdException w:name="Medium Grid 1 Accent 4" w:semiHidden="0" w:uiPriority="67" w:unhideWhenUsed="0"/>
-    <w:lsdException w:name="Medium Grid 2 Accent 4" w:semiHidden="0" w:uiPriority="68" w:unhideWhenUsed="0"/>
-    <w:lsdException w:name="Medium Grid 3 Accent 4" w:semiHidden="0" w:uiPriority="69" w:unhideWhenUsed="0"/>
-    <w:lsdException w:name="Dark List Accent 4" w:semiHidden="0" w:uiPriority="70" w:unhideWhenUsed="0"/>
-    <w:lsdException w:name="Colorful Shading Accent 4" w:semiHidden="0" w:uiPriority="71" w:unhideWhenUsed="0"/>
-    <w:lsdException w:name="Colorful List Accent 4" w:semiHidden="0" w:uiPriority="72" w:unhideWhenUsed="0"/>
-    <w:lsdException w:name="Colorful Grid Accent 4" w:semiHidden="0" w:uiPriority="73" w:unhideWhenUsed="0"/>
-    <w:lsdException w:name="Light Shading Accent 5" w:semiHidden="0" w:uiPriority="60" w:unhideWhenUsed="0"/>
-    <w:lsdException w:name="Light List Accent 5" w:semiHidden="0" w:uiPriority="61" w:unhideWhenUsed="0"/>
-    <w:lsdException w:name="Light Grid Accent 5" w:semiHidden="0" w:uiPriority="62" w:unhideWhenUsed="0"/>
-    <w:lsdException w:name="Medium Shading 1 Accent 5" w:semiHidden="0" w:uiPriority="63" w:unhideWhenUsed="0"/>
-    <w:lsdException w:name="Medium Shading 2 Accent 5" w:semiHidden="0" w:uiPriority="64" w:unhideWhenUsed="0"/>
-    <w:lsdException w:name="Medium List 1 Accent 5" w:semiHidden="0" w:uiPriority="65" w:unhideWhenUsed="0"/>
-    <w:lsdException w:name="Medium List 2 Accent 5" w:semiHidden="0" w:uiPriority="66" w:unhideWhenUsed="0"/>
-    <w:lsdException w:name="Medium Grid 1 Accent 5" w:semiHidden="0" w:uiPriority="67" w:unhideWhenUsed="0"/>
-    <w:lsdException w:name="Medium Grid 2 Accent 5" w:semiHidden="0" w:uiPriority="68" w:unhideWhenUsed="0"/>
-    <w:lsdException w:name="Medium Grid 3 Accent 5" w:semiHidden="0" w:uiPriority="69" w:unhideWhenUsed="0"/>
-    <w:lsdException w:name="Dark List Accent 5" w:semiHidden="0" w:uiPriority="70" w:unhideWhenUsed="0"/>
-    <w:lsdException w:name="Colorful Shading Accent 5" w:semiHidden="0" w:uiPriority="71" w:unhideWhenUsed="0"/>
-    <w:lsdException w:name="Colorful List Accent 5" w:semiHidden="0" w:uiPriority="72" w:unhideWhenUsed="0"/>
-    <w:lsdException w:name="Colorful Grid Accent 5" w:semiHidden="0" w:uiPriority="73" w:unhideWhenUsed="0"/>
-    <w:lsdException w:name="Light Shading Accent 6" w:semiHidden="0" w:uiPriority="60" w:unhideWhenUsed="0"/>
-    <w:lsdException w:name="Light List Accent 6" w:semiHidden="0" w:uiPriority="61" w:unhideWhenUsed="0"/>
-    <w:lsdException w:name="Light Grid Accent 6" w:semiHidden="0" w:uiPriority="62" w:unhideWhenUsed="0"/>
-    <w:lsdException w:name="Medium Shading 1 Accent 6" w:semiHidden="0" w:uiPriority="63" w:unhideWhenUsed="0"/>
-    <w:lsdException w:name="Medium Shading 2 Accent 6" w:semiHidden="0" w:uiPriority="64" w:unhideWhenUsed="0"/>
-    <w:lsdException w:name="Medium List 1 Accent 6" w:semiHidden="0" w:uiPriority="65" w:unhideWhenUsed="0"/>
-    <w:lsdException w:name="Medium List 2 Accent 6" w:semiHidden="0" w:uiPriority="66" w:unhideWhenUsed="0"/>
-    <w:lsdException w:name="Medium Grid 1 Accent 6" w:semiHidden="0" w:uiPriority="67" w:unhideWhenUsed="0"/>
-    <w:lsdException w:name="Medium Grid 2 Accent 6" w:semiHidden="0" w:uiPriority="68" w:unhideWhenUsed="0"/>
-    <w:lsdException w:name="Medium Grid 3 Accent 6" w:semiHidden="0" w:uiPriority="69" w:unhideWhenUsed="0"/>
-    <w:lsdException w:name="Dark List Accent 6" w:semiHidden="0" w:uiPriority="70" w:unhideWhenUsed="0"/>
-    <w:lsdException w:name="Colorful Shading Accent 6" w:semiHidden="0" w:uiPriority="71" w:unhideWhenUsed="0"/>
-    <w:lsdException w:name="Colorful List Accent 6" w:semiHidden="0" w:uiPriority="72" w:unhideWhenUsed="0"/>
-    <w:lsdException w:name="Colorful Grid Accent 6" w:semiHidden="0" w:uiPriority="73" w:unhideWhenUsed="0"/>
-    <w:lsdException w:name="Subtle Emphasis" w:semiHidden="0" w:uiPriority="19" w:unhideWhenUsed="0" w:qFormat="1"/>
-    <w:lsdException w:name="Intense Emphasis" w:semiHidden="0" w:uiPriority="21" w:unhideWhenUsed="0" w:qFormat="1"/>
-    <w:lsdException w:name="Subtle Reference" w:semiHidden="0" w:uiPriority="31" w:unhideWhenUsed="0" w:qFormat="1"/>
-    <w:lsdException w:name="Intense Reference" w:semiHidden="0" w:uiPriority="32" w:unhideWhenUsed="0" w:qFormat="1"/>
-    <w:lsdException w:name="Book Title" w:semiHidden="0" w:uiPriority="33" w:unhideWhenUsed="0" w:qFormat="1"/>
-    <w:lsdException w:name="Bibliography" w:uiPriority="37"/>
-    <w:lsdException w:name="TOC Heading" w:uiPriority="39" w:qFormat="1"/>
-  </w:latentStyles>
-  <w:style w:type="paragraph" w:default="1" w:styleId="Normal">
-    <w:name w:val="Normal"/>
-    <w:qFormat/>
-    <w:rsid w:val="008F6E69"/>
-    <w:rPr>
-      <w:rFonts w:ascii="Cambria" w:eastAsia="Cambria" w:hAnsi="Cambria"/>
-      <w:noProof/>
-      <w:sz w:val="24"/>
-      <w:szCs w:val="24"/>
-      <w:lang w:val="es-ES_tradnl" w:eastAsia="en-US"/>
-    </w:rPr>
-  </w:style>
-  <w:style w:type="character" w:default="1" w:styleId="Fuentedeprrafopredeter">
-    <w:name w:val="Default Paragraph Font"/>
-    <w:uiPriority w:val="1"/>
-    <w:semiHidden/>
-    <w:unhideWhenUsed/>
-  </w:style>
-  <w:style w:type="table" w:default="1" w:styleId="Tablanormal">
-    <w:name w:val="Normal Table"/>
-    <w:uiPriority w:val="99"/>
-    <w:semiHidden/>
-    <w:unhideWhenUsed/>
-    <w:tblPr>
-      <w:tblInd w:w="0" w:type="dxa"/>
-      <w:tblCellMar>
-        <w:top w:w="0" w:type="dxa"/>
-        <w:left w:w="108" w:type="dxa"/>
-        <w:bottom w:w="0" w:type="dxa"/>
-        <w:right w:w="108" w:type="dxa"/>
-      </w:tblCellMar>
-    </w:tblPr>
-  </w:style>
-  <w:style w:type="numbering" w:default="1" w:styleId="Sinlista">
-    <w:name w:val="No List"/>
-    <w:uiPriority w:val="99"/>
-    <w:semiHidden/>
-    <w:unhideWhenUsed/>
-  </w:style>
-  <w:style w:type="paragraph" w:styleId="Textodeglobo">
-    <w:name w:val="Balloon Text"/>
-    <w:basedOn w:val="Normal"/>
-    <w:link w:val="TextodegloboCar"/>
-    <w:uiPriority w:val="99"/>
-    <w:semiHidden/>
-    <w:unhideWhenUsed/>
-    <w:rsid w:val="00571819"/>
-    <w:rPr>
-      <w:rFonts w:ascii="Tahoma" w:eastAsia="Calibri" w:hAnsi="Tahoma"/>
-      <w:noProof w:val="0"/>
-      <w:sz w:val="16"/>
-      <w:szCs w:val="16"/>
-      <w:lang w:val="x-none" w:eastAsia="x-none"/>
-    </w:rPr>
-  </w:style>
-  <w:style w:type="character" w:customStyle="1" w:styleId="TextodegloboCar">
-    <w:name w:val="Texto de globo Car"/>
-    <w:link w:val="Textodeglobo"/>
-    <w:uiPriority w:val="99"/>
-    <w:semiHidden/>
-    <w:rsid w:val="00571819"/>
-    <w:rPr>
-      <w:rFonts w:ascii="Tahoma" w:hAnsi="Tahoma" w:cs="Tahoma"/>
-      <w:sz w:val="16"/>
-      <w:szCs w:val="16"/>
-    </w:rPr>
-  </w:style>
-  <w:style w:type="paragraph" w:styleId="Sinespaciado">
-    <w:name w:val="No Spacing"/>
-    <w:uiPriority w:val="1"/>
-    <w:qFormat/>
-    <w:rsid w:val="008D4A53"/>
-    <w:rPr>
-      <w:sz w:val="22"/>
-      <w:szCs w:val="22"/>
-      <w:lang w:eastAsia="en-US"/>
-    </w:rPr>
-  </w:style>
-  <w:style w:type="paragraph" w:styleId="Encabezado">
-    <w:name w:val="header"/>
-    <w:basedOn w:val="Normal"/>
-    <w:link w:val="EncabezadoCar"/>
-    <w:uiPriority w:val="99"/>
-    <w:unhideWhenUsed/>
-    <w:rsid w:val="005726E6"/>
-    <w:pPr>
-      <w:tabs>
-        <w:tab w:val="center" w:pos="4419"/>
-        <w:tab w:val="right" w:pos="8838"/>
-      </w:tabs>
-    </w:pPr>
-  </w:style>
-  <w:style w:type="character" w:customStyle="1" w:styleId="EncabezadoCar">
-    <w:name w:val="Encabezado Car"/>
-    <w:basedOn w:val="Fuentedeprrafopredeter"/>
-    <w:link w:val="Encabezado"/>
-    <w:uiPriority w:val="99"/>
-    <w:rsid w:val="005726E6"/>
-  </w:style>
-  <w:style w:type="paragraph" w:styleId="Piedepgina">
-    <w:name w:val="footer"/>
-    <w:basedOn w:val="Normal"/>
-    <w:link w:val="PiedepginaCar"/>
-    <w:uiPriority w:val="99"/>
-    <w:unhideWhenUsed/>
-    <w:rsid w:val="005726E6"/>
-    <w:pPr>
-      <w:tabs>
-        <w:tab w:val="center" w:pos="4419"/>
-        <w:tab w:val="right" w:pos="8838"/>
-      </w:tabs>
-    </w:pPr>
-  </w:style>
-  <w:style w:type="character" w:customStyle="1" w:styleId="PiedepginaCar">
-    <w:name w:val="Pie de página Car"/>
-    <w:basedOn w:val="Fuentedeprrafopredeter"/>
-    <w:link w:val="Piedepgina"/>
-    <w:uiPriority w:val="99"/>
-    <w:rsid w:val="005726E6"/>
-  </w:style>
-  <w:style w:type="paragraph" w:styleId="Prrafodelista">
-    <w:name w:val="List Paragraph"/>
-    <w:basedOn w:val="Normal"/>
-    <w:uiPriority w:val="34"/>
-    <w:qFormat/>
-    <w:rsid w:val="008F6E69"/>
-    <w:pPr>
-      <w:ind w:left="720"/>
-      <w:contextualSpacing/>
-    </w:pPr>
-  </w:style>
-  <w:style w:type="table" w:styleId="Tablaconcuadrcula">
-    <w:name w:val="Table Grid"/>
-    <w:basedOn w:val="Tablanormal"/>
-    <w:uiPriority w:val="59"/>
-    <w:rsid w:val="00921FF3"/>
-    <w:tblPr>
-      <w:tblInd w:w="0" w:type="dxa"/>
-      <w:tblBorders>
-        <w:top w:val="single" w:sz="4" w:space="0" w:color="auto"/>
-        <w:left w:val="single" w:sz="4" w:space="0" w:color="auto"/>
-        <w:bottom w:val="single" w:sz="4" w:space="0" w:color="auto"/>
-        <w:right w:val="single" w:sz="4" w:space="0" w:color="auto"/>
-        <w:insideH w:val="single" w:sz="4" w:space="0" w:color="auto"/>
-        <w:insideV w:val="single" w:sz="4" w:space="0" w:color="auto"/>
-      </w:tblBorders>
-      <w:tblCellMar>
-        <w:top w:w="0" w:type="dxa"/>
-        <w:left w:w="108" w:type="dxa"/>
-        <w:bottom w:w="0" w:type="dxa"/>
-        <w:right w:w="108" w:type="dxa"/>
-      </w:tblCellMar>
-    </w:tblPr>
-  </w:style>
-  <w:style w:type="table" w:styleId="Listaclara-nfasis3">
-    <w:name w:val="Light List Accent 3"/>
-    <w:basedOn w:val="Tablanormal"/>
-    <w:uiPriority w:val="61"/>
-    <w:rsid w:val="00921FF3"/>
-    <w:tblPr>
-      <w:tblStyleRowBandSize w:val="1"/>
-      <w:tblStyleColBandSize w:val="1"/>
-      <w:tblInd w:w="0" w:type="dxa"/>
-      <w:tblBorders>
-        <w:top w:val="single" w:sz="8" w:space="0" w:color="9BBB59"/>
-        <w:left w:val="single" w:sz="8" w:space="0" w:color="9BBB59"/>
-        <w:bottom w:val="single" w:sz="8" w:space="0" w:color="9BBB59"/>
-        <w:right w:val="single" w:sz="8" w:space="0" w:color="9BBB59"/>
-      </w:tblBorders>
-      <w:tblCellMar>
-        <w:top w:w="0" w:type="dxa"/>
-        <w:left w:w="108" w:type="dxa"/>
-        <w:bottom w:w="0" w:type="dxa"/>
-        <w:right w:w="108" w:type="dxa"/>
-      </w:tblCellMar>
-    </w:tblPr>
-    <w:tblStylePr w:type="firstRow">
-      <w:pPr>
-        <w:spacing w:before="0" w:after="0" w:line="240" w:lineRule="auto"/>
-      </w:pPr>
-      <w:rPr>
-        <w:b/>
-        <w:bCs/>
-        <w:color w:val="FFFFFF"/>
-      </w:rPr>
-      <w:tblPr/>
-      <w:tcPr>
-        <w:shd w:val="clear" w:color="auto" w:fill="9BBB59"/>
-      </w:tcPr>
-    </w:tblStylePr>
-    <w:tblStylePr w:type="lastRow">
-      <w:pPr>
-        <w:spacing w:before="0" w:after="0" w:line="240" w:lineRule="auto"/>
-      </w:pPr>
-      <w:rPr>
-        <w:b/>
-        <w:bCs/>
-      </w:rPr>
-      <w:tblPr/>
-      <w:tcPr>
-        <w:tcBorders>
-          <w:top w:val="double" w:sz="6" w:space="0" w:color="9BBB59"/>
-          <w:left w:val="single" w:sz="8" w:space="0" w:color="9BBB59"/>
-          <w:bottom w:val="single" w:sz="8" w:space="0" w:color="9BBB59"/>
-          <w:right w:val="single" w:sz="8" w:space="0" w:color="9BBB59"/>
-        </w:tcBorders>
-      </w:tcPr>
-    </w:tblStylePr>
-    <w:tblStylePr w:type="firstCol">
-      <w:rPr>
-        <w:b/>
-        <w:bCs/>
-      </w:rPr>
-    </w:tblStylePr>
-    <w:tblStylePr w:type="lastCol">
-      <w:rPr>
-        <w:b/>
-        <w:bCs/>
-      </w:rPr>
-    </w:tblStylePr>
-    <w:tblStylePr w:type="band1Vert">
-      <w:tblPr/>
-      <w:tcPr>
-        <w:tcBorders>
-          <w:top w:val="single" w:sz="8" w:space="0" w:color="9BBB59"/>
-          <w:left w:val="single" w:sz="8" w:space="0" w:color="9BBB59"/>
-          <w:bottom w:val="single" w:sz="8" w:space="0" w:color="9BBB59"/>
-          <w:right w:val="single" w:sz="8" w:space="0" w:color="9BBB59"/>
-        </w:tcBorders>
-      </w:tcPr>
-    </w:tblStylePr>
-    <w:tblStylePr w:type="band1Horz">
-      <w:tblPr/>
-      <w:tcPr>
-        <w:tcBorders>
-          <w:top w:val="single" w:sz="8" w:space="0" w:color="9BBB59"/>
-          <w:left w:val="single" w:sz="8" w:space="0" w:color="9BBB59"/>
-          <w:bottom w:val="single" w:sz="8" w:space="0" w:color="9BBB59"/>
-          <w:right w:val="single" w:sz="8" w:space="0" w:color="9BBB59"/>
-        </w:tcBorders>
-      </w:tcPr>
-    </w:tblStylePr>
-  </w:style>
-  <w:style w:type="table" w:styleId="Cuadrculaclara-nfasis3">
-    <w:name w:val="Light Grid Accent 3"/>
-    <w:basedOn w:val="Tablanormal"/>
-    <w:uiPriority w:val="62"/>
-    <w:rsid w:val="00921FF3"/>
-    <w:tblPr>
-      <w:tblStyleRowBandSize w:val="1"/>
-      <w:tblStyleColBandSize w:val="1"/>
-      <w:tblInd w:w="0" w:type="dxa"/>
-      <w:tblBorders>
-        <w:top w:val="single" w:sz="8" w:space="0" w:color="9BBB59"/>
-        <w:left w:val="single" w:sz="8" w:space="0" w:color="9BBB59"/>
-        <w:bottom w:val="single" w:sz="8" w:space="0" w:color="9BBB59"/>
-        <w:right w:val="single" w:sz="8" w:space="0" w:color="9BBB59"/>
-        <w:insideH w:val="single" w:sz="8" w:space="0" w:color="9BBB59"/>
-        <w:insideV w:val="single" w:sz="8" w:space="0" w:color="9BBB59"/>
-      </w:tblBorders>
-      <w:tblCellMar>
-        <w:top w:w="0" w:type="dxa"/>
-        <w:left w:w="108" w:type="dxa"/>
-        <w:bottom w:w="0" w:type="dxa"/>
-        <w:right w:w="108" w:type="dxa"/>
-      </w:tblCellMar>
-    </w:tblPr>
-    <w:tblStylePr w:type="firstRow">
-      <w:pPr>
-        <w:spacing w:before="0" w:after="0" w:line="240" w:lineRule="auto"/>
-      </w:pPr>
-      <w:rPr>
-        <w:rFonts w:ascii="DengXian" w:eastAsia="Times New Roman" w:hAnsi="DengXian" w:cs="Times New Roman"/>
-        <w:b/>
-        <w:bCs/>
-      </w:rPr>
-      <w:tblPr/>
-      <w:tcPr>
-        <w:tcBorders>
-          <w:top w:val="single" w:sz="8" w:space="0" w:color="9BBB59"/>
-          <w:left w:val="single" w:sz="8" w:space="0" w:color="9BBB59"/>
-          <w:bottom w:val="single" w:sz="18" w:space="0" w:color="9BBB59"/>
-          <w:right w:val="single" w:sz="8" w:space="0" w:color="9BBB59"/>
-          <w:insideH w:val="nil"/>
-          <w:insideV w:val="single" w:sz="8" w:space="0" w:color="9BBB59"/>
-        </w:tcBorders>
-      </w:tcPr>
-    </w:tblStylePr>
-    <w:tblStylePr w:type="lastRow">
-      <w:pPr>
-        <w:spacing w:before="0" w:after="0" w:line="240" w:lineRule="auto"/>
-      </w:pPr>
-      <w:rPr>
-        <w:rFonts w:ascii="DengXian" w:eastAsia="Times New Roman" w:hAnsi="DengXian" w:cs="Times New Roman"/>
-        <w:b/>
-        <w:bCs/>
-      </w:rPr>
-      <w:tblPr/>
-      <w:tcPr>
-        <w:tcBorders>
-          <w:top w:val="double" w:sz="6" w:space="0" w:color="9BBB59"/>
-          <w:left w:val="single" w:sz="8" w:space="0" w:color="9BBB59"/>
-          <w:bottom w:val="single" w:sz="8" w:space="0" w:color="9BBB59"/>
-          <w:right w:val="single" w:sz="8" w:space="0" w:color="9BBB59"/>
-          <w:insideH w:val="nil"/>
-          <w:insideV w:val="single" w:sz="8" w:space="0" w:color="9BBB59"/>
-        </w:tcBorders>
-      </w:tcPr>
-    </w:tblStylePr>
-    <w:tblStylePr w:type="firstCol">
-      <w:rPr>
-        <w:rFonts w:ascii="DengXian" w:eastAsia="Times New Roman" w:hAnsi="DengXian" w:cs="Times New Roman"/>
-        <w:b/>
-        <w:bCs/>
-      </w:rPr>
-    </w:tblStylePr>
-    <w:tblStylePr w:type="lastCol">
-      <w:rPr>
-        <w:rFonts w:ascii="DengXian" w:eastAsia="Times New Roman" w:hAnsi="DengXian" w:cs="Times New Roman"/>
-        <w:b/>
-        <w:bCs/>
-      </w:rPr>
-      <w:tblPr/>
-      <w:tcPr>
-        <w:tcBorders>
-          <w:top w:val="single" w:sz="8" w:space="0" w:color="9BBB59"/>
-          <w:left w:val="single" w:sz="8" w:space="0" w:color="9BBB59"/>
-          <w:bottom w:val="single" w:sz="8" w:space="0" w:color="9BBB59"/>
-          <w:right w:val="single" w:sz="8" w:space="0" w:color="9BBB59"/>
-        </w:tcBorders>
-      </w:tcPr>
-    </w:tblStylePr>
-    <w:tblStylePr w:type="band1Vert">
-      <w:tblPr/>
-      <w:tcPr>
-        <w:tcBorders>
-          <w:top w:val="single" w:sz="8" w:space="0" w:color="9BBB59"/>
-          <w:left w:val="single" w:sz="8" w:space="0" w:color="9BBB59"/>
-          <w:bottom w:val="single" w:sz="8" w:space="0" w:color="9BBB59"/>
-          <w:right w:val="single" w:sz="8" w:space="0" w:color="9BBB59"/>
-        </w:tcBorders>
-        <w:shd w:val="clear" w:color="auto" w:fill="E6EED5"/>
-      </w:tcPr>
-    </w:tblStylePr>
-    <w:tblStylePr w:type="band1Horz">
-      <w:tblPr/>
-      <w:tcPr>
-        <w:tcBorders>
-          <w:top w:val="single" w:sz="8" w:space="0" w:color="9BBB59"/>
-          <w:left w:val="single" w:sz="8" w:space="0" w:color="9BBB59"/>
-          <w:bottom w:val="single" w:sz="8" w:space="0" w:color="9BBB59"/>
-          <w:right w:val="single" w:sz="8" w:space="0" w:color="9BBB59"/>
-          <w:insideV w:val="single" w:sz="8" w:space="0" w:color="9BBB59"/>
-        </w:tcBorders>
-        <w:shd w:val="clear" w:color="auto" w:fill="E6EED5"/>
-      </w:tcPr>
-    </w:tblStylePr>
-    <w:tblStylePr w:type="band2Horz">
-      <w:tblPr/>
-      <w:tcPr>
-        <w:tcBorders>
-          <w:top w:val="single" w:sz="8" w:space="0" w:color="9BBB59"/>
-          <w:left w:val="single" w:sz="8" w:space="0" w:color="9BBB59"/>
-          <w:bottom w:val="single" w:sz="8" w:space="0" w:color="9BBB59"/>
-          <w:right w:val="single" w:sz="8" w:space="0" w:color="9BBB59"/>
-          <w:insideV w:val="single" w:sz="8" w:space="0" w:color="9BBB59"/>
-        </w:tcBorders>
-      </w:tcPr>
-    </w:tblStylePr>
-  </w:style>
-  <w:style w:type="paragraph" w:styleId="NormalWeb">
-    <w:name w:val="Normal (Web)"/>
-    <w:basedOn w:val="Normal"/>
-    <w:uiPriority w:val="99"/>
-    <w:unhideWhenUsed/>
-    <w:rsid w:val="00275CDD"/>
-    <w:pPr>
-      <w:spacing w:before="100" w:beforeAutospacing="1" w:after="100" w:afterAutospacing="1"/>
-    </w:pPr>
-    <w:rPr>
-      <w:rFonts w:ascii="Times New Roman" w:eastAsia="Times New Roman" w:hAnsi="Times New Roman"/>
-      <w:noProof w:val="0"/>
-      <w:lang w:val="es-MX" w:eastAsia="es-MX"/>
-    </w:rPr>
-  </w:style>
-  <w:style w:type="character" w:styleId="Textoennegrita">
-    <w:name w:val="Strong"/>
-    <w:uiPriority w:val="22"/>
-    <w:qFormat/>
-    <w:rsid w:val="00275CDD"/>
-    <w:rPr>
-      <w:b/>
-      <w:bCs/>
-    </w:rPr>
-  </w:style>
-  <w:style w:type="character" w:styleId="nfasis">
-    <w:name w:val="Emphasis"/>
-    <w:uiPriority w:val="20"/>
-    <w:qFormat/>
-    <w:rsid w:val="00275CDD"/>
-    <w:rPr>
-      <w:i/>
-      <w:iCs/>
-    </w:rPr>
-  </w:style>
-  <w:style w:type="table" w:styleId="Sombreadomedio1-nfasis3">
-    <w:name w:val="Medium Shading 1 Accent 3"/>
-    <w:basedOn w:val="Tablanormal"/>
-    <w:uiPriority w:val="63"/>
-    <w:rsid w:val="00984AA1"/>
-    <w:tblPr>
-      <w:tblStyleRowBandSize w:val="1"/>
-      <w:tblStyleColBandSize w:val="1"/>
-      <w:tblInd w:w="0" w:type="dxa"/>
-      <w:tblBorders>
-        <w:top w:val="single" w:sz="8" w:space="0" w:color="B3CC82"/>
-        <w:left w:val="single" w:sz="8" w:space="0" w:color="B3CC82"/>
-        <w:bottom w:val="single" w:sz="8" w:space="0" w:color="B3CC82"/>
-        <w:right w:val="single" w:sz="8" w:space="0" w:color="B3CC82"/>
-        <w:insideH w:val="single" w:sz="8" w:space="0" w:color="B3CC82"/>
-      </w:tblBorders>
-      <w:tblCellMar>
-        <w:top w:w="0" w:type="dxa"/>
-        <w:left w:w="108" w:type="dxa"/>
-        <w:bottom w:w="0" w:type="dxa"/>
-        <w:right w:w="108" w:type="dxa"/>
-      </w:tblCellMar>
-    </w:tblPr>
-    <w:tblStylePr w:type="firstRow">
-      <w:pPr>
-        <w:spacing w:before="0" w:after="0" w:line="240" w:lineRule="auto"/>
-      </w:pPr>
-      <w:rPr>
-        <w:b/>
-        <w:bCs/>
-        <w:color w:val="FFFFFF"/>
-      </w:rPr>
-      <w:tblPr/>
-      <w:tcPr>
-        <w:tcBorders>
-          <w:top w:val="single" w:sz="8" w:space="0" w:color="B3CC82"/>
-          <w:left w:val="single" w:sz="8" w:space="0" w:color="B3CC82"/>
-          <w:bottom w:val="single" w:sz="8" w:space="0" w:color="B3CC82"/>
-          <w:right w:val="single" w:sz="8" w:space="0" w:color="B3CC82"/>
-          <w:insideH w:val="nil"/>
-          <w:insideV w:val="nil"/>
-        </w:tcBorders>
-        <w:shd w:val="clear" w:color="auto" w:fill="9BBB59"/>
-      </w:tcPr>
-    </w:tblStylePr>
-    <w:tblStylePr w:type="lastRow">
-      <w:pPr>
-        <w:spacing w:before="0" w:after="0" w:line="240" w:lineRule="auto"/>
-      </w:pPr>
-      <w:rPr>
-        <w:b/>
-        <w:bCs/>
-      </w:rPr>
-      <w:tblPr/>
-      <w:tcPr>
-        <w:tcBorders>
-          <w:top w:val="double" w:sz="6" w:space="0" w:color="B3CC82"/>
-          <w:left w:val="single" w:sz="8" w:space="0" w:color="B3CC82"/>
-          <w:bottom w:val="single" w:sz="8" w:space="0" w:color="B3CC82"/>
-          <w:right w:val="single" w:sz="8" w:space="0" w:color="B3CC82"/>
-          <w:insideH w:val="nil"/>
-          <w:insideV w:val="nil"/>
-        </w:tcBorders>
-      </w:tcPr>
-    </w:tblStylePr>
-    <w:tblStylePr w:type="firstCol">
-      <w:rPr>
-        <w:b/>
-        <w:bCs/>
-      </w:rPr>
-    </w:tblStylePr>
-    <w:tblStylePr w:type="lastCol">
-      <w:rPr>
-        <w:b/>
-        <w:bCs/>
-      </w:rPr>
-    </w:tblStylePr>
-    <w:tblStylePr w:type="band1Vert">
-      <w:tblPr/>
-      <w:tcPr>
-        <w:shd w:val="clear" w:color="auto" w:fill="E6EED5"/>
-      </w:tcPr>
-    </w:tblStylePr>
-    <w:tblStylePr w:type="band1Horz">
-      <w:tblPr/>
-      <w:tcPr>
-        <w:tcBorders>
-          <w:insideH w:val="nil"/>
-          <w:insideV w:val="nil"/>
-        </w:tcBorders>
-        <w:shd w:val="clear" w:color="auto" w:fill="E6EED5"/>
-      </w:tcPr>
-    </w:tblStylePr>
-    <w:tblStylePr w:type="band2Horz">
-      <w:tblPr/>
-      <w:tcPr>
-        <w:tcBorders>
-          <w:insideH w:val="nil"/>
-          <w:insideV w:val="nil"/>
-        </w:tcBorders>
-      </w:tcPr>
-    </w:tblStylePr>
-  </w:style>
-  <w:style w:type="character" w:styleId="Hipervnculo">
-    <w:name w:val="Hyperlink"/>
-    <w:uiPriority w:val="99"/>
-    <w:unhideWhenUsed/>
-    <w:rsid w:val="00984780"/>
-    <w:rPr>
-      <w:color w:val="0000FF"/>
-      <w:u w:val="single"/>
-    </w:rPr>
-  </w:style>
-  <w:style w:type="character" w:styleId="Hipervnculovisitado">
-    <w:name w:val="FollowedHyperlink"/>
-    <w:uiPriority w:val="99"/>
-    <w:semiHidden/>
-    <w:unhideWhenUsed/>
-    <w:rsid w:val="00984780"/>
-    <w:rPr>
-      <w:color w:val="800080"/>
-      <w:u w:val="single"/>
-    </w:rPr>
-  </w:style>
-  <w:style w:type="character" w:customStyle="1" w:styleId="apple-converted-space">
-    <w:name w:val="apple-converted-space"/>
-    <w:basedOn w:val="Fuentedeprrafopredeter"/>
-    <w:rsid w:val="0061439E"/>
-  </w:style>
-  <w:style w:type="character" w:styleId="Refdecomentario">
-    <w:name w:val="annotation reference"/>
-    <w:uiPriority w:val="99"/>
-    <w:semiHidden/>
-    <w:unhideWhenUsed/>
-    <w:rsid w:val="00FD5505"/>
-    <w:rPr>
-      <w:sz w:val="16"/>
-      <w:szCs w:val="16"/>
-    </w:rPr>
-  </w:style>
-  <w:style w:type="paragraph" w:styleId="Textocomentario">
-    <w:name w:val="annotation text"/>
-    <w:basedOn w:val="Normal"/>
-    <w:link w:val="TextocomentarioCar"/>
-    <w:uiPriority w:val="99"/>
-    <w:semiHidden/>
-    <w:unhideWhenUsed/>
-    <w:rsid w:val="00FD5505"/>
-    <w:rPr>
-      <w:sz w:val="20"/>
-      <w:szCs w:val="20"/>
-    </w:rPr>
-  </w:style>
-  <w:style w:type="character" w:customStyle="1" w:styleId="TextocomentarioCar">
-    <w:name w:val="Texto comentario Car"/>
-    <w:link w:val="Textocomentario"/>
-    <w:uiPriority w:val="99"/>
-    <w:semiHidden/>
-    <w:rsid w:val="00FD5505"/>
-    <w:rPr>
-      <w:rFonts w:ascii="Cambria" w:eastAsia="Cambria" w:hAnsi="Cambria"/>
-      <w:noProof/>
-      <w:lang w:val="es-ES_tradnl" w:eastAsia="en-US"/>
-    </w:rPr>
-  </w:style>
-  <w:style w:type="paragraph" w:styleId="Asuntodelcomentario">
-    <w:name w:val="annotation subject"/>
-    <w:basedOn w:val="Textocomentario"/>
-    <w:next w:val="Textocomentario"/>
-    <w:link w:val="AsuntodelcomentarioCar"/>
-    <w:uiPriority w:val="99"/>
-    <w:semiHidden/>
-    <w:unhideWhenUsed/>
-    <w:rsid w:val="00FD5505"/>
-    <w:rPr>
-      <w:b/>
-      <w:bCs/>
-    </w:rPr>
-  </w:style>
-  <w:style w:type="character" w:customStyle="1" w:styleId="AsuntodelcomentarioCar">
-    <w:name w:val="Asunto del comentario Car"/>
-    <w:link w:val="Asuntodelcomentario"/>
-    <w:uiPriority w:val="99"/>
-    <w:semiHidden/>
-    <w:rsid w:val="00FD5505"/>
-    <w:rPr>
-      <w:rFonts w:ascii="Cambria" w:eastAsia="Cambria" w:hAnsi="Cambria"/>
-      <w:b/>
-      <w:bCs/>
-      <w:noProof/>
-      <w:lang w:val="es-ES_tradnl" w:eastAsia="en-US"/>
-    </w:rPr>
-  </w:style>
-  <w:style w:type="table" w:styleId="Cuadrculaclara-nfasis5">
-    <w:name w:val="Light Grid Accent 5"/>
-    <w:basedOn w:val="Tablanormal"/>
-    <w:uiPriority w:val="62"/>
-    <w:rsid w:val="00BE60F8"/>
-    <w:rPr>
-      <w:sz w:val="22"/>
-      <w:szCs w:val="22"/>
-      <w:lang w:eastAsia="en-US"/>
-    </w:rPr>
-    <w:tblPr>
-      <w:tblStyleRowBandSize w:val="1"/>
-      <w:tblStyleColBandSize w:val="1"/>
-      <w:tblInd w:w="0" w:type="dxa"/>
-      <w:tblBorders>
-        <w:top w:val="single" w:sz="8" w:space="0" w:color="4BACC6"/>
-        <w:left w:val="single" w:sz="8" w:space="0" w:color="4BACC6"/>
-        <w:bottom w:val="single" w:sz="8" w:space="0" w:color="4BACC6"/>
-        <w:right w:val="single" w:sz="8" w:space="0" w:color="4BACC6"/>
-        <w:insideH w:val="single" w:sz="8" w:space="0" w:color="4BACC6"/>
-        <w:insideV w:val="single" w:sz="8" w:space="0" w:color="4BACC6"/>
-      </w:tblBorders>
-      <w:tblCellMar>
-        <w:top w:w="0" w:type="dxa"/>
-        <w:left w:w="108" w:type="dxa"/>
-        <w:bottom w:w="0" w:type="dxa"/>
-        <w:right w:w="108" w:type="dxa"/>
-      </w:tblCellMar>
-    </w:tblPr>
-    <w:tblStylePr w:type="firstRow">
-      <w:pPr>
-        <w:spacing w:before="0" w:after="0" w:line="240" w:lineRule="auto"/>
-      </w:pPr>
-      <w:rPr>
-        <w:rFonts w:ascii="DengXian" w:eastAsia="Times New Roman" w:hAnsi="DengXian" w:cs="Times New Roman"/>
-        <w:b/>
-        <w:bCs/>
-      </w:rPr>
-      <w:tblPr/>
-      <w:tcPr>
-        <w:tcBorders>
-          <w:top w:val="single" w:sz="8" w:space="0" w:color="4BACC6"/>
-          <w:left w:val="single" w:sz="8" w:space="0" w:color="4BACC6"/>
-          <w:bottom w:val="single" w:sz="18" w:space="0" w:color="4BACC6"/>
-          <w:right w:val="single" w:sz="8" w:space="0" w:color="4BACC6"/>
-          <w:insideH w:val="nil"/>
-          <w:insideV w:val="single" w:sz="8" w:space="0" w:color="4BACC6"/>
-        </w:tcBorders>
-      </w:tcPr>
-    </w:tblStylePr>
-    <w:tblStylePr w:type="lastRow">
-      <w:pPr>
-        <w:spacing w:before="0" w:after="0" w:line="240" w:lineRule="auto"/>
-      </w:pPr>
-      <w:rPr>
-        <w:rFonts w:ascii="DengXian" w:eastAsia="Times New Roman" w:hAnsi="DengXian" w:cs="Times New Roman"/>
-        <w:b/>
-        <w:bCs/>
-      </w:rPr>
-      <w:tblPr/>
-      <w:tcPr>
-        <w:tcBorders>
-          <w:top w:val="double" w:sz="6" w:space="0" w:color="4BACC6"/>
-          <w:left w:val="single" w:sz="8" w:space="0" w:color="4BACC6"/>
-          <w:bottom w:val="single" w:sz="8" w:space="0" w:color="4BACC6"/>
-          <w:right w:val="single" w:sz="8" w:space="0" w:color="4BACC6"/>
-          <w:insideH w:val="nil"/>
-          <w:insideV w:val="single" w:sz="8" w:space="0" w:color="4BACC6"/>
-        </w:tcBorders>
-      </w:tcPr>
-    </w:tblStylePr>
-    <w:tblStylePr w:type="firstCol">
-      <w:rPr>
-        <w:rFonts w:ascii="DengXian" w:eastAsia="Times New Roman" w:hAnsi="DengXian" w:cs="Times New Roman"/>
-        <w:b/>
-        <w:bCs/>
-      </w:rPr>
-    </w:tblStylePr>
-    <w:tblStylePr w:type="lastCol">
-      <w:rPr>
-        <w:rFonts w:ascii="DengXian" w:eastAsia="Times New Roman" w:hAnsi="DengXian" w:cs="Times New Roman"/>
-        <w:b/>
-        <w:bCs/>
-      </w:rPr>
-      <w:tblPr/>
-      <w:tcPr>
-        <w:tcBorders>
-          <w:top w:val="single" w:sz="8" w:space="0" w:color="4BACC6"/>
-          <w:left w:val="single" w:sz="8" w:space="0" w:color="4BACC6"/>
-          <w:bottom w:val="single" w:sz="8" w:space="0" w:color="4BACC6"/>
-          <w:right w:val="single" w:sz="8" w:space="0" w:color="4BACC6"/>
-        </w:tcBorders>
-      </w:tcPr>
-    </w:tblStylePr>
-    <w:tblStylePr w:type="band1Vert">
-      <w:tblPr/>
-      <w:tcPr>
-        <w:tcBorders>
-          <w:top w:val="single" w:sz="8" w:space="0" w:color="4BACC6"/>
-          <w:left w:val="single" w:sz="8" w:space="0" w:color="4BACC6"/>
-          <w:bottom w:val="single" w:sz="8" w:space="0" w:color="4BACC6"/>
-          <w:right w:val="single" w:sz="8" w:space="0" w:color="4BACC6"/>
-        </w:tcBorders>
-        <w:shd w:val="clear" w:color="auto" w:fill="D2EAF1"/>
-      </w:tcPr>
-    </w:tblStylePr>
-    <w:tblStylePr w:type="band1Horz">
-      <w:tblPr/>
-      <w:tcPr>
-        <w:tcBorders>
-          <w:top w:val="single" w:sz="8" w:space="0" w:color="4BACC6"/>
-          <w:left w:val="single" w:sz="8" w:space="0" w:color="4BACC6"/>
-          <w:bottom w:val="single" w:sz="8" w:space="0" w:color="4BACC6"/>
-          <w:right w:val="single" w:sz="8" w:space="0" w:color="4BACC6"/>
-          <w:insideV w:val="single" w:sz="8" w:space="0" w:color="4BACC6"/>
-        </w:tcBorders>
-        <w:shd w:val="clear" w:color="auto" w:fill="D2EAF1"/>
-      </w:tcPr>
-    </w:tblStylePr>
-    <w:tblStylePr w:type="band2Horz">
-      <w:tblPr/>
-      <w:tcPr>
-        <w:tcBorders>
-          <w:top w:val="single" w:sz="8" w:space="0" w:color="4BACC6"/>
-          <w:left w:val="single" w:sz="8" w:space="0" w:color="4BACC6"/>
-          <w:bottom w:val="single" w:sz="8" w:space="0" w:color="4BACC6"/>
-          <w:right w:val="single" w:sz="8" w:space="0" w:color="4BACC6"/>
-          <w:insideV w:val="single" w:sz="8" w:space="0" w:color="4BACC6"/>
-        </w:tcBorders>
-      </w:tcPr>
-    </w:tblStylePr>
-  </w:style>
-  <w:style w:type="table" w:customStyle="1" w:styleId="Tabladecuadrcula2-nfasis51">
-    <w:name w:val="Tabla de cuadrícula 2 - Énfasis 51"/>
-    <w:basedOn w:val="Tablanormal"/>
-    <w:uiPriority w:val="47"/>
-    <w:rsid w:val="00620F90"/>
-    <w:tblPr>
-      <w:tblStyleRowBandSize w:val="1"/>
-      <w:tblStyleColBandSize w:val="1"/>
-      <w:tblInd w:w="0" w:type="dxa"/>
-      <w:tblBorders>
-        <w:top w:val="single" w:sz="2" w:space="0" w:color="8EAADB"/>
-        <w:bottom w:val="single" w:sz="2" w:space="0" w:color="8EAADB"/>
-        <w:insideH w:val="single" w:sz="2" w:space="0" w:color="8EAADB"/>
-        <w:insideV w:val="single" w:sz="2" w:space="0" w:color="8EAADB"/>
-      </w:tblBorders>
-      <w:tblCellMar>
-        <w:top w:w="0" w:type="dxa"/>
-        <w:left w:w="108" w:type="dxa"/>
-        <w:bottom w:w="0" w:type="dxa"/>
-        <w:right w:w="108" w:type="dxa"/>
-      </w:tblCellMar>
-    </w:tblPr>
-    <w:tblStylePr w:type="firstRow">
-      <w:rPr>
-        <w:b/>
-        <w:bCs/>
-      </w:rPr>
-      <w:tblPr/>
-      <w:tcPr>
-        <w:tcBorders>
-          <w:top w:val="nil"/>
-          <w:bottom w:val="single" w:sz="12" w:space="0" w:color="8EAADB"/>
-          <w:insideH w:val="nil"/>
-          <w:insideV w:val="nil"/>
-        </w:tcBorders>
-        <w:shd w:val="clear" w:color="auto" w:fill="FFFFFF"/>
-      </w:tcPr>
-    </w:tblStylePr>
-    <w:tblStylePr w:type="lastRow">
-      <w:rPr>
-        <w:b/>
-        <w:bCs/>
-      </w:rPr>
-      <w:tblPr/>
-      <w:tcPr>
-        <w:tcBorders>
-          <w:top w:val="double" w:sz="2" w:space="0" w:color="8EAADB"/>
-          <w:bottom w:val="nil"/>
-          <w:insideH w:val="nil"/>
-          <w:insideV w:val="nil"/>
-        </w:tcBorders>
-        <w:shd w:val="clear" w:color="auto" w:fill="FFFFFF"/>
-      </w:tcPr>
-    </w:tblStylePr>
-    <w:tblStylePr w:type="firstCol">
-      <w:rPr>
-        <w:b/>
-        <w:bCs/>
-      </w:rPr>
-    </w:tblStylePr>
-    <w:tblStylePr w:type="lastCol">
-      <w:rPr>
-        <w:b/>
-        <w:bCs/>
-      </w:rPr>
-    </w:tblStylePr>
-    <w:tblStylePr w:type="band1Vert">
-      <w:tblPr/>
-      <w:tcPr>
-        <w:shd w:val="clear" w:color="auto" w:fill="D9E2F3"/>
-      </w:tcPr>
-    </w:tblStylePr>
-    <w:tblStylePr w:type="band1Horz">
-      <w:tblPr/>
-      <w:tcPr>
-        <w:shd w:val="clear" w:color="auto" w:fill="D9E2F3"/>
-      </w:tcPr>
-    </w:tblStylePr>
-  </w:style>
-  <w:style w:type="table" w:customStyle="1" w:styleId="Tabladecuadrcula4-nfasis11">
-    <w:name w:val="Tabla de cuadrícula 4 - Énfasis 11"/>
-    <w:basedOn w:val="Tablanormal"/>
-    <w:uiPriority w:val="49"/>
-    <w:rsid w:val="00620F90"/>
-    <w:tblPr>
-      <w:tblStyleRowBandSize w:val="1"/>
-      <w:tblStyleColBandSize w:val="1"/>
-      <w:tblInd w:w="0" w:type="dxa"/>
-      <w:tblBorders>
-        <w:top w:val="single" w:sz="4" w:space="0" w:color="9CC2E5"/>
-        <w:left w:val="single" w:sz="4" w:space="0" w:color="9CC2E5"/>
-        <w:bottom w:val="single" w:sz="4" w:space="0" w:color="9CC2E5"/>
-        <w:right w:val="single" w:sz="4" w:space="0" w:color="9CC2E5"/>
-        <w:insideH w:val="single" w:sz="4" w:space="0" w:color="9CC2E5"/>
-        <w:insideV w:val="single" w:sz="4" w:space="0" w:color="9CC2E5"/>
-      </w:tblBorders>
-      <w:tblCellMar>
-        <w:top w:w="0" w:type="dxa"/>
-        <w:left w:w="108" w:type="dxa"/>
-        <w:bottom w:w="0" w:type="dxa"/>
-        <w:right w:w="108" w:type="dxa"/>
-      </w:tblCellMar>
-    </w:tblPr>
-    <w:tblStylePr w:type="firstRow">
-      <w:rPr>
-        <w:b/>
-        <w:bCs/>
-        <w:color w:val="FFFFFF"/>
-      </w:rPr>
-      <w:tblPr/>
-      <w:tcPr>
-        <w:tcBorders>
-          <w:top w:val="single" w:sz="4" w:space="0" w:color="5B9BD5"/>
-          <w:left w:val="single" w:sz="4" w:space="0" w:color="5B9BD5"/>
-          <w:bottom w:val="single" w:sz="4" w:space="0" w:color="5B9BD5"/>
-          <w:right w:val="single" w:sz="4" w:space="0" w:color="5B9BD5"/>
-          <w:insideH w:val="nil"/>
-          <w:insideV w:val="nil"/>
-        </w:tcBorders>
-        <w:shd w:val="clear" w:color="auto" w:fill="5B9BD5"/>
-      </w:tcPr>
-    </w:tblStylePr>
-    <w:tblStylePr w:type="lastRow">
-      <w:rPr>
-        <w:b/>
-        <w:bCs/>
-      </w:rPr>
-      <w:tblPr/>
-      <w:tcPr>
-        <w:tcBorders>
-          <w:top w:val="double" w:sz="4" w:space="0" w:color="5B9BD5"/>
-        </w:tcBorders>
-      </w:tcPr>
-    </w:tblStylePr>
-    <w:tblStylePr w:type="firstCol">
-      <w:rPr>
-        <w:b/>
-        <w:bCs/>
-      </w:rPr>
-    </w:tblStylePr>
-    <w:tblStylePr w:type="lastCol">
-      <w:rPr>
-        <w:b/>
-        <w:bCs/>
-      </w:rPr>
-    </w:tblStylePr>
-    <w:tblStylePr w:type="band1Vert">
-      <w:tblPr/>
-      <w:tcPr>
-        <w:shd w:val="clear" w:color="auto" w:fill="DEEAF6"/>
-      </w:tcPr>
-    </w:tblStylePr>
-    <w:tblStylePr w:type="band1Horz">
-      <w:tblPr/>
-      <w:tcPr>
-        <w:shd w:val="clear" w:color="auto" w:fill="DEEAF6"/>
-      </w:tcPr>
-    </w:tblStylePr>
-  </w:style>
-  <w:style w:type="table" w:customStyle="1" w:styleId="Tabladecuadrcula7concolores-nfasis11">
-    <w:name w:val="Tabla de cuadrícula 7 con colores - Énfasis 11"/>
-    <w:basedOn w:val="Tablanormal"/>
-    <w:uiPriority w:val="52"/>
-    <w:rsid w:val="00620F90"/>
-    <w:rPr>
-      <w:color w:val="2E74B5"/>
-    </w:rPr>
-    <w:tblPr>
-      <w:tblStyleRowBandSize w:val="1"/>
-      <w:tblStyleColBandSize w:val="1"/>
-      <w:tblInd w:w="0" w:type="dxa"/>
-      <w:tblBorders>
-        <w:top w:val="single" w:sz="4" w:space="0" w:color="9CC2E5"/>
-        <w:left w:val="single" w:sz="4" w:space="0" w:color="9CC2E5"/>
-        <w:bottom w:val="single" w:sz="4" w:space="0" w:color="9CC2E5"/>
-        <w:right w:val="single" w:sz="4" w:space="0" w:color="9CC2E5"/>
-        <w:insideH w:val="single" w:sz="4" w:space="0" w:color="9CC2E5"/>
-        <w:insideV w:val="single" w:sz="4" w:space="0" w:color="9CC2E5"/>
-      </w:tblBorders>
-      <w:tblCellMar>
-        <w:top w:w="0" w:type="dxa"/>
-        <w:left w:w="108" w:type="dxa"/>
-        <w:bottom w:w="0" w:type="dxa"/>
-        <w:right w:w="108" w:type="dxa"/>
-      </w:tblCellMar>
-    </w:tblPr>
-    <w:tblStylePr w:type="firstRow">
-      <w:rPr>
-        <w:b/>
-        <w:bCs/>
-      </w:rPr>
-      <w:tblPr/>
-      <w:tcPr>
-        <w:tcBorders>
-          <w:top w:val="nil"/>
-          <w:left w:val="nil"/>
-          <w:right w:val="nil"/>
-          <w:insideH w:val="nil"/>
-          <w:insideV w:val="nil"/>
-        </w:tcBorders>
-        <w:shd w:val="clear" w:color="auto" w:fill="FFFFFF"/>
-      </w:tcPr>
-    </w:tblStylePr>
-    <w:tblStylePr w:type="lastRow">
-      <w:rPr>
-        <w:b/>
-        <w:bCs/>
-      </w:rPr>
-      <w:tblPr/>
-      <w:tcPr>
-        <w:tcBorders>
-          <w:left w:val="nil"/>
-          <w:bottom w:val="nil"/>
-          <w:right w:val="nil"/>
-          <w:insideH w:val="nil"/>
-          <w:insideV w:val="nil"/>
-        </w:tcBorders>
-        <w:shd w:val="clear" w:color="auto" w:fill="FFFFFF"/>
-      </w:tcPr>
-    </w:tblStylePr>
-    <w:tblStylePr w:type="firstCol">
-      <w:pPr>
-        <w:jc w:val="right"/>
-      </w:pPr>
-      <w:rPr>
-        <w:i/>
-        <w:iCs/>
-      </w:rPr>
-      <w:tblPr/>
-      <w:tcPr>
-        <w:tcBorders>
-          <w:top w:val="nil"/>
-          <w:left w:val="nil"/>
-          <w:bottom w:val="nil"/>
-          <w:insideH w:val="nil"/>
-          <w:insideV w:val="nil"/>
-        </w:tcBorders>
-        <w:shd w:val="clear" w:color="auto" w:fill="FFFFFF"/>
-      </w:tcPr>
-    </w:tblStylePr>
-    <w:tblStylePr w:type="lastCol">
-      <w:rPr>
-        <w:i/>
-        <w:iCs/>
-      </w:rPr>
-      <w:tblPr/>
-      <w:tcPr>
-        <w:tcBorders>
-          <w:top w:val="nil"/>
-          <w:bottom w:val="nil"/>
-          <w:right w:val="nil"/>
-          <w:insideH w:val="nil"/>
-          <w:insideV w:val="nil"/>
-        </w:tcBorders>
-        <w:shd w:val="clear" w:color="auto" w:fill="FFFFFF"/>
-      </w:tcPr>
-    </w:tblStylePr>
-    <w:tblStylePr w:type="band1Vert">
-      <w:tblPr/>
-      <w:tcPr>
-        <w:shd w:val="clear" w:color="auto" w:fill="DEEAF6"/>
-      </w:tcPr>
-    </w:tblStylePr>
-    <w:tblStylePr w:type="band1Horz">
-      <w:tblPr/>
-      <w:tcPr>
-        <w:shd w:val="clear" w:color="auto" w:fill="DEEAF6"/>
-      </w:tcPr>
-    </w:tblStylePr>
-    <w:tblStylePr w:type="neCell">
-      <w:tblPr/>
-      <w:tcPr>
-        <w:tcBorders>
-          <w:bottom w:val="single" w:sz="4" w:space="0" w:color="9CC2E5"/>
-        </w:tcBorders>
-      </w:tcPr>
-    </w:tblStylePr>
-    <w:tblStylePr w:type="nwCell">
-      <w:tblPr/>
-      <w:tcPr>
-        <w:tcBorders>
-          <w:bottom w:val="single" w:sz="4" w:space="0" w:color="9CC2E5"/>
-        </w:tcBorders>
-      </w:tcPr>
-    </w:tblStylePr>
-    <w:tblStylePr w:type="seCell">
-      <w:tblPr/>
-      <w:tcPr>
-        <w:tcBorders>
-          <w:top w:val="single" w:sz="4" w:space="0" w:color="9CC2E5"/>
-        </w:tcBorders>
-      </w:tcPr>
-    </w:tblStylePr>
-    <w:tblStylePr w:type="swCell">
-      <w:tblPr/>
-      <w:tcPr>
-        <w:tcBorders>
-          <w:top w:val="single" w:sz="4" w:space="0" w:color="9CC2E5"/>
-        </w:tcBorders>
-      </w:tcPr>
-    </w:tblStylePr>
-  </w:style>
-  <w:style w:type="table" w:customStyle="1" w:styleId="Tabladecuadrcula6concolores-nfasis11">
-    <w:name w:val="Tabla de cuadrícula 6 con colores - Énfasis 11"/>
-    <w:basedOn w:val="Tablanormal"/>
-    <w:uiPriority w:val="51"/>
-    <w:rsid w:val="001317D5"/>
-    <w:rPr>
-      <w:color w:val="2E74B5"/>
-    </w:rPr>
-    <w:tblPr>
-      <w:tblStyleRowBandSize w:val="1"/>
-      <w:tblStyleColBandSize w:val="1"/>
-      <w:tblInd w:w="0" w:type="dxa"/>
-      <w:tblBorders>
-        <w:top w:val="single" w:sz="4" w:space="0" w:color="9CC2E5"/>
-        <w:left w:val="single" w:sz="4" w:space="0" w:color="9CC2E5"/>
-        <w:bottom w:val="single" w:sz="4" w:space="0" w:color="9CC2E5"/>
-        <w:right w:val="single" w:sz="4" w:space="0" w:color="9CC2E5"/>
-        <w:insideH w:val="single" w:sz="4" w:space="0" w:color="9CC2E5"/>
-        <w:insideV w:val="single" w:sz="4" w:space="0" w:color="9CC2E5"/>
-      </w:tblBorders>
-      <w:tblCellMar>
-        <w:top w:w="0" w:type="dxa"/>
-        <w:left w:w="108" w:type="dxa"/>
-        <w:bottom w:w="0" w:type="dxa"/>
-        <w:right w:w="108" w:type="dxa"/>
-      </w:tblCellMar>
-    </w:tblPr>
-    <w:tblStylePr w:type="firstRow">
-      <w:rPr>
-        <w:b/>
-        <w:bCs/>
-      </w:rPr>
-      <w:tblPr/>
-      <w:tcPr>
-        <w:tcBorders>
-          <w:bottom w:val="single" w:sz="12" w:space="0" w:color="9CC2E5"/>
-        </w:tcBorders>
-      </w:tcPr>
-    </w:tblStylePr>
-    <w:tblStylePr w:type="lastRow">
-      <w:rPr>
-        <w:b/>
-        <w:bCs/>
-      </w:rPr>
-      <w:tblPr/>
-      <w:tcPr>
-        <w:tcBorders>
-          <w:top w:val="double" w:sz="4" w:space="0" w:color="9CC2E5"/>
-        </w:tcBorders>
-      </w:tcPr>
-    </w:tblStylePr>
-    <w:tblStylePr w:type="firstCol">
-      <w:rPr>
-        <w:b/>
-        <w:bCs/>
-      </w:rPr>
-    </w:tblStylePr>
-    <w:tblStylePr w:type="lastCol">
-      <w:rPr>
-        <w:b/>
-        <w:bCs/>
-      </w:rPr>
-    </w:tblStylePr>
-    <w:tblStylePr w:type="band1Vert">
-      <w:tblPr/>
-      <w:tcPr>
-        <w:shd w:val="clear" w:color="auto" w:fill="DEEAF6"/>
-      </w:tcPr>
-    </w:tblStylePr>
-    <w:tblStylePr w:type="band1Horz">
-      <w:tblPr/>
-      <w:tcPr>
-        <w:shd w:val="clear" w:color="auto" w:fill="DEEAF6"/>
-      </w:tcPr>
-    </w:tblStylePr>
-  </w:style>
-  <w:style w:type="character" w:customStyle="1" w:styleId="unidad">
-    <w:name w:val="unidad"/>
-    <w:rsid w:val="00D76A27"/>
-  </w:style>
-  <w:style w:type="table" w:customStyle="1" w:styleId="Tabladecuadrcula6concolores-nfasis61">
-    <w:name w:val="Tabla de cuadrícula 6 con colores - Énfasis 61"/>
-    <w:basedOn w:val="Tablanormal"/>
-    <w:uiPriority w:val="51"/>
-    <w:rsid w:val="00DF46F2"/>
-    <w:rPr>
-      <w:color w:val="538135"/>
-    </w:rPr>
-    <w:tblPr>
-      <w:tblStyleRowBandSize w:val="1"/>
-      <w:tblStyleColBandSize w:val="1"/>
-      <w:tblInd w:w="0" w:type="dxa"/>
-      <w:tblBorders>
-        <w:top w:val="single" w:sz="4" w:space="0" w:color="A8D08D"/>
-        <w:left w:val="single" w:sz="4" w:space="0" w:color="A8D08D"/>
-        <w:bottom w:val="single" w:sz="4" w:space="0" w:color="A8D08D"/>
-        <w:right w:val="single" w:sz="4" w:space="0" w:color="A8D08D"/>
-        <w:insideH w:val="single" w:sz="4" w:space="0" w:color="A8D08D"/>
-        <w:insideV w:val="single" w:sz="4" w:space="0" w:color="A8D08D"/>
-      </w:tblBorders>
-      <w:tblCellMar>
-        <w:top w:w="0" w:type="dxa"/>
-        <w:left w:w="108" w:type="dxa"/>
-        <w:bottom w:w="0" w:type="dxa"/>
-        <w:right w:w="108" w:type="dxa"/>
-      </w:tblCellMar>
     </w:tblPr>
     <w:tblStylePr w:type="firstRow">
       <w:rPr>
@@ -10508,7 +9223,7 @@
   <a:extraClrSchemeLst/>
   <a:extLst>
     <a:ext uri="{05A4C25C-085E-4340-85A3-A5531E510DB2}">
-      <thm15:themeFamily xmlns:thm15="http://schemas.microsoft.com/office/thememl/2012/main" xmlns="" name="Office Theme" id="{62F939B6-93AF-4DB8-9C6B-D6C7DFDC589F}" vid="{4A3C46E8-61CC-4603-A589-7422A47A8E4A}"/>
+      <thm15:themeFamily xmlns:thm15="http://schemas.microsoft.com/office/thememl/2012/main" name="Office Theme" id="{62F939B6-93AF-4DB8-9C6B-D6C7DFDC589F}" vid="{4A3C46E8-61CC-4603-A589-7422A47A8E4A}"/>
     </a:ext>
   </a:extLst>
 </a:theme>

</xml_diff>